<commit_message>
Notebook expressions beginner fixed
</commit_message>
<xml_diff>
--- a/documentation/AnexoResultadosAnomalias.docx
+++ b/documentation/AnexoResultadosAnomalias.docx
@@ -14105,13 +14105,7 @@
         <w:rPr>
           <w:lang w:val="es-ES"/>
         </w:rPr>
-        <w:t>Profundidad</w:t>
-      </w:r>
-      <w:r>
-        <w:rPr>
-          <w:lang w:val="es-ES"/>
-        </w:rPr>
-        <w:t xml:space="preserve"> </w:t>
+        <w:t xml:space="preserve">Profundidad </w:t>
       </w:r>
       <w:r>
         <w:rPr>
@@ -14624,13 +14618,7 @@
         <w:rPr>
           <w:lang w:val="es-ES"/>
         </w:rPr>
-        <w:t>Categoría sintáctica</w:t>
-      </w:r>
-      <w:r>
-        <w:rPr>
-          <w:lang w:val="es-ES"/>
-        </w:rPr>
-        <w:t xml:space="preserve"> del padre</w:t>
+        <w:t>Categoría sintáctica del padre</w:t>
       </w:r>
       <w:r>
         <w:rPr>
@@ -15330,19 +15318,7 @@
         <w:rPr>
           <w:lang w:val="es-ES"/>
         </w:rPr>
-        <w:t xml:space="preserve">Categoría sintáctica del </w:t>
-      </w:r>
-      <w:r>
-        <w:rPr>
-          <w:lang w:val="es-ES"/>
-        </w:rPr>
-        <w:t>segundo</w:t>
-      </w:r>
-      <w:r>
-        <w:rPr>
-          <w:lang w:val="es-ES"/>
-        </w:rPr>
-        <w:t xml:space="preserve"> hijo</w:t>
+        <w:t>Categoría sintáctica del segundo hijo</w:t>
       </w:r>
       <w:r>
         <w:rPr>
@@ -15354,13 +15330,7 @@
         <w:rPr>
           <w:lang w:val="es-ES"/>
         </w:rPr>
-        <w:t>3</w:t>
-      </w:r>
-      <w:r>
-        <w:rPr>
-          <w:lang w:val="es-ES"/>
-        </w:rPr>
-        <w:t>4</w:t>
+        <w:t>34</w:t>
       </w:r>
       <w:r>
         <w:rPr>
@@ -15372,13 +15342,7 @@
         <w:rPr>
           <w:lang w:val="es-ES"/>
         </w:rPr>
-        <w:t>0</w:t>
-      </w:r>
-      <w:r>
-        <w:rPr>
-          <w:lang w:val="es-ES"/>
-        </w:rPr>
-        <w:t>58</w:t>
+        <w:t>058</w:t>
       </w:r>
       <w:r>
         <w:rPr>
@@ -15580,19 +15544,7 @@
         <w:rPr>
           <w:lang w:val="es-ES"/>
         </w:rPr>
-        <w:t xml:space="preserve">Categoría sintáctica del </w:t>
-      </w:r>
-      <w:r>
-        <w:rPr>
-          <w:lang w:val="es-ES"/>
-        </w:rPr>
-        <w:t>tercer</w:t>
-      </w:r>
-      <w:r>
-        <w:rPr>
-          <w:lang w:val="es-ES"/>
-        </w:rPr>
-        <w:t xml:space="preserve"> hijo</w:t>
+        <w:t>Categoría sintáctica del tercer hijo</w:t>
       </w:r>
       <w:r>
         <w:rPr>
@@ -15616,13 +15568,7 @@
         <w:rPr>
           <w:lang w:val="es-ES"/>
         </w:rPr>
-        <w:t>0</w:t>
-      </w:r>
-      <w:r>
-        <w:rPr>
-          <w:lang w:val="es-ES"/>
-        </w:rPr>
-        <w:t>7</w:t>
+        <w:t>07</w:t>
       </w:r>
       <w:r>
         <w:rPr>
@@ -15826,6 +15772,3482 @@
         </w:rPr>
         <w:t>Ternary, Arithmetic, ListComprehension, Lambda, Logical, DictComprehension, SetComprehension, Pow, SetLiteral y Await son anómalos.</w:t>
       </w:r>
+    </w:p>
+    <w:p>
+      <w:pPr>
+        <w:pStyle w:val="Ttulo3"/>
+        <w:rPr>
+          <w:lang w:val="es-ES"/>
+        </w:rPr>
+      </w:pPr>
+      <w:r>
+        <w:rPr>
+          <w:lang w:val="es-ES"/>
+        </w:rPr>
+        <w:t>Cases</w:t>
+      </w:r>
+    </w:p>
+    <w:p>
+      <w:pPr>
+        <w:pStyle w:val="Prrafodelista"/>
+        <w:numPr>
+          <w:ilvl w:val="0"/>
+          <w:numId w:val="31"/>
+        </w:numPr>
+        <w:rPr>
+          <w:lang w:val="es-ES"/>
+        </w:rPr>
+      </w:pPr>
+      <w:r>
+        <w:rPr>
+          <w:lang w:val="es-ES"/>
+        </w:rPr>
+        <w:t>Número de cláusulas case en el Match</w:t>
+      </w:r>
+      <w:r>
+        <w:rPr>
+          <w:lang w:val="es-ES"/>
+        </w:rPr>
+        <w:t>. (Numérica):</w:t>
+      </w:r>
+    </w:p>
+    <w:p>
+      <w:pPr>
+        <w:pStyle w:val="Prrafodelista"/>
+        <w:numPr>
+          <w:ilvl w:val="1"/>
+          <w:numId w:val="31"/>
+        </w:numPr>
+        <w:rPr>
+          <w:lang w:val="es-ES"/>
+        </w:rPr>
+      </w:pPr>
+      <w:r>
+        <w:rPr>
+          <w:lang w:val="es-ES"/>
+        </w:rPr>
+        <w:t xml:space="preserve">Todos: </w:t>
+      </w:r>
+      <w:r>
+        <w:rPr>
+          <w:lang w:val="es-ES"/>
+        </w:rPr>
+        <w:t xml:space="preserve">Se detecta como anómalo cuando es superior a </w:t>
+      </w:r>
+      <w:r>
+        <w:rPr>
+          <w:lang w:val="es-ES"/>
+        </w:rPr>
+        <w:t>10</w:t>
+      </w:r>
+      <w:r>
+        <w:rPr>
+          <w:lang w:val="es-ES"/>
+        </w:rPr>
+        <w:t>.</w:t>
+      </w:r>
+    </w:p>
+    <w:p>
+      <w:pPr>
+        <w:pStyle w:val="Prrafodelista"/>
+        <w:numPr>
+          <w:ilvl w:val="0"/>
+          <w:numId w:val="31"/>
+        </w:numPr>
+        <w:rPr>
+          <w:lang w:val="es-ES"/>
+        </w:rPr>
+      </w:pPr>
+      <w:r>
+        <w:rPr>
+          <w:lang w:val="es-ES"/>
+        </w:rPr>
+        <w:t>Número</w:t>
+      </w:r>
+      <w:r>
+        <w:rPr>
+          <w:lang w:val="es-ES"/>
+        </w:rPr>
+        <w:t xml:space="preserve"> guards</w:t>
+      </w:r>
+      <w:r>
+        <w:rPr>
+          <w:lang w:val="es-ES"/>
+        </w:rPr>
+        <w:t>. (Numérica):</w:t>
+      </w:r>
+    </w:p>
+    <w:p>
+      <w:pPr>
+        <w:pStyle w:val="Prrafodelista"/>
+        <w:numPr>
+          <w:ilvl w:val="1"/>
+          <w:numId w:val="31"/>
+        </w:numPr>
+        <w:rPr>
+          <w:lang w:val="es-ES"/>
+        </w:rPr>
+      </w:pPr>
+      <w:r>
+        <w:rPr>
+          <w:lang w:val="es-ES"/>
+        </w:rPr>
+        <w:t xml:space="preserve">Todos: </w:t>
+      </w:r>
+      <w:r>
+        <w:rPr>
+          <w:lang w:val="es-ES"/>
+        </w:rPr>
+        <w:t>No se detectaron valores anómalos para esta característica</w:t>
+      </w:r>
+      <w:r>
+        <w:rPr>
+          <w:lang w:val="es-ES"/>
+        </w:rPr>
+        <w:t>.</w:t>
+      </w:r>
+    </w:p>
+    <w:p>
+      <w:pPr>
+        <w:pStyle w:val="Prrafodelista"/>
+        <w:numPr>
+          <w:ilvl w:val="0"/>
+          <w:numId w:val="31"/>
+        </w:numPr>
+        <w:rPr>
+          <w:lang w:val="es-ES"/>
+        </w:rPr>
+      </w:pPr>
+      <w:r>
+        <w:rPr>
+          <w:lang w:val="es-ES"/>
+        </w:rPr>
+        <w:t>Número medio de sentencias en el cuerpo de los case</w:t>
+      </w:r>
+      <w:r>
+        <w:rPr>
+          <w:lang w:val="es-ES"/>
+        </w:rPr>
+        <w:t>. (Numérica):</w:t>
+      </w:r>
+    </w:p>
+    <w:p>
+      <w:pPr>
+        <w:pStyle w:val="Prrafodelista"/>
+        <w:numPr>
+          <w:ilvl w:val="1"/>
+          <w:numId w:val="31"/>
+        </w:numPr>
+        <w:rPr>
+          <w:lang w:val="es-ES"/>
+        </w:rPr>
+      </w:pPr>
+      <w:r>
+        <w:rPr>
+          <w:lang w:val="es-ES"/>
+        </w:rPr>
+        <w:t xml:space="preserve">Todos: </w:t>
+      </w:r>
+      <w:r>
+        <w:rPr>
+          <w:lang w:val="es-ES"/>
+        </w:rPr>
+        <w:t>No se detectaron valores anómalos para esta característica.</w:t>
+      </w:r>
+    </w:p>
+    <w:p>
+      <w:pPr>
+        <w:pStyle w:val="Prrafodelista"/>
+        <w:numPr>
+          <w:ilvl w:val="0"/>
+          <w:numId w:val="31"/>
+        </w:numPr>
+        <w:rPr>
+          <w:lang w:val="es-ES"/>
+        </w:rPr>
+      </w:pPr>
+      <w:r>
+        <w:rPr>
+          <w:lang w:val="es-ES"/>
+        </w:rPr>
+        <w:t xml:space="preserve">Número de </w:t>
+      </w:r>
+      <w:r>
+        <w:rPr>
+          <w:lang w:val="es-ES"/>
+        </w:rPr>
+        <w:t>cases del tipo MatchValue</w:t>
+      </w:r>
+      <w:r>
+        <w:rPr>
+          <w:lang w:val="es-ES"/>
+        </w:rPr>
+        <w:t>. (Numérica):</w:t>
+      </w:r>
+    </w:p>
+    <w:p>
+      <w:pPr>
+        <w:pStyle w:val="Prrafodelista"/>
+        <w:numPr>
+          <w:ilvl w:val="1"/>
+          <w:numId w:val="31"/>
+        </w:numPr>
+        <w:rPr>
+          <w:lang w:val="es-ES"/>
+        </w:rPr>
+      </w:pPr>
+      <w:r>
+        <w:rPr>
+          <w:lang w:val="es-ES"/>
+        </w:rPr>
+        <w:t>Todos: No se detectaron valores anómalos para esta característica</w:t>
+      </w:r>
+      <w:r>
+        <w:rPr>
+          <w:lang w:val="es-ES"/>
+        </w:rPr>
+        <w:t>.</w:t>
+      </w:r>
+    </w:p>
+    <w:p>
+      <w:pPr>
+        <w:pStyle w:val="Prrafodelista"/>
+        <w:numPr>
+          <w:ilvl w:val="0"/>
+          <w:numId w:val="31"/>
+        </w:numPr>
+        <w:rPr>
+          <w:lang w:val="es-ES"/>
+        </w:rPr>
+      </w:pPr>
+      <w:r>
+        <w:rPr>
+          <w:lang w:val="es-ES"/>
+        </w:rPr>
+        <w:t>Número de cases del tipo Match</w:t>
+      </w:r>
+      <w:r>
+        <w:rPr>
+          <w:lang w:val="es-ES"/>
+        </w:rPr>
+        <w:t>Singleton</w:t>
+      </w:r>
+      <w:r>
+        <w:rPr>
+          <w:lang w:val="es-ES"/>
+        </w:rPr>
+        <w:t>. (Numérica):</w:t>
+      </w:r>
+    </w:p>
+    <w:p>
+      <w:pPr>
+        <w:pStyle w:val="Prrafodelista"/>
+        <w:numPr>
+          <w:ilvl w:val="1"/>
+          <w:numId w:val="31"/>
+        </w:numPr>
+        <w:rPr>
+          <w:lang w:val="es-ES"/>
+        </w:rPr>
+      </w:pPr>
+      <w:r>
+        <w:rPr>
+          <w:lang w:val="es-ES"/>
+        </w:rPr>
+        <w:t>Todos: No se detectaron valores anómalos para esta característica</w:t>
+      </w:r>
+      <w:r>
+        <w:rPr>
+          <w:lang w:val="es-ES"/>
+        </w:rPr>
+        <w:t>.</w:t>
+      </w:r>
+    </w:p>
+    <w:p>
+      <w:pPr>
+        <w:pStyle w:val="Prrafodelista"/>
+        <w:numPr>
+          <w:ilvl w:val="0"/>
+          <w:numId w:val="31"/>
+        </w:numPr>
+        <w:rPr>
+          <w:lang w:val="es-ES"/>
+        </w:rPr>
+      </w:pPr>
+      <w:r>
+        <w:rPr>
+          <w:lang w:val="es-ES"/>
+        </w:rPr>
+        <w:t>Número de cases del tipo Match</w:t>
+      </w:r>
+      <w:r>
+        <w:rPr>
+          <w:lang w:val="es-ES"/>
+        </w:rPr>
+        <w:t>Sequence</w:t>
+      </w:r>
+      <w:r>
+        <w:rPr>
+          <w:lang w:val="es-ES"/>
+        </w:rPr>
+        <w:t>. (Numérica):</w:t>
+      </w:r>
+    </w:p>
+    <w:p>
+      <w:pPr>
+        <w:pStyle w:val="Prrafodelista"/>
+        <w:numPr>
+          <w:ilvl w:val="1"/>
+          <w:numId w:val="31"/>
+        </w:numPr>
+        <w:rPr>
+          <w:lang w:val="es-ES"/>
+        </w:rPr>
+      </w:pPr>
+      <w:r>
+        <w:rPr>
+          <w:lang w:val="es-ES"/>
+        </w:rPr>
+        <w:t>Todos: No se detectaron valores anómalos para esta característica</w:t>
+      </w:r>
+      <w:r>
+        <w:rPr>
+          <w:lang w:val="es-ES"/>
+        </w:rPr>
+        <w:t>.</w:t>
+      </w:r>
+    </w:p>
+    <w:p>
+      <w:pPr>
+        <w:pStyle w:val="Prrafodelista"/>
+        <w:numPr>
+          <w:ilvl w:val="0"/>
+          <w:numId w:val="31"/>
+        </w:numPr>
+        <w:rPr>
+          <w:lang w:val="es-ES"/>
+        </w:rPr>
+      </w:pPr>
+      <w:r>
+        <w:rPr>
+          <w:lang w:val="es-ES"/>
+        </w:rPr>
+        <w:t>Número de cases del tipo Match</w:t>
+      </w:r>
+      <w:r>
+        <w:rPr>
+          <w:lang w:val="es-ES"/>
+        </w:rPr>
+        <w:t>Mapping</w:t>
+      </w:r>
+      <w:r>
+        <w:rPr>
+          <w:lang w:val="es-ES"/>
+        </w:rPr>
+        <w:t>. (Numérica):</w:t>
+      </w:r>
+    </w:p>
+    <w:p>
+      <w:pPr>
+        <w:pStyle w:val="Prrafodelista"/>
+        <w:numPr>
+          <w:ilvl w:val="1"/>
+          <w:numId w:val="31"/>
+        </w:numPr>
+        <w:rPr>
+          <w:lang w:val="es-ES"/>
+        </w:rPr>
+      </w:pPr>
+      <w:r>
+        <w:rPr>
+          <w:lang w:val="es-ES"/>
+        </w:rPr>
+        <w:t>Todos: No se detectaron valores anómalos para esta característica</w:t>
+      </w:r>
+      <w:r>
+        <w:rPr>
+          <w:lang w:val="es-ES"/>
+        </w:rPr>
+        <w:t>.</w:t>
+      </w:r>
+    </w:p>
+    <w:p>
+      <w:pPr>
+        <w:pStyle w:val="Prrafodelista"/>
+        <w:numPr>
+          <w:ilvl w:val="0"/>
+          <w:numId w:val="31"/>
+        </w:numPr>
+        <w:rPr>
+          <w:lang w:val="es-ES"/>
+        </w:rPr>
+      </w:pPr>
+      <w:r>
+        <w:rPr>
+          <w:lang w:val="es-ES"/>
+        </w:rPr>
+        <w:t>Número de cases del tipo Match</w:t>
+      </w:r>
+      <w:r>
+        <w:rPr>
+          <w:lang w:val="es-ES"/>
+        </w:rPr>
+        <w:t>Star</w:t>
+      </w:r>
+      <w:r>
+        <w:rPr>
+          <w:lang w:val="es-ES"/>
+        </w:rPr>
+        <w:t>. (Numérica):</w:t>
+      </w:r>
+    </w:p>
+    <w:p>
+      <w:pPr>
+        <w:pStyle w:val="Prrafodelista"/>
+        <w:numPr>
+          <w:ilvl w:val="1"/>
+          <w:numId w:val="31"/>
+        </w:numPr>
+        <w:rPr>
+          <w:lang w:val="es-ES"/>
+        </w:rPr>
+      </w:pPr>
+      <w:r>
+        <w:rPr>
+          <w:lang w:val="es-ES"/>
+        </w:rPr>
+        <w:lastRenderedPageBreak/>
+        <w:t>Todos: No se detectaron valores anómalos para esta característica</w:t>
+      </w:r>
+      <w:r>
+        <w:rPr>
+          <w:lang w:val="es-ES"/>
+        </w:rPr>
+        <w:t>.</w:t>
+      </w:r>
+    </w:p>
+    <w:p>
+      <w:pPr>
+        <w:pStyle w:val="Prrafodelista"/>
+        <w:numPr>
+          <w:ilvl w:val="0"/>
+          <w:numId w:val="31"/>
+        </w:numPr>
+        <w:rPr>
+          <w:lang w:val="es-ES"/>
+        </w:rPr>
+      </w:pPr>
+      <w:r>
+        <w:rPr>
+          <w:lang w:val="es-ES"/>
+        </w:rPr>
+        <w:t>Número de cases del tipo Match</w:t>
+      </w:r>
+      <w:r>
+        <w:rPr>
+          <w:lang w:val="es-ES"/>
+        </w:rPr>
+        <w:t>Or</w:t>
+      </w:r>
+      <w:r>
+        <w:rPr>
+          <w:lang w:val="es-ES"/>
+        </w:rPr>
+        <w:t>. (Numérica):</w:t>
+      </w:r>
+    </w:p>
+    <w:p>
+      <w:pPr>
+        <w:pStyle w:val="Prrafodelista"/>
+        <w:numPr>
+          <w:ilvl w:val="1"/>
+          <w:numId w:val="31"/>
+        </w:numPr>
+        <w:rPr>
+          <w:lang w:val="es-ES"/>
+        </w:rPr>
+      </w:pPr>
+      <w:r>
+        <w:rPr>
+          <w:lang w:val="es-ES"/>
+        </w:rPr>
+        <w:t>Todos: No se detectaron valores anómalos para esta característica</w:t>
+      </w:r>
+      <w:r>
+        <w:rPr>
+          <w:lang w:val="es-ES"/>
+        </w:rPr>
+        <w:t>.</w:t>
+      </w:r>
+    </w:p>
+    <w:p>
+      <w:pPr>
+        <w:pStyle w:val="Prrafodelista"/>
+        <w:numPr>
+          <w:ilvl w:val="0"/>
+          <w:numId w:val="31"/>
+        </w:numPr>
+        <w:rPr>
+          <w:lang w:val="es-ES"/>
+        </w:rPr>
+      </w:pPr>
+      <w:r>
+        <w:rPr>
+          <w:lang w:val="es-ES"/>
+        </w:rPr>
+        <w:t>Número de cases del tipo Match</w:t>
+      </w:r>
+      <w:r>
+        <w:rPr>
+          <w:lang w:val="es-ES"/>
+        </w:rPr>
+        <w:t>Class</w:t>
+      </w:r>
+      <w:r>
+        <w:rPr>
+          <w:lang w:val="es-ES"/>
+        </w:rPr>
+        <w:t>. (Numérica):</w:t>
+      </w:r>
+    </w:p>
+    <w:p>
+      <w:pPr>
+        <w:pStyle w:val="Prrafodelista"/>
+        <w:numPr>
+          <w:ilvl w:val="1"/>
+          <w:numId w:val="31"/>
+        </w:numPr>
+        <w:rPr>
+          <w:lang w:val="es-ES"/>
+        </w:rPr>
+      </w:pPr>
+      <w:r>
+        <w:rPr>
+          <w:lang w:val="es-ES"/>
+        </w:rPr>
+        <w:t xml:space="preserve">Todos: </w:t>
+      </w:r>
+      <w:r>
+        <w:rPr>
+          <w:lang w:val="es-ES"/>
+        </w:rPr>
+        <w:t xml:space="preserve">Se detecta como anómalo cuando es superior a </w:t>
+      </w:r>
+      <w:r>
+        <w:rPr>
+          <w:lang w:val="es-ES"/>
+        </w:rPr>
+        <w:t>0</w:t>
+      </w:r>
+      <w:r>
+        <w:rPr>
+          <w:lang w:val="es-ES"/>
+        </w:rPr>
+        <w:t>.</w:t>
+      </w:r>
+    </w:p>
+    <w:p>
+      <w:pPr>
+        <w:pStyle w:val="Prrafodelista"/>
+        <w:numPr>
+          <w:ilvl w:val="0"/>
+          <w:numId w:val="31"/>
+        </w:numPr>
+        <w:rPr>
+          <w:lang w:val="es-ES"/>
+        </w:rPr>
+      </w:pPr>
+      <w:r>
+        <w:rPr>
+          <w:lang w:val="es-ES"/>
+        </w:rPr>
+        <w:t>Número de cases del tipo Match</w:t>
+      </w:r>
+      <w:r>
+        <w:rPr>
+          <w:lang w:val="es-ES"/>
+        </w:rPr>
+        <w:t>As</w:t>
+      </w:r>
+      <w:r>
+        <w:rPr>
+          <w:lang w:val="es-ES"/>
+        </w:rPr>
+        <w:t>. (Numérica):</w:t>
+      </w:r>
+    </w:p>
+    <w:p>
+      <w:pPr>
+        <w:pStyle w:val="Prrafodelista"/>
+        <w:numPr>
+          <w:ilvl w:val="1"/>
+          <w:numId w:val="31"/>
+        </w:numPr>
+        <w:rPr>
+          <w:lang w:val="es-ES"/>
+        </w:rPr>
+      </w:pPr>
+      <w:r>
+        <w:rPr>
+          <w:lang w:val="es-ES"/>
+        </w:rPr>
+        <w:t>Todos: No se detectaron valores anómalos para esta característica</w:t>
+      </w:r>
+      <w:r>
+        <w:rPr>
+          <w:lang w:val="es-ES"/>
+        </w:rPr>
+        <w:t>.</w:t>
+      </w:r>
+    </w:p>
+    <w:p>
+      <w:pPr>
+        <w:pStyle w:val="Ttulo3"/>
+        <w:rPr>
+          <w:lang w:val="es-ES"/>
+        </w:rPr>
+      </w:pPr>
+      <w:r>
+        <w:rPr>
+          <w:lang w:val="es-ES"/>
+        </w:rPr>
+        <w:t>Handlers</w:t>
+      </w:r>
+    </w:p>
+    <w:p>
+      <w:pPr>
+        <w:pStyle w:val="Prrafodelista"/>
+        <w:numPr>
+          <w:ilvl w:val="0"/>
+          <w:numId w:val="31"/>
+        </w:numPr>
+        <w:rPr>
+          <w:lang w:val="es-ES"/>
+        </w:rPr>
+      </w:pPr>
+      <w:r>
+        <w:rPr>
+          <w:lang w:val="es-ES"/>
+        </w:rPr>
+        <w:t xml:space="preserve">Contiene un handler star, es decir, es un TryStar </w:t>
+      </w:r>
+      <w:r>
+        <w:rPr>
+          <w:lang w:val="es-ES"/>
+        </w:rPr>
+        <w:t>(</w:t>
+      </w:r>
+      <w:r>
+        <w:rPr>
+          <w:lang w:val="es-ES"/>
+        </w:rPr>
+        <w:t>Binaria</w:t>
+      </w:r>
+      <w:r>
+        <w:rPr>
+          <w:lang w:val="es-ES"/>
+        </w:rPr>
+        <w:t>)</w:t>
+      </w:r>
+      <w:r>
+        <w:rPr>
+          <w:lang w:val="es-ES"/>
+        </w:rPr>
+        <w:t xml:space="preserve">: </w:t>
+      </w:r>
+      <w:r>
+        <w:rPr>
+          <w:lang w:val="es-ES"/>
+        </w:rPr>
+        <w:t>Se considera anómalo cuando uno de los</w:t>
+      </w:r>
+      <w:r>
+        <w:rPr>
+          <w:lang w:val="es-ES"/>
+        </w:rPr>
+        <w:t xml:space="preserve"> </w:t>
+      </w:r>
+      <w:r>
+        <w:rPr>
+          <w:lang w:val="es-ES"/>
+        </w:rPr>
+        <w:t>dos valores que puede tomar la variable no aparece al menos un 0,10%</w:t>
+      </w:r>
+      <w:r>
+        <w:rPr>
+          <w:lang w:val="es-ES"/>
+        </w:rPr>
+        <w:t>.</w:t>
+      </w:r>
+    </w:p>
+    <w:p>
+      <w:pPr>
+        <w:pStyle w:val="Prrafodelista"/>
+        <w:numPr>
+          <w:ilvl w:val="1"/>
+          <w:numId w:val="31"/>
+        </w:numPr>
+        <w:rPr>
+          <w:lang w:val="es-ES"/>
+        </w:rPr>
+      </w:pPr>
+      <w:r>
+        <w:rPr>
+          <w:lang w:val="es-ES"/>
+        </w:rPr>
+        <w:t xml:space="preserve">Todos: </w:t>
+      </w:r>
+      <w:r>
+        <w:rPr>
+          <w:lang w:val="es-ES"/>
+        </w:rPr>
+        <w:t>El valor predominante es false</w:t>
+      </w:r>
+      <w:r>
+        <w:rPr>
+          <w:lang w:val="es-ES"/>
+        </w:rPr>
+        <w:t>.</w:t>
+      </w:r>
+      <w:r>
+        <w:rPr>
+          <w:lang w:val="es-ES"/>
+        </w:rPr>
+        <w:t xml:space="preserve"> No se detectaron valores anómalos para esta característica.</w:t>
+      </w:r>
+    </w:p>
+    <w:p>
+      <w:pPr>
+        <w:pStyle w:val="Prrafodelista"/>
+        <w:numPr>
+          <w:ilvl w:val="1"/>
+          <w:numId w:val="31"/>
+        </w:numPr>
+        <w:rPr>
+          <w:lang w:val="es-ES"/>
+        </w:rPr>
+      </w:pPr>
+      <w:r>
+        <w:rPr>
+          <w:i/>
+          <w:iCs/>
+          <w:lang w:val="es-ES"/>
+        </w:rPr>
+        <w:t>Beginner</w:t>
+      </w:r>
+      <w:r>
+        <w:rPr>
+          <w:lang w:val="es-ES"/>
+        </w:rPr>
+        <w:t xml:space="preserve">: El valor predominante es false. </w:t>
+      </w:r>
+      <w:r>
+        <w:rPr>
+          <w:lang w:val="es-ES"/>
+        </w:rPr>
+        <w:t>No se detectaron valores anómalos para esta característica.</w:t>
+      </w:r>
+    </w:p>
+    <w:p>
+      <w:pPr>
+        <w:pStyle w:val="Prrafodelista"/>
+        <w:numPr>
+          <w:ilvl w:val="1"/>
+          <w:numId w:val="31"/>
+        </w:numPr>
+        <w:rPr>
+          <w:lang w:val="es-ES"/>
+        </w:rPr>
+      </w:pPr>
+      <w:r>
+        <w:rPr>
+          <w:i/>
+          <w:iCs/>
+          <w:lang w:val="es-ES"/>
+        </w:rPr>
+        <w:t>Expert</w:t>
+      </w:r>
+      <w:r>
+        <w:rPr>
+          <w:lang w:val="es-ES"/>
+        </w:rPr>
+        <w:t>: El valor predominante es false. No se detectaron valores anómalos para esta característica.</w:t>
+      </w:r>
+    </w:p>
+    <w:p>
+      <w:pPr>
+        <w:pStyle w:val="Prrafodelista"/>
+        <w:numPr>
+          <w:ilvl w:val="0"/>
+          <w:numId w:val="31"/>
+        </w:numPr>
+        <w:rPr>
+          <w:lang w:val="es-ES"/>
+        </w:rPr>
+      </w:pPr>
+      <w:r>
+        <w:rPr>
+          <w:lang w:val="es-ES"/>
+        </w:rPr>
+        <w:t xml:space="preserve">Contiene un handler </w:t>
+      </w:r>
+      <w:r>
+        <w:rPr>
+          <w:lang w:val="es-ES"/>
+        </w:rPr>
+        <w:t xml:space="preserve">que capture todas las excepciones </w:t>
+      </w:r>
+      <w:r>
+        <w:rPr>
+          <w:lang w:val="es-ES"/>
+        </w:rPr>
+        <w:t>(Binaria</w:t>
+      </w:r>
+      <w:r>
+        <w:rPr>
+          <w:lang w:val="es-ES"/>
+        </w:rPr>
+        <w:t>)</w:t>
+      </w:r>
+      <w:r>
+        <w:rPr>
+          <w:lang w:val="es-ES"/>
+        </w:rPr>
+        <w:t xml:space="preserve">: </w:t>
+      </w:r>
+      <w:r>
+        <w:rPr>
+          <w:lang w:val="es-ES"/>
+        </w:rPr>
+        <w:t>Se considera anómalo cuando uno de los</w:t>
+      </w:r>
+      <w:r>
+        <w:rPr>
+          <w:lang w:val="es-ES"/>
+        </w:rPr>
+        <w:t xml:space="preserve"> </w:t>
+      </w:r>
+      <w:r>
+        <w:rPr>
+          <w:lang w:val="es-ES"/>
+        </w:rPr>
+        <w:t>dos valores que puede tomar la variable no aparece al menos un 0,10%</w:t>
+      </w:r>
+      <w:r>
+        <w:rPr>
+          <w:lang w:val="es-ES"/>
+        </w:rPr>
+        <w:t>.</w:t>
+      </w:r>
+    </w:p>
+    <w:p>
+      <w:pPr>
+        <w:pStyle w:val="Prrafodelista"/>
+        <w:numPr>
+          <w:ilvl w:val="1"/>
+          <w:numId w:val="31"/>
+        </w:numPr>
+        <w:rPr>
+          <w:lang w:val="es-ES"/>
+        </w:rPr>
+      </w:pPr>
+      <w:r>
+        <w:rPr>
+          <w:lang w:val="es-ES"/>
+        </w:rPr>
+        <w:t xml:space="preserve">Todos: </w:t>
+      </w:r>
+      <w:r>
+        <w:rPr>
+          <w:lang w:val="es-ES"/>
+        </w:rPr>
+        <w:t>El valor predominante es false</w:t>
+      </w:r>
+      <w:r>
+        <w:rPr>
+          <w:lang w:val="es-ES"/>
+        </w:rPr>
+        <w:t>.</w:t>
+      </w:r>
+      <w:r>
+        <w:rPr>
+          <w:lang w:val="es-ES"/>
+        </w:rPr>
+        <w:t xml:space="preserve"> No se detectaron valores anómalos para esta característica.</w:t>
+      </w:r>
+    </w:p>
+    <w:p>
+      <w:pPr>
+        <w:pStyle w:val="Prrafodelista"/>
+        <w:numPr>
+          <w:ilvl w:val="1"/>
+          <w:numId w:val="31"/>
+        </w:numPr>
+        <w:rPr>
+          <w:lang w:val="es-ES"/>
+        </w:rPr>
+      </w:pPr>
+      <w:r>
+        <w:rPr>
+          <w:i/>
+          <w:iCs/>
+          <w:lang w:val="es-ES"/>
+        </w:rPr>
+        <w:t>Beginner</w:t>
+      </w:r>
+      <w:r>
+        <w:rPr>
+          <w:lang w:val="es-ES"/>
+        </w:rPr>
+        <w:t xml:space="preserve">: El valor predominante es false. </w:t>
+      </w:r>
+      <w:r>
+        <w:rPr>
+          <w:lang w:val="es-ES"/>
+        </w:rPr>
+        <w:t>No se detectaron valores anómalos para esta característica.</w:t>
+      </w:r>
+    </w:p>
+    <w:p>
+      <w:pPr>
+        <w:pStyle w:val="Prrafodelista"/>
+        <w:numPr>
+          <w:ilvl w:val="1"/>
+          <w:numId w:val="31"/>
+        </w:numPr>
+        <w:rPr>
+          <w:lang w:val="es-ES"/>
+        </w:rPr>
+      </w:pPr>
+      <w:r>
+        <w:rPr>
+          <w:i/>
+          <w:iCs/>
+          <w:lang w:val="es-ES"/>
+        </w:rPr>
+        <w:t>Expert</w:t>
+      </w:r>
+      <w:r>
+        <w:rPr>
+          <w:lang w:val="es-ES"/>
+        </w:rPr>
+        <w:t>: El valor predominante es false. No se detectaron valores anómalos para esta característica.</w:t>
+      </w:r>
+    </w:p>
+    <w:p>
+      <w:pPr>
+        <w:pStyle w:val="Prrafodelista"/>
+        <w:numPr>
+          <w:ilvl w:val="0"/>
+          <w:numId w:val="31"/>
+        </w:numPr>
+        <w:rPr>
+          <w:lang w:val="es-ES"/>
+        </w:rPr>
+      </w:pPr>
+      <w:r>
+        <w:rPr>
+          <w:lang w:val="es-ES"/>
+        </w:rPr>
+        <w:t>Contiene un</w:t>
+      </w:r>
+      <w:r>
+        <w:rPr>
+          <w:lang w:val="es-ES"/>
+        </w:rPr>
+        <w:t xml:space="preserve">a cláusula finally </w:t>
+      </w:r>
+      <w:r>
+        <w:rPr>
+          <w:lang w:val="es-ES"/>
+        </w:rPr>
+        <w:t>(Binaria</w:t>
+      </w:r>
+      <w:r>
+        <w:rPr>
+          <w:lang w:val="es-ES"/>
+        </w:rPr>
+        <w:t>)</w:t>
+      </w:r>
+      <w:r>
+        <w:rPr>
+          <w:lang w:val="es-ES"/>
+        </w:rPr>
+        <w:t xml:space="preserve">: </w:t>
+      </w:r>
+      <w:r>
+        <w:rPr>
+          <w:lang w:val="es-ES"/>
+        </w:rPr>
+        <w:t>Se considera anómalo cuando uno de los</w:t>
+      </w:r>
+      <w:r>
+        <w:rPr>
+          <w:lang w:val="es-ES"/>
+        </w:rPr>
+        <w:t xml:space="preserve"> </w:t>
+      </w:r>
+      <w:r>
+        <w:rPr>
+          <w:lang w:val="es-ES"/>
+        </w:rPr>
+        <w:t>dos valores que puede tomar la variable no aparece al menos un 0,10%</w:t>
+      </w:r>
+      <w:r>
+        <w:rPr>
+          <w:lang w:val="es-ES"/>
+        </w:rPr>
+        <w:t>.</w:t>
+      </w:r>
+    </w:p>
+    <w:p>
+      <w:pPr>
+        <w:pStyle w:val="Prrafodelista"/>
+        <w:numPr>
+          <w:ilvl w:val="1"/>
+          <w:numId w:val="31"/>
+        </w:numPr>
+        <w:rPr>
+          <w:lang w:val="es-ES"/>
+        </w:rPr>
+      </w:pPr>
+      <w:r>
+        <w:rPr>
+          <w:lang w:val="es-ES"/>
+        </w:rPr>
+        <w:t xml:space="preserve">Todos: </w:t>
+      </w:r>
+      <w:r>
+        <w:rPr>
+          <w:lang w:val="es-ES"/>
+        </w:rPr>
+        <w:t>El valor predominante es false</w:t>
+      </w:r>
+      <w:r>
+        <w:rPr>
+          <w:lang w:val="es-ES"/>
+        </w:rPr>
+        <w:t>.</w:t>
+      </w:r>
+      <w:r>
+        <w:rPr>
+          <w:lang w:val="es-ES"/>
+        </w:rPr>
+        <w:t xml:space="preserve"> No se detectaron valores anómalos para esta característica.</w:t>
+      </w:r>
+    </w:p>
+    <w:p>
+      <w:pPr>
+        <w:pStyle w:val="Prrafodelista"/>
+        <w:numPr>
+          <w:ilvl w:val="1"/>
+          <w:numId w:val="31"/>
+        </w:numPr>
+        <w:rPr>
+          <w:lang w:val="es-ES"/>
+        </w:rPr>
+      </w:pPr>
+      <w:r>
+        <w:rPr>
+          <w:i/>
+          <w:iCs/>
+          <w:lang w:val="es-ES"/>
+        </w:rPr>
+        <w:t>Beginner</w:t>
+      </w:r>
+      <w:r>
+        <w:rPr>
+          <w:lang w:val="es-ES"/>
+        </w:rPr>
+        <w:t xml:space="preserve">: El valor predominante es false. </w:t>
+      </w:r>
+      <w:r>
+        <w:rPr>
+          <w:lang w:val="es-ES"/>
+        </w:rPr>
+        <w:t>No se detectaron valores anómalos para esta característica.</w:t>
+      </w:r>
+    </w:p>
+    <w:p>
+      <w:pPr>
+        <w:pStyle w:val="Prrafodelista"/>
+        <w:numPr>
+          <w:ilvl w:val="1"/>
+          <w:numId w:val="31"/>
+        </w:numPr>
+        <w:rPr>
+          <w:lang w:val="es-ES"/>
+        </w:rPr>
+      </w:pPr>
+      <w:r>
+        <w:rPr>
+          <w:i/>
+          <w:iCs/>
+          <w:lang w:val="es-ES"/>
+        </w:rPr>
+        <w:t>Expert</w:t>
+      </w:r>
+      <w:r>
+        <w:rPr>
+          <w:lang w:val="es-ES"/>
+        </w:rPr>
+        <w:t>: El valor predominante es false. No se detectaron valores anómalos para esta característica.</w:t>
+      </w:r>
+    </w:p>
+    <w:p>
+      <w:pPr>
+        <w:pStyle w:val="Prrafodelista"/>
+        <w:numPr>
+          <w:ilvl w:val="0"/>
+          <w:numId w:val="31"/>
+        </w:numPr>
+        <w:rPr>
+          <w:lang w:val="es-ES"/>
+        </w:rPr>
+      </w:pPr>
+      <w:r>
+        <w:rPr>
+          <w:lang w:val="es-ES"/>
+        </w:rPr>
+        <w:t xml:space="preserve">Número </w:t>
+      </w:r>
+      <w:r>
+        <w:rPr>
+          <w:lang w:val="es-ES"/>
+        </w:rPr>
+        <w:t>de handlers</w:t>
+      </w:r>
+      <w:r>
+        <w:rPr>
+          <w:lang w:val="es-ES"/>
+        </w:rPr>
+        <w:t>. (Numérica):</w:t>
+      </w:r>
+    </w:p>
+    <w:p>
+      <w:pPr>
+        <w:pStyle w:val="Prrafodelista"/>
+        <w:numPr>
+          <w:ilvl w:val="1"/>
+          <w:numId w:val="31"/>
+        </w:numPr>
+        <w:rPr>
+          <w:lang w:val="es-ES"/>
+        </w:rPr>
+      </w:pPr>
+      <w:r>
+        <w:rPr>
+          <w:lang w:val="es-ES"/>
+        </w:rPr>
+        <w:t xml:space="preserve">Todos: </w:t>
+      </w:r>
+      <w:r>
+        <w:rPr>
+          <w:lang w:val="es-ES"/>
+        </w:rPr>
+        <w:t xml:space="preserve">Se detecta como anómalo cuando es superior a </w:t>
+      </w:r>
+      <w:r>
+        <w:rPr>
+          <w:lang w:val="es-ES"/>
+        </w:rPr>
+        <w:t>1</w:t>
+      </w:r>
+      <w:r>
+        <w:rPr>
+          <w:lang w:val="es-ES"/>
+        </w:rPr>
+        <w:t>.</w:t>
+      </w:r>
+    </w:p>
+    <w:p>
+      <w:pPr>
+        <w:pStyle w:val="Prrafodelista"/>
+        <w:numPr>
+          <w:ilvl w:val="1"/>
+          <w:numId w:val="31"/>
+        </w:numPr>
+        <w:rPr>
+          <w:lang w:val="es-ES"/>
+        </w:rPr>
+      </w:pPr>
+      <w:r>
+        <w:rPr>
+          <w:i/>
+          <w:iCs/>
+          <w:lang w:val="es-ES"/>
+        </w:rPr>
+        <w:t>Beginner</w:t>
+      </w:r>
+      <w:r>
+        <w:rPr>
+          <w:lang w:val="es-ES"/>
+        </w:rPr>
+        <w:t xml:space="preserve">: </w:t>
+      </w:r>
+      <w:r>
+        <w:rPr>
+          <w:lang w:val="es-ES"/>
+        </w:rPr>
+        <w:t xml:space="preserve">Se detecta como anómalo cuando es superior a </w:t>
+      </w:r>
+      <w:r>
+        <w:rPr>
+          <w:lang w:val="es-ES"/>
+        </w:rPr>
+        <w:t>1</w:t>
+      </w:r>
+      <w:r>
+        <w:rPr>
+          <w:lang w:val="es-ES"/>
+        </w:rPr>
+        <w:t>.</w:t>
+      </w:r>
+    </w:p>
+    <w:p>
+      <w:pPr>
+        <w:pStyle w:val="Prrafodelista"/>
+        <w:numPr>
+          <w:ilvl w:val="1"/>
+          <w:numId w:val="31"/>
+        </w:numPr>
+        <w:rPr>
+          <w:lang w:val="es-ES"/>
+        </w:rPr>
+      </w:pPr>
+      <w:r>
+        <w:rPr>
+          <w:i/>
+          <w:iCs/>
+          <w:lang w:val="es-ES"/>
+        </w:rPr>
+        <w:t>Expert</w:t>
+      </w:r>
+      <w:r>
+        <w:rPr>
+          <w:lang w:val="es-ES"/>
+        </w:rPr>
+        <w:t xml:space="preserve">: Se detecta como anómalo cuando es superior a </w:t>
+      </w:r>
+      <w:r>
+        <w:rPr>
+          <w:lang w:val="es-ES"/>
+        </w:rPr>
+        <w:t>1</w:t>
+      </w:r>
+      <w:r>
+        <w:rPr>
+          <w:lang w:val="es-ES"/>
+        </w:rPr>
+        <w:t>.</w:t>
+      </w:r>
+    </w:p>
+    <w:p>
+      <w:pPr>
+        <w:pStyle w:val="Prrafodelista"/>
+        <w:numPr>
+          <w:ilvl w:val="0"/>
+          <w:numId w:val="31"/>
+        </w:numPr>
+        <w:rPr>
+          <w:lang w:val="es-ES"/>
+        </w:rPr>
+      </w:pPr>
+      <w:r>
+        <w:rPr>
+          <w:lang w:val="es-ES"/>
+        </w:rPr>
+        <w:t>Número medio de sentencias en el cuerpo de los handlers</w:t>
+      </w:r>
+      <w:r>
+        <w:rPr>
+          <w:lang w:val="es-ES"/>
+        </w:rPr>
+        <w:t>. (Numérica):</w:t>
+      </w:r>
+    </w:p>
+    <w:p>
+      <w:pPr>
+        <w:pStyle w:val="Prrafodelista"/>
+        <w:numPr>
+          <w:ilvl w:val="1"/>
+          <w:numId w:val="31"/>
+        </w:numPr>
+        <w:rPr>
+          <w:lang w:val="es-ES"/>
+        </w:rPr>
+      </w:pPr>
+      <w:r>
+        <w:rPr>
+          <w:lang w:val="es-ES"/>
+        </w:rPr>
+        <w:t xml:space="preserve">Todos: </w:t>
+      </w:r>
+      <w:r>
+        <w:rPr>
+          <w:lang w:val="es-ES"/>
+        </w:rPr>
+        <w:t xml:space="preserve">Se detecta como anómalo cuando es superior a </w:t>
+      </w:r>
+      <w:r>
+        <w:rPr>
+          <w:lang w:val="es-ES"/>
+        </w:rPr>
+        <w:t>1</w:t>
+      </w:r>
+      <w:r>
+        <w:rPr>
+          <w:lang w:val="es-ES"/>
+        </w:rPr>
+        <w:t>.</w:t>
+      </w:r>
+    </w:p>
+    <w:p>
+      <w:pPr>
+        <w:pStyle w:val="Prrafodelista"/>
+        <w:numPr>
+          <w:ilvl w:val="1"/>
+          <w:numId w:val="31"/>
+        </w:numPr>
+        <w:rPr>
+          <w:lang w:val="es-ES"/>
+        </w:rPr>
+      </w:pPr>
+      <w:r>
+        <w:rPr>
+          <w:i/>
+          <w:iCs/>
+          <w:lang w:val="es-ES"/>
+        </w:rPr>
+        <w:t>Beginner</w:t>
+      </w:r>
+      <w:r>
+        <w:rPr>
+          <w:lang w:val="es-ES"/>
+        </w:rPr>
+        <w:t xml:space="preserve">: </w:t>
+      </w:r>
+      <w:r>
+        <w:rPr>
+          <w:lang w:val="es-ES"/>
+        </w:rPr>
+        <w:t xml:space="preserve">Se detecta como anómalo cuando es superior a </w:t>
+      </w:r>
+      <w:r>
+        <w:rPr>
+          <w:lang w:val="es-ES"/>
+        </w:rPr>
+        <w:t>1</w:t>
+      </w:r>
+      <w:r>
+        <w:rPr>
+          <w:lang w:val="es-ES"/>
+        </w:rPr>
+        <w:t>.</w:t>
+      </w:r>
+    </w:p>
+    <w:p>
+      <w:pPr>
+        <w:pStyle w:val="Prrafodelista"/>
+        <w:numPr>
+          <w:ilvl w:val="1"/>
+          <w:numId w:val="31"/>
+        </w:numPr>
+        <w:rPr>
+          <w:lang w:val="es-ES"/>
+        </w:rPr>
+      </w:pPr>
+      <w:r>
+        <w:rPr>
+          <w:i/>
+          <w:iCs/>
+          <w:lang w:val="es-ES"/>
+        </w:rPr>
+        <w:t>Expert</w:t>
+      </w:r>
+      <w:r>
+        <w:rPr>
+          <w:lang w:val="es-ES"/>
+        </w:rPr>
+        <w:t xml:space="preserve">: Se detecta como anómalo cuando es superior a </w:t>
+      </w:r>
+      <w:r>
+        <w:rPr>
+          <w:lang w:val="es-ES"/>
+        </w:rPr>
+        <w:t>1</w:t>
+      </w:r>
+      <w:r>
+        <w:rPr>
+          <w:lang w:val="es-ES"/>
+        </w:rPr>
+        <w:t>.</w:t>
+      </w:r>
+    </w:p>
+    <w:p>
+      <w:pPr>
+        <w:pStyle w:val="Ttulo3"/>
+        <w:rPr>
+          <w:lang w:val="es-ES"/>
+        </w:rPr>
+      </w:pPr>
+      <w:r>
+        <w:rPr>
+          <w:lang w:val="es-ES"/>
+        </w:rPr>
+        <w:t>Expresiones</w:t>
+      </w:r>
+    </w:p>
+    <w:p>
+      <w:pPr>
+        <w:pStyle w:val="Prrafodelista"/>
+        <w:numPr>
+          <w:ilvl w:val="0"/>
+          <w:numId w:val="31"/>
+        </w:numPr>
+        <w:rPr>
+          <w:lang w:val="es-ES"/>
+        </w:rPr>
+      </w:pPr>
+      <w:r>
+        <w:rPr>
+          <w:lang w:val="es-ES"/>
+        </w:rPr>
+        <w:t xml:space="preserve">Altura </w:t>
+      </w:r>
+      <w:r>
+        <w:rPr>
+          <w:lang w:val="es-ES"/>
+        </w:rPr>
+        <w:t xml:space="preserve">(Numérica): </w:t>
+      </w:r>
+    </w:p>
+    <w:p>
+      <w:pPr>
+        <w:pStyle w:val="Prrafodelista"/>
+        <w:numPr>
+          <w:ilvl w:val="1"/>
+          <w:numId w:val="31"/>
+        </w:numPr>
+        <w:rPr>
+          <w:lang w:val="es-ES"/>
+        </w:rPr>
+      </w:pPr>
+      <w:r>
+        <w:rPr>
+          <w:lang w:val="es-ES"/>
+        </w:rPr>
+        <w:t xml:space="preserve">Todos: </w:t>
+      </w:r>
+      <w:r>
+        <w:rPr>
+          <w:lang w:val="es-ES"/>
+        </w:rPr>
+        <w:t xml:space="preserve">Se detecta como anómalo cuando es superior a </w:t>
+      </w:r>
+      <w:r>
+        <w:rPr>
+          <w:lang w:val="es-ES"/>
+        </w:rPr>
+        <w:t>1</w:t>
+      </w:r>
+      <w:r>
+        <w:rPr>
+          <w:lang w:val="es-ES"/>
+        </w:rPr>
+        <w:t>2</w:t>
+      </w:r>
+      <w:r>
+        <w:rPr>
+          <w:lang w:val="es-ES"/>
+        </w:rPr>
+        <w:t>.</w:t>
+      </w:r>
+    </w:p>
+    <w:p>
+      <w:pPr>
+        <w:pStyle w:val="Prrafodelista"/>
+        <w:numPr>
+          <w:ilvl w:val="1"/>
+          <w:numId w:val="31"/>
+        </w:numPr>
+        <w:rPr>
+          <w:lang w:val="es-ES"/>
+        </w:rPr>
+      </w:pPr>
+      <w:r>
+        <w:rPr>
+          <w:i/>
+          <w:iCs/>
+          <w:lang w:val="es-ES"/>
+        </w:rPr>
+        <w:t>Beginner</w:t>
+      </w:r>
+      <w:r>
+        <w:rPr>
+          <w:lang w:val="es-ES"/>
+        </w:rPr>
+        <w:t xml:space="preserve">: </w:t>
+      </w:r>
+      <w:r>
+        <w:rPr>
+          <w:lang w:val="es-ES"/>
+        </w:rPr>
+        <w:t xml:space="preserve">Se detecta como anómalo cuando es superior a </w:t>
+      </w:r>
+      <w:r>
+        <w:rPr>
+          <w:lang w:val="es-ES"/>
+        </w:rPr>
+        <w:t>1</w:t>
+      </w:r>
+      <w:r>
+        <w:rPr>
+          <w:lang w:val="es-ES"/>
+        </w:rPr>
+        <w:t>2</w:t>
+      </w:r>
+      <w:r>
+        <w:rPr>
+          <w:lang w:val="es-ES"/>
+        </w:rPr>
+        <w:t>.</w:t>
+      </w:r>
+    </w:p>
+    <w:p>
+      <w:pPr>
+        <w:pStyle w:val="Prrafodelista"/>
+        <w:numPr>
+          <w:ilvl w:val="1"/>
+          <w:numId w:val="31"/>
+        </w:numPr>
+        <w:rPr>
+          <w:lang w:val="es-ES"/>
+        </w:rPr>
+      </w:pPr>
+      <w:r>
+        <w:rPr>
+          <w:i/>
+          <w:iCs/>
+          <w:lang w:val="es-ES"/>
+        </w:rPr>
+        <w:t>Expert</w:t>
+      </w:r>
+      <w:r>
+        <w:rPr>
+          <w:lang w:val="es-ES"/>
+        </w:rPr>
+        <w:t xml:space="preserve">: Se detecta como anómalo cuando es superior a </w:t>
+      </w:r>
+      <w:r>
+        <w:rPr>
+          <w:lang w:val="es-ES"/>
+        </w:rPr>
+        <w:t>1</w:t>
+      </w:r>
+      <w:r>
+        <w:rPr>
+          <w:lang w:val="es-ES"/>
+        </w:rPr>
+        <w:t>2</w:t>
+      </w:r>
+      <w:r>
+        <w:rPr>
+          <w:lang w:val="es-ES"/>
+        </w:rPr>
+        <w:t>.</w:t>
+      </w:r>
+    </w:p>
+    <w:p>
+      <w:pPr>
+        <w:pStyle w:val="Prrafodelista"/>
+        <w:numPr>
+          <w:ilvl w:val="0"/>
+          <w:numId w:val="31"/>
+        </w:numPr>
+        <w:rPr>
+          <w:lang w:val="es-ES"/>
+        </w:rPr>
+      </w:pPr>
+      <w:r>
+        <w:rPr>
+          <w:lang w:val="es-ES"/>
+        </w:rPr>
+        <w:t xml:space="preserve">Profundidad </w:t>
+      </w:r>
+      <w:r>
+        <w:rPr>
+          <w:lang w:val="es-ES"/>
+        </w:rPr>
+        <w:t xml:space="preserve">(Numérica): </w:t>
+      </w:r>
+    </w:p>
+    <w:p>
+      <w:pPr>
+        <w:pStyle w:val="Prrafodelista"/>
+        <w:numPr>
+          <w:ilvl w:val="1"/>
+          <w:numId w:val="31"/>
+        </w:numPr>
+        <w:rPr>
+          <w:lang w:val="es-ES"/>
+        </w:rPr>
+      </w:pPr>
+      <w:r>
+        <w:rPr>
+          <w:lang w:val="es-ES"/>
+        </w:rPr>
+        <w:lastRenderedPageBreak/>
+        <w:t xml:space="preserve">Todos: </w:t>
+      </w:r>
+      <w:r>
+        <w:rPr>
+          <w:lang w:val="es-ES"/>
+        </w:rPr>
+        <w:t xml:space="preserve">Se detecta como anómalo cuando es superior a </w:t>
+      </w:r>
+      <w:r>
+        <w:rPr>
+          <w:lang w:val="es-ES"/>
+        </w:rPr>
+        <w:t>4</w:t>
+      </w:r>
+      <w:r>
+        <w:rPr>
+          <w:lang w:val="es-ES"/>
+        </w:rPr>
+        <w:t>.</w:t>
+      </w:r>
+    </w:p>
+    <w:p>
+      <w:pPr>
+        <w:pStyle w:val="Prrafodelista"/>
+        <w:numPr>
+          <w:ilvl w:val="1"/>
+          <w:numId w:val="31"/>
+        </w:numPr>
+        <w:rPr>
+          <w:lang w:val="es-ES"/>
+        </w:rPr>
+      </w:pPr>
+      <w:r>
+        <w:rPr>
+          <w:i/>
+          <w:iCs/>
+          <w:lang w:val="es-ES"/>
+        </w:rPr>
+        <w:t>Beginner</w:t>
+      </w:r>
+      <w:r>
+        <w:rPr>
+          <w:lang w:val="es-ES"/>
+        </w:rPr>
+        <w:t xml:space="preserve">: </w:t>
+      </w:r>
+      <w:r>
+        <w:rPr>
+          <w:lang w:val="es-ES"/>
+        </w:rPr>
+        <w:t xml:space="preserve">Se detecta como anómalo cuando es superior a </w:t>
+      </w:r>
+      <w:r>
+        <w:rPr>
+          <w:lang w:val="es-ES"/>
+        </w:rPr>
+        <w:t>4</w:t>
+      </w:r>
+      <w:r>
+        <w:rPr>
+          <w:lang w:val="es-ES"/>
+        </w:rPr>
+        <w:t>.</w:t>
+      </w:r>
+    </w:p>
+    <w:p>
+      <w:pPr>
+        <w:pStyle w:val="Prrafodelista"/>
+        <w:numPr>
+          <w:ilvl w:val="1"/>
+          <w:numId w:val="31"/>
+        </w:numPr>
+        <w:rPr>
+          <w:lang w:val="es-ES"/>
+        </w:rPr>
+      </w:pPr>
+      <w:r>
+        <w:rPr>
+          <w:i/>
+          <w:iCs/>
+          <w:lang w:val="es-ES"/>
+        </w:rPr>
+        <w:t>Expert</w:t>
+      </w:r>
+      <w:r>
+        <w:rPr>
+          <w:lang w:val="es-ES"/>
+        </w:rPr>
+        <w:t xml:space="preserve">: Se detecta como anómalo cuando es superior a </w:t>
+      </w:r>
+      <w:r>
+        <w:rPr>
+          <w:lang w:val="es-ES"/>
+        </w:rPr>
+        <w:t>4</w:t>
+      </w:r>
+      <w:r>
+        <w:rPr>
+          <w:lang w:val="es-ES"/>
+        </w:rPr>
+        <w:t>.</w:t>
+      </w:r>
+    </w:p>
+    <w:p>
+      <w:pPr>
+        <w:pStyle w:val="Prrafodelista"/>
+        <w:numPr>
+          <w:ilvl w:val="0"/>
+          <w:numId w:val="31"/>
+        </w:numPr>
+        <w:rPr>
+          <w:lang w:val="es-ES"/>
+        </w:rPr>
+      </w:pPr>
+      <w:r>
+        <w:rPr>
+          <w:lang w:val="es-ES"/>
+        </w:rPr>
+        <w:t>Categoría sintáctica</w:t>
+      </w:r>
+      <w:r>
+        <w:rPr>
+          <w:lang w:val="es-ES"/>
+        </w:rPr>
+        <w:t xml:space="preserve"> </w:t>
+      </w:r>
+      <w:r>
+        <w:rPr>
+          <w:lang w:val="es-ES"/>
+        </w:rPr>
+        <w:t xml:space="preserve">(Nominal): Esta variable puede tomar </w:t>
+      </w:r>
+      <w:r>
+        <w:rPr>
+          <w:lang w:val="es-ES"/>
+        </w:rPr>
+        <w:t>39</w:t>
+      </w:r>
+      <w:r>
+        <w:rPr>
+          <w:lang w:val="es-ES"/>
+        </w:rPr>
+        <w:t xml:space="preserve"> valores, se considera como valor anómalo todos aquellos que tienen una frecuencia inferior a 0,0</w:t>
+      </w:r>
+      <w:r>
+        <w:rPr>
+          <w:lang w:val="es-ES"/>
+        </w:rPr>
+        <w:t>0</w:t>
+      </w:r>
+      <w:r>
+        <w:rPr>
+          <w:lang w:val="es-ES"/>
+        </w:rPr>
+        <w:t>51</w:t>
+      </w:r>
+      <w:r>
+        <w:rPr>
+          <w:lang w:val="es-ES"/>
+        </w:rPr>
+        <w:t>%.</w:t>
+      </w:r>
+    </w:p>
+    <w:p>
+      <w:pPr>
+        <w:pStyle w:val="Prrafodelista"/>
+        <w:numPr>
+          <w:ilvl w:val="1"/>
+          <w:numId w:val="31"/>
+        </w:numPr>
+        <w:rPr>
+          <w:lang w:val="es-ES"/>
+        </w:rPr>
+      </w:pPr>
+      <w:r>
+        <w:rPr>
+          <w:lang w:val="es-ES"/>
+        </w:rPr>
+        <w:t xml:space="preserve">Todos: </w:t>
+      </w:r>
+      <w:r>
+        <w:rPr>
+          <w:lang w:val="es-ES"/>
+        </w:rPr>
+        <w:t>El valor predominante que toma esta variable</w:t>
+      </w:r>
+      <w:r>
+        <w:rPr>
+          <w:lang w:val="es-ES"/>
+        </w:rPr>
+        <w:t xml:space="preserve"> </w:t>
+      </w:r>
+      <w:r>
+        <w:rPr>
+          <w:lang w:val="es-ES"/>
+        </w:rPr>
+        <w:t xml:space="preserve">es el de </w:t>
+      </w:r>
+      <w:r>
+        <w:rPr>
+          <w:rFonts w:ascii="Consolas" w:hAnsi="Consolas"/>
+          <w:lang w:val="es-ES"/>
+        </w:rPr>
+        <w:t>Variable</w:t>
+      </w:r>
+      <w:r>
+        <w:rPr>
+          <w:lang w:val="es-ES"/>
+        </w:rPr>
+        <w:t xml:space="preserve">. </w:t>
+      </w:r>
+      <w:r>
+        <w:rPr>
+          <w:lang w:val="es-ES"/>
+        </w:rPr>
+        <w:t xml:space="preserve">Los valores </w:t>
+      </w:r>
+      <w:r>
+        <w:rPr>
+          <w:lang w:val="es-ES"/>
+        </w:rPr>
+        <w:t>AssignmentExp, SetComprehension, MatMult, Await</w:t>
+      </w:r>
+      <w:r>
+        <w:rPr>
+          <w:lang w:val="es-ES"/>
+        </w:rPr>
+        <w:t xml:space="preserve"> y </w:t>
+      </w:r>
+      <w:r>
+        <w:rPr>
+          <w:lang w:val="es-ES"/>
+        </w:rPr>
+        <w:t>UnaryBWNot</w:t>
+      </w:r>
+      <w:r>
+        <w:rPr>
+          <w:lang w:val="es-ES"/>
+        </w:rPr>
+        <w:t xml:space="preserve"> </w:t>
+      </w:r>
+      <w:r>
+        <w:rPr>
+          <w:lang w:val="es-ES"/>
+        </w:rPr>
+        <w:t>son anómalos.</w:t>
+      </w:r>
+    </w:p>
+    <w:p>
+      <w:pPr>
+        <w:pStyle w:val="Prrafodelista"/>
+        <w:numPr>
+          <w:ilvl w:val="1"/>
+          <w:numId w:val="31"/>
+        </w:numPr>
+        <w:rPr>
+          <w:lang w:val="es-ES"/>
+        </w:rPr>
+      </w:pPr>
+      <w:r>
+        <w:rPr>
+          <w:i/>
+          <w:iCs/>
+          <w:lang w:val="es-ES"/>
+        </w:rPr>
+        <w:t>Beginner</w:t>
+      </w:r>
+      <w:r>
+        <w:rPr>
+          <w:lang w:val="es-ES"/>
+        </w:rPr>
+        <w:t xml:space="preserve">: El valor predominante que toma esta variable es el de </w:t>
+      </w:r>
+      <w:r>
+        <w:rPr>
+          <w:rFonts w:ascii="Consolas" w:hAnsi="Consolas"/>
+          <w:lang w:val="es-ES"/>
+        </w:rPr>
+        <w:t>Variable</w:t>
+      </w:r>
+      <w:r>
+        <w:rPr>
+          <w:lang w:val="es-ES"/>
+        </w:rPr>
+        <w:t xml:space="preserve">. Los </w:t>
+      </w:r>
+      <w:r>
+        <w:rPr>
+          <w:lang w:val="es-ES"/>
+        </w:rPr>
+        <w:t xml:space="preserve">valores </w:t>
+      </w:r>
+      <w:r>
+        <w:rPr>
+          <w:lang w:val="es-ES"/>
+        </w:rPr>
+        <w:t>son anómalos.</w:t>
+      </w:r>
+    </w:p>
+    <w:p>
+      <w:pPr>
+        <w:pStyle w:val="Prrafodelista"/>
+        <w:numPr>
+          <w:ilvl w:val="1"/>
+          <w:numId w:val="31"/>
+        </w:numPr>
+        <w:rPr>
+          <w:lang w:val="es-ES"/>
+        </w:rPr>
+      </w:pPr>
+      <w:r>
+        <w:rPr>
+          <w:i/>
+          <w:iCs/>
+          <w:lang w:val="es-ES"/>
+        </w:rPr>
+        <w:t>Expert</w:t>
+      </w:r>
+      <w:r>
+        <w:rPr>
+          <w:lang w:val="es-ES"/>
+        </w:rPr>
+        <w:t xml:space="preserve">: </w:t>
+      </w:r>
+      <w:r>
+        <w:rPr>
+          <w:lang w:val="es-ES"/>
+        </w:rPr>
+        <w:t xml:space="preserve">El valor predominante que toma esta variable es el de </w:t>
+      </w:r>
+      <w:r>
+        <w:rPr>
+          <w:rFonts w:ascii="Consolas" w:hAnsi="Consolas"/>
+          <w:lang w:val="es-ES"/>
+        </w:rPr>
+        <w:t>Variable</w:t>
+      </w:r>
+      <w:r>
+        <w:rPr>
+          <w:lang w:val="es-ES"/>
+        </w:rPr>
+        <w:t xml:space="preserve">. Los valores </w:t>
+      </w:r>
+      <w:r>
+        <w:rPr>
+          <w:lang w:val="es-ES"/>
+        </w:rPr>
+        <w:t xml:space="preserve">AssingmentExp, UnaryBWNot, SetComprehension, Await y YieldFrom </w:t>
+      </w:r>
+      <w:r>
+        <w:rPr>
+          <w:lang w:val="es-ES"/>
+        </w:rPr>
+        <w:t>son anómalos.</w:t>
+      </w:r>
+    </w:p>
+    <w:p>
+      <w:pPr>
+        <w:pStyle w:val="Prrafodelista"/>
+        <w:numPr>
+          <w:ilvl w:val="0"/>
+          <w:numId w:val="31"/>
+        </w:numPr>
+        <w:rPr>
+          <w:lang w:val="es-ES"/>
+        </w:rPr>
+      </w:pPr>
+      <w:r>
+        <w:rPr>
+          <w:lang w:val="es-ES"/>
+        </w:rPr>
+        <w:t xml:space="preserve">Categoría sintáctica del </w:t>
+      </w:r>
+      <w:r>
+        <w:rPr>
+          <w:lang w:val="es-ES"/>
+        </w:rPr>
+        <w:t>padre</w:t>
+      </w:r>
+      <w:r>
+        <w:rPr>
+          <w:lang w:val="es-ES"/>
+        </w:rPr>
+        <w:t xml:space="preserve"> (Nominal): Esta variable puede tomar </w:t>
+      </w:r>
+      <w:r>
+        <w:rPr>
+          <w:lang w:val="es-ES"/>
+        </w:rPr>
+        <w:t>49</w:t>
+      </w:r>
+      <w:r>
+        <w:rPr>
+          <w:lang w:val="es-ES"/>
+        </w:rPr>
+        <w:t xml:space="preserve"> valores, se considera como valor anómalo todos aquellos que tienen una frecuencia inferior a 0,0</w:t>
+      </w:r>
+      <w:r>
+        <w:rPr>
+          <w:lang w:val="es-ES"/>
+        </w:rPr>
+        <w:t>0</w:t>
+      </w:r>
+      <w:r>
+        <w:rPr>
+          <w:lang w:val="es-ES"/>
+        </w:rPr>
+        <w:t>4</w:t>
+      </w:r>
+      <w:r>
+        <w:rPr>
+          <w:lang w:val="es-ES"/>
+        </w:rPr>
+        <w:t>1</w:t>
+      </w:r>
+      <w:r>
+        <w:rPr>
+          <w:lang w:val="es-ES"/>
+        </w:rPr>
+        <w:t>%.</w:t>
+      </w:r>
+    </w:p>
+    <w:p>
+      <w:pPr>
+        <w:pStyle w:val="Prrafodelista"/>
+        <w:numPr>
+          <w:ilvl w:val="1"/>
+          <w:numId w:val="31"/>
+        </w:numPr>
+      </w:pPr>
+      <w:r>
+        <w:rPr>
+          <w:lang w:val="es-ES"/>
+        </w:rPr>
+        <w:t xml:space="preserve">Todos: </w:t>
+      </w:r>
+      <w:r>
+        <w:rPr>
+          <w:lang w:val="es-ES"/>
+        </w:rPr>
+        <w:t>El valor predominante que toma esta variable</w:t>
+      </w:r>
+      <w:r>
+        <w:rPr>
+          <w:lang w:val="es-ES"/>
+        </w:rPr>
+        <w:t xml:space="preserve"> </w:t>
+      </w:r>
+      <w:r>
+        <w:rPr>
+          <w:lang w:val="es-ES"/>
+        </w:rPr>
+        <w:t xml:space="preserve">es el de </w:t>
+      </w:r>
+      <w:r>
+        <w:rPr>
+          <w:rFonts w:ascii="Consolas" w:hAnsi="Consolas"/>
+          <w:lang w:val="es-ES"/>
+        </w:rPr>
+        <w:t>Call</w:t>
+      </w:r>
+      <w:r>
+        <w:rPr>
+          <w:lang w:val="es-ES"/>
+        </w:rPr>
+        <w:t xml:space="preserve">. </w:t>
+      </w:r>
+      <w:r>
+        <w:t>Los valores</w:t>
+      </w:r>
+      <w:r>
+        <w:t xml:space="preserve"> AsyncWith, AssignmentExp, Match y Await</w:t>
+      </w:r>
+      <w:r>
+        <w:t xml:space="preserve"> son anómalos.</w:t>
+      </w:r>
+    </w:p>
+    <w:p>
+      <w:pPr>
+        <w:pStyle w:val="Prrafodelista"/>
+        <w:numPr>
+          <w:ilvl w:val="1"/>
+          <w:numId w:val="31"/>
+        </w:numPr>
+      </w:pPr>
+      <w:r>
+        <w:rPr>
+          <w:i/>
+          <w:iCs/>
+          <w:lang w:val="es-ES"/>
+        </w:rPr>
+        <w:t>Beginner</w:t>
+      </w:r>
+      <w:r>
+        <w:rPr>
+          <w:lang w:val="es-ES"/>
+        </w:rPr>
+        <w:t xml:space="preserve">: El valor predominante que toma esta variable es el de </w:t>
+      </w:r>
+      <w:r>
+        <w:rPr>
+          <w:rFonts w:ascii="Consolas" w:hAnsi="Consolas"/>
+          <w:lang w:val="es-ES"/>
+        </w:rPr>
+        <w:t>TupleLiteral</w:t>
+      </w:r>
+      <w:r>
+        <w:rPr>
+          <w:lang w:val="es-ES"/>
+        </w:rPr>
+        <w:t xml:space="preserve">. </w:t>
+      </w:r>
+      <w:r>
+        <w:t>Los valores son anómalos.</w:t>
+      </w:r>
+    </w:p>
+    <w:p>
+      <w:pPr>
+        <w:pStyle w:val="Prrafodelista"/>
+        <w:numPr>
+          <w:ilvl w:val="1"/>
+          <w:numId w:val="31"/>
+        </w:numPr>
+      </w:pPr>
+      <w:r>
+        <w:rPr>
+          <w:i/>
+          <w:iCs/>
+          <w:lang w:val="es-ES"/>
+        </w:rPr>
+        <w:t>Expert</w:t>
+      </w:r>
+      <w:r>
+        <w:rPr>
+          <w:lang w:val="es-ES"/>
+        </w:rPr>
+        <w:t xml:space="preserve">: </w:t>
+      </w:r>
+      <w:r>
+        <w:rPr>
+          <w:lang w:val="es-ES"/>
+        </w:rPr>
+        <w:t xml:space="preserve">El valor predominante que toma esta variable es el de </w:t>
+      </w:r>
+      <w:r>
+        <w:rPr>
+          <w:rFonts w:ascii="Consolas" w:hAnsi="Consolas"/>
+          <w:lang w:val="es-ES"/>
+        </w:rPr>
+        <w:t>TupleLiteral</w:t>
+      </w:r>
+      <w:r>
+        <w:rPr>
+          <w:lang w:val="es-ES"/>
+        </w:rPr>
+        <w:t xml:space="preserve">. </w:t>
+      </w:r>
+      <w:r>
+        <w:t>Los valores AssignmentExp, AsyncWith, UnaryBWNot, Await y YieldFrom son anómalos</w:t>
+      </w:r>
+      <w:r>
+        <w:t>.</w:t>
+      </w:r>
+    </w:p>
+    <w:p>
+      <w:pPr>
+        <w:pStyle w:val="Prrafodelista"/>
+        <w:numPr>
+          <w:ilvl w:val="0"/>
+          <w:numId w:val="31"/>
+        </w:numPr>
+        <w:rPr>
+          <w:lang w:val="es-ES"/>
+        </w:rPr>
+      </w:pPr>
+      <w:r>
+        <w:rPr>
+          <w:lang w:val="es-ES"/>
+        </w:rPr>
+        <w:t xml:space="preserve">Categoría sintáctica del </w:t>
+      </w:r>
+      <w:r>
+        <w:rPr>
+          <w:lang w:val="es-ES"/>
+        </w:rPr>
+        <w:t>primer</w:t>
+      </w:r>
+      <w:r>
+        <w:rPr>
+          <w:lang w:val="es-ES"/>
+        </w:rPr>
+        <w:t xml:space="preserve"> hijo</w:t>
+      </w:r>
+      <w:r>
+        <w:rPr>
+          <w:lang w:val="es-ES"/>
+        </w:rPr>
+        <w:t xml:space="preserve"> (Nominal): Esta variable puede tomar </w:t>
+      </w:r>
+      <w:r>
+        <w:rPr>
+          <w:lang w:val="es-ES"/>
+        </w:rPr>
+        <w:t>38</w:t>
+      </w:r>
+      <w:r>
+        <w:rPr>
+          <w:lang w:val="es-ES"/>
+        </w:rPr>
+        <w:t xml:space="preserve"> valores, se considera como valor anómalo todos aquellos que tienen una frecuencia inferior a 0,0</w:t>
+      </w:r>
+      <w:r>
+        <w:rPr>
+          <w:lang w:val="es-ES"/>
+        </w:rPr>
+        <w:t>0</w:t>
+      </w:r>
+      <w:r>
+        <w:rPr>
+          <w:lang w:val="es-ES"/>
+        </w:rPr>
+        <w:t>52</w:t>
+      </w:r>
+      <w:r>
+        <w:rPr>
+          <w:lang w:val="es-ES"/>
+        </w:rPr>
+        <w:t>%.</w:t>
+      </w:r>
+    </w:p>
+    <w:p>
+      <w:pPr>
+        <w:pStyle w:val="Prrafodelista"/>
+        <w:numPr>
+          <w:ilvl w:val="1"/>
+          <w:numId w:val="31"/>
+        </w:numPr>
+      </w:pPr>
+      <w:r>
+        <w:rPr>
+          <w:lang w:val="es-ES"/>
+        </w:rPr>
+        <w:t xml:space="preserve">Todos: </w:t>
+      </w:r>
+      <w:r>
+        <w:rPr>
+          <w:lang w:val="es-ES"/>
+        </w:rPr>
+        <w:t>El valor predominante que toma esta variable</w:t>
+      </w:r>
+      <w:r>
+        <w:rPr>
+          <w:lang w:val="es-ES"/>
+        </w:rPr>
+        <w:t xml:space="preserve"> </w:t>
+      </w:r>
+      <w:r>
+        <w:rPr>
+          <w:lang w:val="es-ES"/>
+        </w:rPr>
+        <w:t xml:space="preserve">es el de </w:t>
+      </w:r>
+      <w:r>
+        <w:rPr>
+          <w:rFonts w:ascii="Consolas" w:hAnsi="Consolas"/>
+          <w:lang w:val="es-ES"/>
+        </w:rPr>
+        <w:t>Variab</w:t>
+      </w:r>
+      <w:r>
+        <w:rPr>
+          <w:rFonts w:ascii="Consolas" w:hAnsi="Consolas"/>
+          <w:lang w:val="es-ES"/>
+        </w:rPr>
+        <w:t>l</w:t>
+      </w:r>
+      <w:r>
+        <w:rPr>
+          <w:rFonts w:ascii="Consolas" w:hAnsi="Consolas"/>
+          <w:lang w:val="es-ES"/>
+        </w:rPr>
+        <w:t>e</w:t>
+      </w:r>
+      <w:r>
+        <w:rPr>
+          <w:lang w:val="es-ES"/>
+        </w:rPr>
+        <w:t xml:space="preserve">. </w:t>
+      </w:r>
+      <w:r>
+        <w:t>Los valores</w:t>
+      </w:r>
+      <w:r>
+        <w:t xml:space="preserve"> AssignmentExp, DictComprehension, Lambda, SetComprehension, NoneType, GeneratorComprehension, Star, MatMult, UnaryBWNot, </w:t>
+      </w:r>
+      <w:r>
+        <w:t>ListComprehension, Shift,</w:t>
+      </w:r>
+      <w:r>
+        <w:t xml:space="preserve"> SetLiteral y FString</w:t>
+      </w:r>
+      <w:r>
+        <w:t xml:space="preserve"> </w:t>
+      </w:r>
+      <w:r>
+        <w:t>son anómalos.</w:t>
+      </w:r>
+    </w:p>
+    <w:p>
+      <w:pPr>
+        <w:pStyle w:val="Prrafodelista"/>
+        <w:numPr>
+          <w:ilvl w:val="1"/>
+          <w:numId w:val="31"/>
+        </w:numPr>
+        <w:rPr>
+          <w:lang w:val="es-ES"/>
+        </w:rPr>
+      </w:pPr>
+      <w:r>
+        <w:rPr>
+          <w:i/>
+          <w:iCs/>
+          <w:lang w:val="es-ES"/>
+        </w:rPr>
+        <w:t>Beginner</w:t>
+      </w:r>
+      <w:r>
+        <w:rPr>
+          <w:lang w:val="es-ES"/>
+        </w:rPr>
+        <w:t xml:space="preserve">: El valor predominante que toma esta variable es el de </w:t>
+      </w:r>
+      <w:r>
+        <w:rPr>
+          <w:rFonts w:ascii="Consolas" w:hAnsi="Consolas"/>
+          <w:lang w:val="es-ES"/>
+        </w:rPr>
+        <w:t>Variable</w:t>
+      </w:r>
+      <w:r>
+        <w:rPr>
+          <w:lang w:val="es-ES"/>
+        </w:rPr>
+        <w:t>. Los valores</w:t>
+      </w:r>
+      <w:r>
+        <w:rPr>
+          <w:lang w:val="es-ES"/>
+        </w:rPr>
+        <w:t xml:space="preserve"> </w:t>
+      </w:r>
+      <w:r>
+        <w:rPr>
+          <w:lang w:val="es-ES"/>
+        </w:rPr>
+        <w:t>son anómalos.</w:t>
+      </w:r>
+    </w:p>
+    <w:p>
+      <w:pPr>
+        <w:pStyle w:val="Prrafodelista"/>
+        <w:numPr>
+          <w:ilvl w:val="1"/>
+          <w:numId w:val="31"/>
+        </w:numPr>
+      </w:pPr>
+      <w:r>
+        <w:rPr>
+          <w:i/>
+          <w:iCs/>
+          <w:lang w:val="es-ES"/>
+        </w:rPr>
+        <w:t>Expert</w:t>
+      </w:r>
+      <w:r>
+        <w:rPr>
+          <w:lang w:val="es-ES"/>
+        </w:rPr>
+        <w:t xml:space="preserve">: </w:t>
+      </w:r>
+      <w:r>
+        <w:rPr>
+          <w:lang w:val="es-ES"/>
+        </w:rPr>
+        <w:t xml:space="preserve">El valor predominante que toma esta variable es el de </w:t>
+      </w:r>
+      <w:r>
+        <w:rPr>
+          <w:rFonts w:ascii="Consolas" w:hAnsi="Consolas"/>
+          <w:lang w:val="es-ES"/>
+        </w:rPr>
+        <w:t>Variable</w:t>
+      </w:r>
+      <w:r>
+        <w:rPr>
+          <w:lang w:val="es-ES"/>
+        </w:rPr>
+        <w:t>. Los valores</w:t>
+      </w:r>
+      <w:r>
+        <w:rPr>
+          <w:lang w:val="es-ES"/>
+        </w:rPr>
+        <w:t xml:space="preserve"> UnaryBWNot, DictComprehension, GeneratorComprehension, Lambda, NoneType, Star, SetLiteral, MatMult, EllipsisLiteral, Pow y Shift</w:t>
+      </w:r>
+      <w:r>
+        <w:rPr>
+          <w:lang w:val="es-ES"/>
+        </w:rPr>
+        <w:t xml:space="preserve"> son anómalos</w:t>
+      </w:r>
+      <w:r>
+        <w:t>.</w:t>
+      </w:r>
+    </w:p>
+    <w:p>
+      <w:pPr>
+        <w:pStyle w:val="Prrafodelista"/>
+        <w:numPr>
+          <w:ilvl w:val="0"/>
+          <w:numId w:val="31"/>
+        </w:numPr>
+        <w:rPr>
+          <w:lang w:val="es-ES"/>
+        </w:rPr>
+      </w:pPr>
+      <w:r>
+        <w:rPr>
+          <w:lang w:val="es-ES"/>
+        </w:rPr>
+        <w:t xml:space="preserve">Categoría sintáctica del </w:t>
+      </w:r>
+      <w:r>
+        <w:rPr>
+          <w:lang w:val="es-ES"/>
+        </w:rPr>
+        <w:t>segundo</w:t>
+      </w:r>
+      <w:r>
+        <w:rPr>
+          <w:lang w:val="es-ES"/>
+        </w:rPr>
+        <w:t xml:space="preserve"> hijo</w:t>
+      </w:r>
+      <w:r>
+        <w:rPr>
+          <w:lang w:val="es-ES"/>
+        </w:rPr>
+        <w:t xml:space="preserve"> (Nominal): Esta variable puede tomar </w:t>
+      </w:r>
+      <w:r>
+        <w:rPr>
+          <w:lang w:val="es-ES"/>
+        </w:rPr>
+        <w:t>3</w:t>
+      </w:r>
+      <w:r>
+        <w:rPr>
+          <w:lang w:val="es-ES"/>
+        </w:rPr>
+        <w:t>6</w:t>
+      </w:r>
+      <w:r>
+        <w:rPr>
+          <w:lang w:val="es-ES"/>
+        </w:rPr>
+        <w:t xml:space="preserve"> valores, se considera como valor anómalo todos aquellos que tienen una frecuencia inferior a 0,0</w:t>
+      </w:r>
+      <w:r>
+        <w:rPr>
+          <w:lang w:val="es-ES"/>
+        </w:rPr>
+        <w:t>0</w:t>
+      </w:r>
+      <w:r>
+        <w:rPr>
+          <w:lang w:val="es-ES"/>
+        </w:rPr>
+        <w:t>55</w:t>
+      </w:r>
+      <w:r>
+        <w:rPr>
+          <w:lang w:val="es-ES"/>
+        </w:rPr>
+        <w:t>%.</w:t>
+      </w:r>
+    </w:p>
+    <w:p>
+      <w:pPr>
+        <w:pStyle w:val="Prrafodelista"/>
+        <w:numPr>
+          <w:ilvl w:val="1"/>
+          <w:numId w:val="31"/>
+        </w:numPr>
+        <w:rPr>
+          <w:lang w:val="es-ES"/>
+        </w:rPr>
+      </w:pPr>
+      <w:r>
+        <w:rPr>
+          <w:lang w:val="es-ES"/>
+        </w:rPr>
+        <w:t xml:space="preserve">Todos: </w:t>
+      </w:r>
+      <w:r>
+        <w:rPr>
+          <w:lang w:val="es-ES"/>
+        </w:rPr>
+        <w:t>El valor predominante que toma esta variable</w:t>
+      </w:r>
+      <w:r>
+        <w:rPr>
+          <w:lang w:val="es-ES"/>
+        </w:rPr>
+        <w:t xml:space="preserve"> </w:t>
+      </w:r>
+      <w:r>
+        <w:rPr>
+          <w:lang w:val="es-ES"/>
+        </w:rPr>
+        <w:t xml:space="preserve">es el de </w:t>
+      </w:r>
+      <w:r>
+        <w:rPr>
+          <w:rFonts w:ascii="Consolas" w:hAnsi="Consolas"/>
+          <w:lang w:val="es-ES"/>
+        </w:rPr>
+        <w:t>Variable</w:t>
+      </w:r>
+      <w:r>
+        <w:rPr>
+          <w:lang w:val="es-ES"/>
+        </w:rPr>
+        <w:t xml:space="preserve">. </w:t>
+      </w:r>
+      <w:r>
+        <w:rPr>
+          <w:lang w:val="es-ES"/>
+        </w:rPr>
+        <w:t xml:space="preserve">Los valores </w:t>
+      </w:r>
+      <w:r>
+        <w:rPr>
+          <w:lang w:val="es-ES"/>
+        </w:rPr>
+        <w:t>AssignmentExp, DictComprehension, Shift, SetComprehension, SetLiteral, UnaryBWNot</w:t>
+      </w:r>
+      <w:r>
+        <w:rPr>
+          <w:lang w:val="es-ES"/>
+        </w:rPr>
+        <w:t xml:space="preserve"> y EllipsisLiteral</w:t>
+      </w:r>
+      <w:r>
+        <w:rPr>
+          <w:lang w:val="es-ES"/>
+        </w:rPr>
+        <w:t xml:space="preserve"> </w:t>
+      </w:r>
+      <w:r>
+        <w:rPr>
+          <w:lang w:val="es-ES"/>
+        </w:rPr>
+        <w:t>son anómalos.</w:t>
+      </w:r>
+    </w:p>
+    <w:p>
+      <w:pPr>
+        <w:pStyle w:val="Prrafodelista"/>
+        <w:numPr>
+          <w:ilvl w:val="1"/>
+          <w:numId w:val="31"/>
+        </w:numPr>
+        <w:rPr>
+          <w:lang w:val="es-ES"/>
+        </w:rPr>
+      </w:pPr>
+      <w:r>
+        <w:rPr>
+          <w:i/>
+          <w:iCs/>
+          <w:lang w:val="es-ES"/>
+        </w:rPr>
+        <w:t>Beginner</w:t>
+      </w:r>
+      <w:r>
+        <w:rPr>
+          <w:lang w:val="es-ES"/>
+        </w:rPr>
+        <w:t xml:space="preserve">: El valor predominante que toma esta variable es el de </w:t>
+      </w:r>
+      <w:r>
+        <w:rPr>
+          <w:rFonts w:ascii="Consolas" w:hAnsi="Consolas"/>
+          <w:lang w:val="es-ES"/>
+        </w:rPr>
+        <w:t>StringLiteral</w:t>
+      </w:r>
+      <w:r>
+        <w:rPr>
+          <w:lang w:val="es-ES"/>
+        </w:rPr>
+        <w:t>. Los valores son anómalos.</w:t>
+      </w:r>
+    </w:p>
+    <w:p>
+      <w:pPr>
+        <w:pStyle w:val="Prrafodelista"/>
+        <w:numPr>
+          <w:ilvl w:val="1"/>
+          <w:numId w:val="31"/>
+        </w:numPr>
+        <w:rPr>
+          <w:lang w:val="es-ES"/>
+        </w:rPr>
+      </w:pPr>
+      <w:r>
+        <w:rPr>
+          <w:i/>
+          <w:iCs/>
+          <w:lang w:val="es-ES"/>
+        </w:rPr>
+        <w:t>Expert</w:t>
+      </w:r>
+      <w:r>
+        <w:rPr>
+          <w:lang w:val="es-ES"/>
+        </w:rPr>
+        <w:t xml:space="preserve">: </w:t>
+      </w:r>
+      <w:r>
+        <w:rPr>
+          <w:lang w:val="es-ES"/>
+        </w:rPr>
+        <w:t xml:space="preserve">El valor predominante que toma esta variable es el de </w:t>
+      </w:r>
+      <w:r>
+        <w:rPr>
+          <w:rFonts w:ascii="Consolas" w:hAnsi="Consolas"/>
+          <w:lang w:val="es-ES"/>
+        </w:rPr>
+        <w:t>StringLiteral</w:t>
+      </w:r>
+      <w:r>
+        <w:rPr>
+          <w:lang w:val="es-ES"/>
+        </w:rPr>
+        <w:t xml:space="preserve">. Los valores </w:t>
+      </w:r>
+      <w:r>
+        <w:rPr>
+          <w:lang w:val="es-ES"/>
+        </w:rPr>
+        <w:t xml:space="preserve">SetComprehension, UnaryBWNot, DictComprehension, SetLiteral, Shift y EllipsisLiteral </w:t>
+      </w:r>
+      <w:r>
+        <w:rPr>
+          <w:lang w:val="es-ES"/>
+        </w:rPr>
+        <w:t>son anómalos</w:t>
+      </w:r>
+      <w:r>
+        <w:rPr>
+          <w:lang w:val="es-ES"/>
+        </w:rPr>
+        <w:t>.</w:t>
+      </w:r>
+    </w:p>
+    <w:p>
+      <w:pPr>
+        <w:pStyle w:val="Prrafodelista"/>
+        <w:numPr>
+          <w:ilvl w:val="0"/>
+          <w:numId w:val="31"/>
+        </w:numPr>
+        <w:rPr>
+          <w:lang w:val="es-ES"/>
+        </w:rPr>
+      </w:pPr>
+      <w:r>
+        <w:rPr>
+          <w:lang w:val="es-ES"/>
+        </w:rPr>
+        <w:t>Categoría sintáctica del tercer hijo</w:t>
+      </w:r>
+      <w:r>
+        <w:rPr>
+          <w:lang w:val="es-ES"/>
+        </w:rPr>
+        <w:t xml:space="preserve"> (Nominal): Esta variable puede tomar </w:t>
+      </w:r>
+      <w:r>
+        <w:rPr>
+          <w:lang w:val="es-ES"/>
+        </w:rPr>
+        <w:t>3</w:t>
+      </w:r>
+      <w:r>
+        <w:rPr>
+          <w:lang w:val="es-ES"/>
+        </w:rPr>
+        <w:t>6</w:t>
+      </w:r>
+      <w:r>
+        <w:rPr>
+          <w:lang w:val="es-ES"/>
+        </w:rPr>
+        <w:t xml:space="preserve"> valores, se considera como valor anómalo todos aquellos que tienen una frecuencia inferior a 0,0</w:t>
+      </w:r>
+      <w:r>
+        <w:rPr>
+          <w:lang w:val="es-ES"/>
+        </w:rPr>
+        <w:t>0</w:t>
+      </w:r>
+      <w:r>
+        <w:rPr>
+          <w:lang w:val="es-ES"/>
+        </w:rPr>
+        <w:t>55</w:t>
+      </w:r>
+      <w:r>
+        <w:rPr>
+          <w:lang w:val="es-ES"/>
+        </w:rPr>
+        <w:t>%.</w:t>
+      </w:r>
+    </w:p>
+    <w:p>
+      <w:pPr>
+        <w:pStyle w:val="Prrafodelista"/>
+        <w:numPr>
+          <w:ilvl w:val="1"/>
+          <w:numId w:val="31"/>
+        </w:numPr>
+        <w:rPr>
+          <w:lang w:val="es-ES"/>
+        </w:rPr>
+      </w:pPr>
+      <w:r>
+        <w:rPr>
+          <w:lang w:val="es-ES"/>
+        </w:rPr>
+        <w:t xml:space="preserve">Todos: </w:t>
+      </w:r>
+      <w:r>
+        <w:rPr>
+          <w:lang w:val="es-ES"/>
+        </w:rPr>
+        <w:t>El valor predominante que toma esta variable</w:t>
+      </w:r>
+      <w:r>
+        <w:rPr>
+          <w:lang w:val="es-ES"/>
+        </w:rPr>
+        <w:t xml:space="preserve"> </w:t>
+      </w:r>
+      <w:r>
+        <w:rPr>
+          <w:lang w:val="es-ES"/>
+        </w:rPr>
+        <w:t xml:space="preserve">es el de </w:t>
+      </w:r>
+      <w:r>
+        <w:rPr>
+          <w:rFonts w:ascii="Consolas" w:hAnsi="Consolas"/>
+          <w:lang w:val="es-ES"/>
+        </w:rPr>
+        <w:t>StringLitera</w:t>
+      </w:r>
+      <w:r>
+        <w:rPr>
+          <w:rFonts w:ascii="Consolas" w:hAnsi="Consolas"/>
+          <w:lang w:val="es-ES"/>
+        </w:rPr>
+        <w:t>l</w:t>
+      </w:r>
+      <w:r>
+        <w:rPr>
+          <w:lang w:val="es-ES"/>
+        </w:rPr>
+        <w:t xml:space="preserve">. </w:t>
+      </w:r>
+      <w:r>
+        <w:rPr>
+          <w:lang w:val="es-ES"/>
+        </w:rPr>
+        <w:t xml:space="preserve">Los </w:t>
+      </w:r>
+      <w:r>
+        <w:rPr>
+          <w:lang w:val="es-ES"/>
+        </w:rPr>
+        <w:t>Shift, UnaryBWNot, AssignmentExp, EllipsisLiteral, DictComprehension, NoneType, Pow, SetLiteral, GeneratorComprehension, ListComprehension, ComplexLiteral, FString, BW1Logical, Ternary y La</w:t>
+      </w:r>
+      <w:r>
+        <w:rPr>
+          <w:lang w:val="es-ES"/>
+        </w:rPr>
+        <w:t>mbda</w:t>
+      </w:r>
+      <w:r>
+        <w:rPr>
+          <w:lang w:val="es-ES"/>
+        </w:rPr>
+        <w:t xml:space="preserve"> </w:t>
+      </w:r>
+      <w:r>
+        <w:rPr>
+          <w:lang w:val="es-ES"/>
+        </w:rPr>
+        <w:t>valores son anómalos.</w:t>
+      </w:r>
+    </w:p>
+    <w:p>
+      <w:pPr>
+        <w:pStyle w:val="Prrafodelista"/>
+        <w:numPr>
+          <w:ilvl w:val="1"/>
+          <w:numId w:val="31"/>
+        </w:numPr>
+        <w:rPr>
+          <w:lang w:val="es-ES"/>
+        </w:rPr>
+      </w:pPr>
+      <w:r>
+        <w:rPr>
+          <w:i/>
+          <w:iCs/>
+          <w:lang w:val="es-ES"/>
+        </w:rPr>
+        <w:t>Beginner</w:t>
+      </w:r>
+      <w:r>
+        <w:rPr>
+          <w:lang w:val="es-ES"/>
+        </w:rPr>
+        <w:t xml:space="preserve">: El valor predominante que toma esta variable es el de </w:t>
+      </w:r>
+      <w:r>
+        <w:rPr>
+          <w:rFonts w:ascii="Consolas" w:hAnsi="Consolas"/>
+          <w:lang w:val="es-ES"/>
+        </w:rPr>
+        <w:t>Variable</w:t>
+      </w:r>
+      <w:r>
+        <w:rPr>
+          <w:lang w:val="es-ES"/>
+        </w:rPr>
+        <w:t>. Los valores son anómalos.</w:t>
+      </w:r>
+    </w:p>
+    <w:p>
+      <w:pPr>
+        <w:pStyle w:val="Prrafodelista"/>
+        <w:numPr>
+          <w:ilvl w:val="1"/>
+          <w:numId w:val="31"/>
+        </w:numPr>
+        <w:rPr>
+          <w:lang w:val="es-ES"/>
+        </w:rPr>
+      </w:pPr>
+      <w:r>
+        <w:rPr>
+          <w:i/>
+          <w:iCs/>
+          <w:lang w:val="es-ES"/>
+        </w:rPr>
+        <w:lastRenderedPageBreak/>
+        <w:t>Expert</w:t>
+      </w:r>
+      <w:r>
+        <w:rPr>
+          <w:lang w:val="es-ES"/>
+        </w:rPr>
+        <w:t xml:space="preserve">: </w:t>
+      </w:r>
+      <w:r>
+        <w:rPr>
+          <w:lang w:val="es-ES"/>
+        </w:rPr>
+        <w:t xml:space="preserve">El valor predominante que toma esta variable es el de </w:t>
+      </w:r>
+      <w:r>
+        <w:rPr>
+          <w:rFonts w:ascii="Consolas" w:hAnsi="Consolas"/>
+          <w:lang w:val="es-ES"/>
+        </w:rPr>
+        <w:t>Variable</w:t>
+      </w:r>
+      <w:r>
+        <w:rPr>
+          <w:lang w:val="es-ES"/>
+        </w:rPr>
+        <w:t xml:space="preserve">. Los valores </w:t>
+      </w:r>
+      <w:r>
+        <w:rPr>
+          <w:lang w:val="es-ES"/>
+        </w:rPr>
+        <w:t xml:space="preserve">UnaryBWNot, Shift, GeneratorComprehension, DictComprehension, EllipsisLiteral, NoneType, SetLiteral, Pow, ListComprehension, BW1Literal, ComplexLiteral y Star </w:t>
+      </w:r>
+      <w:r>
+        <w:rPr>
+          <w:lang w:val="es-ES"/>
+        </w:rPr>
+        <w:t>son anómalos</w:t>
+      </w:r>
+      <w:r>
+        <w:rPr>
+          <w:lang w:val="es-ES"/>
+        </w:rPr>
+        <w:t>.</w:t>
+      </w:r>
+    </w:p>
+    <w:p>
+      <w:pPr>
+        <w:pStyle w:val="Prrafodelista"/>
+        <w:numPr>
+          <w:ilvl w:val="0"/>
+          <w:numId w:val="31"/>
+        </w:numPr>
+        <w:rPr>
+          <w:lang w:val="es-ES"/>
+        </w:rPr>
+      </w:pPr>
+      <w:r>
+        <w:rPr>
+          <w:lang w:val="es-ES"/>
+        </w:rPr>
+        <w:t xml:space="preserve">Categoría sintáctica del </w:t>
+      </w:r>
+      <w:r>
+        <w:rPr>
+          <w:lang w:val="es-ES"/>
+        </w:rPr>
+        <w:t>cuarto</w:t>
+      </w:r>
+      <w:r>
+        <w:rPr>
+          <w:lang w:val="es-ES"/>
+        </w:rPr>
+        <w:t xml:space="preserve"> </w:t>
+      </w:r>
+      <w:r>
+        <w:rPr>
+          <w:lang w:val="es-ES"/>
+        </w:rPr>
+        <w:t>hijo</w:t>
+      </w:r>
+      <w:r>
+        <w:rPr>
+          <w:lang w:val="es-ES"/>
+        </w:rPr>
+        <w:t xml:space="preserve"> (Nominal): Esta variable puede tomar </w:t>
+      </w:r>
+      <w:r>
+        <w:rPr>
+          <w:lang w:val="es-ES"/>
+        </w:rPr>
+        <w:t>32</w:t>
+      </w:r>
+      <w:r>
+        <w:rPr>
+          <w:lang w:val="es-ES"/>
+        </w:rPr>
+        <w:t xml:space="preserve"> valores, se considera como valor anómalo todos aquellos que tienen una frecuencia inferior a 0,0</w:t>
+      </w:r>
+      <w:r>
+        <w:rPr>
+          <w:lang w:val="es-ES"/>
+        </w:rPr>
+        <w:t>0</w:t>
+      </w:r>
+      <w:r>
+        <w:rPr>
+          <w:lang w:val="es-ES"/>
+        </w:rPr>
+        <w:t>62</w:t>
+      </w:r>
+      <w:r>
+        <w:rPr>
+          <w:lang w:val="es-ES"/>
+        </w:rPr>
+        <w:t>%.</w:t>
+      </w:r>
+    </w:p>
+    <w:p>
+      <w:pPr>
+        <w:pStyle w:val="Prrafodelista"/>
+        <w:numPr>
+          <w:ilvl w:val="1"/>
+          <w:numId w:val="31"/>
+        </w:numPr>
+        <w:rPr>
+          <w:lang w:val="es-ES"/>
+        </w:rPr>
+      </w:pPr>
+      <w:r>
+        <w:rPr>
+          <w:lang w:val="es-ES"/>
+        </w:rPr>
+        <w:t xml:space="preserve">Todos: </w:t>
+      </w:r>
+      <w:r>
+        <w:rPr>
+          <w:lang w:val="es-ES"/>
+        </w:rPr>
+        <w:t>El valor predominante que toma esta variable</w:t>
+      </w:r>
+      <w:r>
+        <w:rPr>
+          <w:lang w:val="es-ES"/>
+        </w:rPr>
+        <w:t xml:space="preserve"> </w:t>
+      </w:r>
+      <w:r>
+        <w:rPr>
+          <w:lang w:val="es-ES"/>
+        </w:rPr>
+        <w:t xml:space="preserve">es el de </w:t>
+      </w:r>
+      <w:r>
+        <w:rPr>
+          <w:rFonts w:ascii="Consolas" w:hAnsi="Consolas"/>
+          <w:lang w:val="es-ES"/>
+        </w:rPr>
+        <w:t>Variab</w:t>
+      </w:r>
+      <w:r>
+        <w:rPr>
+          <w:rFonts w:ascii="Consolas" w:hAnsi="Consolas"/>
+          <w:lang w:val="es-ES"/>
+        </w:rPr>
+        <w:t>l</w:t>
+      </w:r>
+      <w:r>
+        <w:rPr>
+          <w:rFonts w:ascii="Consolas" w:hAnsi="Consolas"/>
+          <w:lang w:val="es-ES"/>
+        </w:rPr>
+        <w:t>e</w:t>
+      </w:r>
+      <w:r>
+        <w:rPr>
+          <w:lang w:val="es-ES"/>
+        </w:rPr>
+        <w:t xml:space="preserve">. </w:t>
+      </w:r>
+      <w:r>
+        <w:rPr>
+          <w:lang w:val="es-ES"/>
+        </w:rPr>
+        <w:t xml:space="preserve">Los valores </w:t>
+      </w:r>
+      <w:r>
+        <w:rPr>
+          <w:lang w:val="es-ES"/>
+        </w:rPr>
+        <w:t xml:space="preserve">Shift, Pow, DictComprehension, ListComprehension, GeneratorComprehension, </w:t>
+      </w:r>
+      <w:r>
+        <w:rPr>
+          <w:lang w:val="es-ES"/>
+        </w:rPr>
+        <w:t>ComplexLiteral, BW1Logical, SetLiteral, FString, Lambda, Ternary, Slice, Star, DictionaryLiteral y Un</w:t>
+      </w:r>
+      <w:r>
+        <w:rPr>
+          <w:lang w:val="es-ES"/>
+        </w:rPr>
+        <w:t>aryNot</w:t>
+      </w:r>
+      <w:r>
+        <w:rPr>
+          <w:lang w:val="es-ES"/>
+        </w:rPr>
+        <w:t xml:space="preserve"> </w:t>
+      </w:r>
+      <w:r>
+        <w:rPr>
+          <w:lang w:val="es-ES"/>
+        </w:rPr>
+        <w:t>son anómalos.</w:t>
+      </w:r>
+    </w:p>
+    <w:p>
+      <w:pPr>
+        <w:pStyle w:val="Prrafodelista"/>
+        <w:numPr>
+          <w:ilvl w:val="1"/>
+          <w:numId w:val="31"/>
+        </w:numPr>
+      </w:pPr>
+      <w:r>
+        <w:rPr>
+          <w:i/>
+          <w:iCs/>
+          <w:lang w:val="es-ES"/>
+        </w:rPr>
+        <w:t>Beginner</w:t>
+      </w:r>
+      <w:r>
+        <w:rPr>
+          <w:lang w:val="es-ES"/>
+        </w:rPr>
+        <w:t xml:space="preserve">: El valor predominante que toma esta variable es el de </w:t>
+      </w:r>
+      <w:r>
+        <w:rPr>
+          <w:rFonts w:ascii="Consolas" w:hAnsi="Consolas"/>
+          <w:lang w:val="es-ES"/>
+        </w:rPr>
+        <w:t>Variable</w:t>
+      </w:r>
+      <w:r>
+        <w:rPr>
+          <w:lang w:val="es-ES"/>
+        </w:rPr>
+        <w:t xml:space="preserve">. </w:t>
+      </w:r>
+      <w:r>
+        <w:t>Los valores</w:t>
+      </w:r>
+      <w:r>
+        <w:t xml:space="preserve"> </w:t>
+      </w:r>
+      <w:r>
+        <w:t>son anómalos.</w:t>
+      </w:r>
+    </w:p>
+    <w:p>
+      <w:pPr>
+        <w:pStyle w:val="Prrafodelista"/>
+        <w:numPr>
+          <w:ilvl w:val="1"/>
+          <w:numId w:val="31"/>
+        </w:numPr>
+        <w:rPr>
+          <w:lang w:val="es-ES"/>
+        </w:rPr>
+      </w:pPr>
+      <w:r>
+        <w:rPr>
+          <w:i/>
+          <w:iCs/>
+          <w:lang w:val="es-ES"/>
+        </w:rPr>
+        <w:t>Expert</w:t>
+      </w:r>
+      <w:r>
+        <w:rPr>
+          <w:lang w:val="es-ES"/>
+        </w:rPr>
+        <w:t xml:space="preserve">: </w:t>
+      </w:r>
+      <w:r>
+        <w:rPr>
+          <w:lang w:val="es-ES"/>
+        </w:rPr>
+        <w:t xml:space="preserve">El valor predominante que toma esta variable es el de </w:t>
+      </w:r>
+      <w:r>
+        <w:rPr>
+          <w:rFonts w:ascii="Consolas" w:hAnsi="Consolas"/>
+          <w:lang w:val="es-ES"/>
+        </w:rPr>
+        <w:t>Variable</w:t>
+      </w:r>
+      <w:r>
+        <w:rPr>
+          <w:lang w:val="es-ES"/>
+        </w:rPr>
+        <w:t xml:space="preserve">. </w:t>
+      </w:r>
+      <w:r>
+        <w:t>Los valores Shift, DictComprehension, ListComprehension, Pow, ComplexLiteral, Lambda, BW1Logical, Star, Setliteral, Ternary, FString, UnaryN</w:t>
+      </w:r>
+      <w:r>
+        <w:t>ot y Logical</w:t>
+      </w:r>
+      <w:r>
+        <w:t xml:space="preserve"> son anómalos</w:t>
+      </w:r>
+      <w:r>
+        <w:rPr>
+          <w:lang w:val="es-ES"/>
+        </w:rPr>
+        <w:t>.</w:t>
+      </w:r>
+    </w:p>
+    <w:p>
+      <w:pPr>
+        <w:pStyle w:val="Prrafodelista"/>
+        <w:numPr>
+          <w:ilvl w:val="0"/>
+          <w:numId w:val="31"/>
+        </w:numPr>
+        <w:rPr>
+          <w:lang w:val="es-ES"/>
+        </w:rPr>
+      </w:pPr>
+      <w:r>
+        <w:rPr>
+          <w:lang w:val="es-ES"/>
+        </w:rPr>
+        <w:t>Rol de la expresión en su padre</w:t>
+      </w:r>
+      <w:r>
+        <w:rPr>
+          <w:lang w:val="es-ES"/>
+        </w:rPr>
+        <w:t xml:space="preserve"> (Nominal): Esta variable puede tomar </w:t>
+      </w:r>
+      <w:r>
+        <w:rPr>
+          <w:lang w:val="es-ES"/>
+        </w:rPr>
+        <w:t>77</w:t>
+      </w:r>
+      <w:r>
+        <w:rPr>
+          <w:lang w:val="es-ES"/>
+        </w:rPr>
+        <w:t xml:space="preserve"> valores, se considera como valor anómalo todos aquellos que tienen una frecuencia inferior a 0,0</w:t>
+      </w:r>
+      <w:r>
+        <w:rPr>
+          <w:lang w:val="es-ES"/>
+        </w:rPr>
+        <w:t>0</w:t>
+      </w:r>
+      <w:r>
+        <w:rPr>
+          <w:lang w:val="es-ES"/>
+        </w:rPr>
+        <w:t>25</w:t>
+      </w:r>
+      <w:r>
+        <w:rPr>
+          <w:lang w:val="es-ES"/>
+        </w:rPr>
+        <w:t>%.</w:t>
+      </w:r>
+    </w:p>
+    <w:p>
+      <w:pPr>
+        <w:pStyle w:val="Prrafodelista"/>
+        <w:numPr>
+          <w:ilvl w:val="1"/>
+          <w:numId w:val="31"/>
+        </w:numPr>
+      </w:pPr>
+      <w:r>
+        <w:rPr>
+          <w:lang w:val="es-ES"/>
+        </w:rPr>
+        <w:t xml:space="preserve">Todos: </w:t>
+      </w:r>
+      <w:r>
+        <w:rPr>
+          <w:lang w:val="es-ES"/>
+        </w:rPr>
+        <w:t>El valor predominante que toma esta variable</w:t>
+      </w:r>
+      <w:r>
+        <w:rPr>
+          <w:lang w:val="es-ES"/>
+        </w:rPr>
+        <w:t xml:space="preserve"> </w:t>
+      </w:r>
+      <w:r>
+        <w:rPr>
+          <w:lang w:val="es-ES"/>
+        </w:rPr>
+        <w:t xml:space="preserve">es el de </w:t>
+      </w:r>
+      <w:r>
+        <w:rPr>
+          <w:rFonts w:ascii="Consolas" w:hAnsi="Consolas"/>
+          <w:lang w:val="es-ES"/>
+        </w:rPr>
+        <w:t>TupleLitera</w:t>
+      </w:r>
+      <w:r>
+        <w:rPr>
+          <w:rFonts w:ascii="Consolas" w:hAnsi="Consolas"/>
+          <w:lang w:val="es-ES"/>
+        </w:rPr>
+        <w:t>l</w:t>
+      </w:r>
+      <w:r>
+        <w:rPr>
+          <w:lang w:val="es-ES"/>
+        </w:rPr>
+        <w:t xml:space="preserve">. </w:t>
+      </w:r>
+      <w:r>
+        <w:t>Los</w:t>
+      </w:r>
+      <w:r>
+        <w:t xml:space="preserve"> </w:t>
+      </w:r>
+      <w:r>
+        <w:t>valores</w:t>
+      </w:r>
+      <w:r>
+        <w:t xml:space="preserve"> </w:t>
+      </w:r>
+      <w:r>
+        <w:t>AsyncForElement, AsyncForEnumerable, AsyncWithAs, AsyncWithElement, CaseBosy, W</w:t>
+      </w:r>
+      <w:r>
+        <w:t>hileElseBody, AssignExpRHS, AssignExpLHS, MatchCondition, ForElseBody, ClassDecorator</w:t>
+      </w:r>
+      <w:r>
+        <w:t xml:space="preserve"> y CaseCondition</w:t>
+      </w:r>
+      <w:r>
+        <w:t xml:space="preserve"> son anómalos.</w:t>
+      </w:r>
+    </w:p>
+    <w:p>
+      <w:pPr>
+        <w:pStyle w:val="Prrafodelista"/>
+        <w:numPr>
+          <w:ilvl w:val="1"/>
+          <w:numId w:val="31"/>
+        </w:numPr>
+      </w:pPr>
+      <w:r>
+        <w:rPr>
+          <w:i/>
+          <w:iCs/>
+          <w:lang w:val="es-ES"/>
+        </w:rPr>
+        <w:t>Beginner</w:t>
+      </w:r>
+      <w:r>
+        <w:rPr>
+          <w:lang w:val="es-ES"/>
+        </w:rPr>
+        <w:t xml:space="preserve">: El valor predominante que toma esta variable es el de </w:t>
+      </w:r>
+      <w:r>
+        <w:rPr>
+          <w:rFonts w:ascii="Consolas" w:hAnsi="Consolas"/>
+          <w:lang w:val="es-ES"/>
+        </w:rPr>
+        <w:t>TupleLiteral</w:t>
+      </w:r>
+      <w:r>
+        <w:rPr>
+          <w:lang w:val="es-ES"/>
+        </w:rPr>
+        <w:t xml:space="preserve">. </w:t>
+      </w:r>
+      <w:r>
+        <w:t>Los valores</w:t>
+      </w:r>
+      <w:r>
+        <w:t xml:space="preserve"> </w:t>
+      </w:r>
+      <w:r>
+        <w:t>son anómalos.</w:t>
+      </w:r>
+    </w:p>
+    <w:p>
+      <w:pPr>
+        <w:pStyle w:val="Prrafodelista"/>
+        <w:numPr>
+          <w:ilvl w:val="1"/>
+          <w:numId w:val="31"/>
+        </w:numPr>
+      </w:pPr>
+      <w:r>
+        <w:rPr>
+          <w:i/>
+          <w:iCs/>
+          <w:lang w:val="es-ES"/>
+        </w:rPr>
+        <w:t>Expert</w:t>
+      </w:r>
+      <w:r>
+        <w:rPr>
+          <w:lang w:val="es-ES"/>
+        </w:rPr>
+        <w:t xml:space="preserve">: </w:t>
+      </w:r>
+      <w:r>
+        <w:rPr>
+          <w:lang w:val="es-ES"/>
+        </w:rPr>
+        <w:t xml:space="preserve">El valor predominante que toma esta variable es el de </w:t>
+      </w:r>
+      <w:r>
+        <w:rPr>
+          <w:rFonts w:ascii="Consolas" w:hAnsi="Consolas"/>
+          <w:lang w:val="es-ES"/>
+        </w:rPr>
+        <w:t>TupleLiteral</w:t>
+      </w:r>
+      <w:r>
+        <w:rPr>
+          <w:lang w:val="es-ES"/>
+        </w:rPr>
+        <w:t xml:space="preserve">. </w:t>
+      </w:r>
+      <w:r>
+        <w:t>Los valores AssignExpRHS, AssignExpLHS, AsyncForElement, AsyncForEnumerable, AsyncWithElement, As</w:t>
+      </w:r>
+      <w:r>
+        <w:t>yncWithAs, WhileElseBody, CaseBody, RaiseFrom, ForElseBody, MatchCondition, Await, TryElseBody y YieldFrom</w:t>
+      </w:r>
+      <w:r>
+        <w:t xml:space="preserve"> son anómalos</w:t>
+      </w:r>
+      <w:r>
+        <w:t>.</w:t>
+      </w:r>
+    </w:p>
+    <w:p>
+      <w:pPr>
+        <w:rPr>
+          <w:lang w:val="es-ES"/>
+        </w:rPr>
+      </w:pPr>
+      <w:r>
+        <w:rPr>
+          <w:lang w:val="es-ES"/>
+        </w:rPr>
+        <w:t>a</w:t>
+      </w:r>
+    </w:p>
+    <w:p>
+      <w:pPr>
+        <w:rPr>
+          <w:lang w:val="es-ES"/>
+        </w:rPr>
+      </w:pPr>
+    </w:p>
+    <w:p>
+      <w:pPr>
+        <w:rPr>
+          <w:lang w:val="es-ES"/>
+        </w:rPr>
+      </w:pPr>
     </w:p>
     <w:p>
       <w:pPr>
@@ -22666,6 +26088,12 @@
 </file>
 
 <file path=customXml/item1.xml><?xml version="1.0" encoding="utf-8"?>
+<go:gDocsCustomXmlDataStorage xmlns:go="http://customooxmlschemas.google.com/" xmlns:r="http://schemas.openxmlformats.org/officeDocument/2006/relationships">
+  <go:docsCustomData xmlns:go="http://customooxmlschemas.google.com/" roundtripDataSignature="AMtx7mj6eTTlcsOuScUR+b/Ssy1fbgRAMA==">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</go:docsCustomData>
+</go:gDocsCustomXmlDataStorage>
+</file>
+
+<file path=customXml/item2.xml><?xml version="1.0" encoding="utf-8"?>
 <b:Sources xmlns:b="http://schemas.openxmlformats.org/officeDocument/2006/bibliography" xmlns="http://schemas.openxmlformats.org/officeDocument/2006/bibliography" SelectedStyle="\ISO690Nmerical.XSL" StyleName="IEEE" Version="1987">
   <b:Source>
     <b:Tag>Ins15</b:Tag>
@@ -22691,25 +26119,19 @@
 </b:Sources>
 </file>
 
-<file path=customXml/item2.xml><?xml version="1.0" encoding="utf-8"?>
-<go:gDocsCustomXmlDataStorage xmlns:go="http://customooxmlschemas.google.com/" xmlns:r="http://schemas.openxmlformats.org/officeDocument/2006/relationships">
-  <go:docsCustomData xmlns:go="http://customooxmlschemas.google.com/" roundtripDataSignature="AMtx7mj6eTTlcsOuScUR+b/Ssy1fbgRAMA==">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</go:docsCustomData>
-</go:gDocsCustomXmlDataStorage>
-</file>
-
 <file path=customXml/itemProps1.xml><?xml version="1.0" encoding="utf-8"?>
-<ds:datastoreItem xmlns:ds="http://schemas.openxmlformats.org/officeDocument/2006/customXml" ds:itemID="{0EA27E8E-1BB7-6549-AA4A-E1F7E8BE216D}">
-  <ds:schemaRefs>
-    <ds:schemaRef ds:uri="http://schemas.openxmlformats.org/officeDocument/2006/bibliography"/>
-  </ds:schemaRefs>
-</ds:datastoreItem>
-</file>
-
-<file path=customXml/itemProps2.xml><?xml version="1.0" encoding="utf-8"?>
 <ds:datastoreItem xmlns:ds="http://schemas.openxmlformats.org/officeDocument/2006/customXml" ds:itemID="{11111111-1234-1234-1234-123412341234}">
   <ds:schemaRefs>
     <ds:schemaRef ds:uri="http://customooxmlschemas.google.com/"/>
     <ds:schemaRef ds:uri="http://schemas.openxmlformats.org/officeDocument/2006/relationships"/>
   </ds:schemaRefs>
 </ds:datastoreItem>
+</file>
+
+<file path=customXml/itemProps2.xml><?xml version="1.0" encoding="utf-8"?>
+<ds:datastoreItem xmlns:ds="http://schemas.openxmlformats.org/officeDocument/2006/customXml" ds:itemID="{0EA27E8E-1BB7-6549-AA4A-E1F7E8BE216D}">
+  <ds:schemaRefs>
+    <ds:schemaRef ds:uri="http://schemas.openxmlformats.org/officeDocument/2006/bibliography"/>
+  </ds:schemaRefs>
+</ds:datastoreItem>
 </file>
</xml_diff>

<commit_message>
Fixed error, reload ddbb
</commit_message>
<xml_diff>
--- a/documentation/AnexoResultadosAnomalias.docx
+++ b/documentation/AnexoResultadosAnomalias.docx
@@ -11205,7 +11205,7 @@
           <w:numId w:val="31"/>
         </w:numPr>
         <w:rPr>
-          <w:lang w:val="es-ES"/>
+          <w:lang w:val="en-US"/>
         </w:rPr>
       </w:pPr>
       <w:r>
@@ -11255,50 +11255,120 @@
         <w:rPr>
           <w:lang w:val="es-ES"/>
         </w:rPr>
-        <w:t xml:space="preserve"> Esta variable nunca toma los posibles valores </w:t>
-      </w:r>
-      <w:proofErr w:type="spellStart"/>
-      <w:r>
-        <w:rPr>
-          <w:rFonts w:ascii="Consolas" w:hAnsi="Consolas"/>
-          <w:lang w:val="es-ES"/>
+        <w:t xml:space="preserve"> </w:t>
+      </w:r>
+      <w:r>
+        <w:rPr>
+          <w:lang w:val="en-US"/>
+        </w:rPr>
+        <w:t xml:space="preserve">Esta variable </w:t>
+      </w:r>
+      <w:proofErr w:type="spellStart"/>
+      <w:r>
+        <w:rPr>
+          <w:lang w:val="en-US"/>
+        </w:rPr>
+        <w:t>nunca</w:t>
+      </w:r>
+      <w:proofErr w:type="spellEnd"/>
+      <w:r>
+        <w:rPr>
+          <w:lang w:val="en-US"/>
+        </w:rPr>
+        <w:t xml:space="preserve"> </w:t>
+      </w:r>
+      <w:proofErr w:type="spellStart"/>
+      <w:r>
+        <w:rPr>
+          <w:lang w:val="en-US"/>
+        </w:rPr>
+        <w:t>toma</w:t>
+      </w:r>
+      <w:proofErr w:type="spellEnd"/>
+      <w:r>
+        <w:rPr>
+          <w:lang w:val="en-US"/>
+        </w:rPr>
+        <w:t xml:space="preserve"> </w:t>
+      </w:r>
+      <w:proofErr w:type="spellStart"/>
+      <w:r>
+        <w:rPr>
+          <w:lang w:val="en-US"/>
+        </w:rPr>
+        <w:t>los</w:t>
+      </w:r>
+      <w:proofErr w:type="spellEnd"/>
+      <w:r>
+        <w:rPr>
+          <w:lang w:val="en-US"/>
+        </w:rPr>
+        <w:t xml:space="preserve"> </w:t>
+      </w:r>
+      <w:proofErr w:type="spellStart"/>
+      <w:r>
+        <w:rPr>
+          <w:lang w:val="en-US"/>
+        </w:rPr>
+        <w:t>posibles</w:t>
+      </w:r>
+      <w:proofErr w:type="spellEnd"/>
+      <w:r>
+        <w:rPr>
+          <w:lang w:val="en-US"/>
+        </w:rPr>
+        <w:t xml:space="preserve"> </w:t>
+      </w:r>
+      <w:proofErr w:type="spellStart"/>
+      <w:r>
+        <w:rPr>
+          <w:lang w:val="en-US"/>
+        </w:rPr>
+        <w:t>valores</w:t>
+      </w:r>
+      <w:proofErr w:type="spellEnd"/>
+      <w:r>
+        <w:rPr>
+          <w:lang w:val="en-US"/>
+        </w:rPr>
+        <w:t xml:space="preserve"> </w:t>
+      </w:r>
+      <w:r>
+        <w:rPr>
+          <w:rFonts w:ascii="Consolas" w:hAnsi="Consolas"/>
+          <w:lang w:val="en-US"/>
         </w:rPr>
         <w:t>Raise</w:t>
       </w:r>
-      <w:proofErr w:type="spellEnd"/>
-      <w:r>
-        <w:rPr>
-          <w:lang w:val="es-ES"/>
+      <w:r>
+        <w:rPr>
+          <w:lang w:val="en-US"/>
         </w:rPr>
         <w:t xml:space="preserve">, </w:t>
       </w:r>
-      <w:proofErr w:type="spellStart"/>
-      <w:r>
-        <w:rPr>
-          <w:rFonts w:ascii="Consolas" w:hAnsi="Consolas"/>
-          <w:lang w:val="es-ES"/>
+      <w:r>
+        <w:rPr>
+          <w:rFonts w:ascii="Consolas" w:hAnsi="Consolas"/>
+          <w:lang w:val="en-US"/>
         </w:rPr>
         <w:t>Return</w:t>
       </w:r>
-      <w:proofErr w:type="spellEnd"/>
-      <w:r>
-        <w:rPr>
-          <w:lang w:val="es-ES"/>
+      <w:r>
+        <w:rPr>
+          <w:lang w:val="en-US"/>
         </w:rPr>
         <w:t xml:space="preserve">, </w:t>
       </w:r>
-      <w:proofErr w:type="spellStart"/>
-      <w:r>
-        <w:rPr>
-          <w:rFonts w:ascii="Consolas" w:hAnsi="Consolas"/>
-          <w:lang w:val="es-ES"/>
+      <w:r>
+        <w:rPr>
+          <w:rFonts w:ascii="Consolas" w:hAnsi="Consolas"/>
+          <w:lang w:val="en-US"/>
         </w:rPr>
         <w:t>Import</w:t>
       </w:r>
-      <w:proofErr w:type="spellEnd"/>
-      <w:r>
-        <w:rPr>
-          <w:lang w:val="es-ES"/>
+      <w:r>
+        <w:rPr>
+          <w:lang w:val="en-US"/>
         </w:rPr>
         <w:t xml:space="preserve">, </w:t>
       </w:r>
@@ -11306,42 +11376,40 @@
       <w:r>
         <w:rPr>
           <w:rFonts w:ascii="Consolas" w:hAnsi="Consolas"/>
-          <w:lang w:val="es-ES"/>
+          <w:lang w:val="en-US"/>
         </w:rPr>
         <w:t>ImportFrom</w:t>
       </w:r>
       <w:proofErr w:type="spellEnd"/>
       <w:r>
         <w:rPr>
-          <w:lang w:val="es-ES"/>
+          <w:lang w:val="en-US"/>
         </w:rPr>
         <w:t xml:space="preserve">, </w:t>
       </w:r>
       <w:r>
         <w:rPr>
           <w:rFonts w:ascii="Consolas" w:hAnsi="Consolas"/>
-          <w:lang w:val="es-ES"/>
+          <w:lang w:val="en-US"/>
         </w:rPr>
         <w:t>Global</w:t>
       </w:r>
       <w:r>
         <w:rPr>
-          <w:lang w:val="es-ES"/>
+          <w:lang w:val="en-US"/>
         </w:rPr>
         <w:t xml:space="preserve">, </w:t>
       </w:r>
-      <w:proofErr w:type="spellStart"/>
-      <w:r>
-        <w:rPr>
-          <w:rFonts w:ascii="Consolas" w:hAnsi="Consolas"/>
-          <w:lang w:val="es-ES"/>
+      <w:r>
+        <w:rPr>
+          <w:rFonts w:ascii="Consolas" w:hAnsi="Consolas"/>
+          <w:lang w:val="en-US"/>
         </w:rPr>
         <w:t>Nonlocal</w:t>
       </w:r>
-      <w:proofErr w:type="spellEnd"/>
-      <w:r>
-        <w:rPr>
-          <w:lang w:val="es-ES"/>
+      <w:r>
+        <w:rPr>
+          <w:lang w:val="en-US"/>
         </w:rPr>
         <w:t xml:space="preserve">, </w:t>
       </w:r>
@@ -11349,27 +11417,27 @@
       <w:r>
         <w:rPr>
           <w:rFonts w:ascii="Consolas" w:hAnsi="Consolas"/>
-          <w:lang w:val="es-ES"/>
+          <w:lang w:val="en-US"/>
         </w:rPr>
         <w:t>AnnotatedAssignment</w:t>
       </w:r>
       <w:proofErr w:type="spellEnd"/>
       <w:r>
         <w:rPr>
-          <w:lang w:val="es-ES"/>
+          <w:lang w:val="en-US"/>
         </w:rPr>
         <w:t xml:space="preserve">, </w:t>
       </w:r>
       <w:r>
         <w:rPr>
           <w:rFonts w:ascii="Consolas" w:hAnsi="Consolas"/>
-          <w:lang w:val="es-ES"/>
+          <w:lang w:val="en-US"/>
         </w:rPr>
         <w:t>Pass</w:t>
       </w:r>
       <w:r>
         <w:rPr>
-          <w:lang w:val="es-ES"/>
+          <w:lang w:val="en-US"/>
         </w:rPr>
         <w:t xml:space="preserve">, </w:t>
       </w:r>
@@ -11377,70 +11445,66 @@
       <w:r>
         <w:rPr>
           <w:rFonts w:ascii="Consolas" w:hAnsi="Consolas"/>
-          <w:lang w:val="es-ES"/>
+          <w:lang w:val="en-US"/>
         </w:rPr>
         <w:t>AssignmentStmt</w:t>
       </w:r>
       <w:proofErr w:type="spellEnd"/>
       <w:r>
         <w:rPr>
-          <w:lang w:val="es-ES"/>
+          <w:lang w:val="en-US"/>
         </w:rPr>
         <w:t xml:space="preserve">, </w:t>
       </w:r>
       <w:r>
         <w:rPr>
           <w:rFonts w:ascii="Consolas" w:hAnsi="Consolas"/>
-          <w:lang w:val="es-ES"/>
+          <w:lang w:val="en-US"/>
         </w:rPr>
         <w:t>Break</w:t>
       </w:r>
       <w:r>
         <w:rPr>
-          <w:lang w:val="es-ES"/>
+          <w:lang w:val="en-US"/>
         </w:rPr>
         <w:t xml:space="preserve">, </w:t>
       </w:r>
-      <w:proofErr w:type="spellStart"/>
-      <w:r>
-        <w:rPr>
-          <w:rFonts w:ascii="Consolas" w:hAnsi="Consolas"/>
-          <w:lang w:val="es-ES"/>
+      <w:r>
+        <w:rPr>
+          <w:rFonts w:ascii="Consolas" w:hAnsi="Consolas"/>
+          <w:lang w:val="en-US"/>
         </w:rPr>
         <w:t>Delete</w:t>
       </w:r>
-      <w:proofErr w:type="spellEnd"/>
-      <w:r>
-        <w:rPr>
-          <w:lang w:val="es-ES"/>
+      <w:r>
+        <w:rPr>
+          <w:lang w:val="en-US"/>
         </w:rPr>
         <w:t xml:space="preserve">, </w:t>
       </w:r>
       <w:r>
         <w:rPr>
           <w:rFonts w:ascii="Consolas" w:hAnsi="Consolas"/>
-          <w:lang w:val="es-ES"/>
+          <w:lang w:val="en-US"/>
         </w:rPr>
         <w:t>Continue</w:t>
       </w:r>
       <w:r>
         <w:rPr>
-          <w:lang w:val="es-ES"/>
+          <w:lang w:val="en-US"/>
         </w:rPr>
         <w:t xml:space="preserve">, </w:t>
       </w:r>
-      <w:proofErr w:type="spellStart"/>
-      <w:r>
-        <w:rPr>
-          <w:rFonts w:ascii="Consolas" w:hAnsi="Consolas"/>
-          <w:lang w:val="es-ES"/>
+      <w:r>
+        <w:rPr>
+          <w:rFonts w:ascii="Consolas" w:hAnsi="Consolas"/>
+          <w:lang w:val="en-US"/>
         </w:rPr>
         <w:t>Assert</w:t>
       </w:r>
-      <w:proofErr w:type="spellEnd"/>
-      <w:r>
-        <w:rPr>
-          <w:lang w:val="es-ES"/>
+      <w:r>
+        <w:rPr>
+          <w:lang w:val="en-US"/>
         </w:rPr>
         <w:t xml:space="preserve">, </w:t>
       </w:r>
@@ -11448,44 +11512,35 @@
       <w:r>
         <w:rPr>
           <w:rFonts w:ascii="Consolas" w:hAnsi="Consolas"/>
-          <w:lang w:val="es-ES"/>
+          <w:lang w:val="en-US"/>
         </w:rPr>
         <w:t>AugmentedAssignment</w:t>
       </w:r>
       <w:proofErr w:type="spellEnd"/>
       <w:r>
         <w:rPr>
-          <w:lang w:val="es-ES"/>
-        </w:rPr>
-        <w:t xml:space="preserve">, </w:t>
-      </w:r>
-      <w:proofErr w:type="spellStart"/>
-      <w:r>
-        <w:rPr>
-          <w:rFonts w:ascii="Consolas" w:hAnsi="Consolas"/>
-          <w:lang w:val="es-ES"/>
-        </w:rPr>
-        <w:t>MethodDef</w:t>
-      </w:r>
-      <w:proofErr w:type="spellEnd"/>
-      <w:r>
-        <w:rPr>
-          <w:lang w:val="es-ES"/>
-        </w:rPr>
-        <w:t xml:space="preserve"> y </w:t>
-      </w:r>
-      <w:proofErr w:type="spellStart"/>
-      <w:r>
-        <w:rPr>
-          <w:rFonts w:ascii="Consolas" w:hAnsi="Consolas"/>
-          <w:lang w:val="es-ES"/>
+          <w:lang w:val="en-US"/>
+        </w:rPr>
+        <w:t xml:space="preserve"> </w:t>
+      </w:r>
+      <w:r>
+        <w:rPr>
+          <w:lang w:val="en-US"/>
+        </w:rPr>
+        <w:t xml:space="preserve">y </w:t>
+      </w:r>
+      <w:proofErr w:type="spellStart"/>
+      <w:r>
+        <w:rPr>
+          <w:rFonts w:ascii="Consolas" w:hAnsi="Consolas"/>
+          <w:lang w:val="en-US"/>
         </w:rPr>
         <w:t>TypeAlias</w:t>
       </w:r>
       <w:proofErr w:type="spellEnd"/>
       <w:r>
         <w:rPr>
-          <w:lang w:val="es-ES"/>
+          <w:lang w:val="en-US"/>
         </w:rPr>
         <w:t>.</w:t>
       </w:r>
@@ -11498,7 +11553,7 @@
           <w:numId w:val="31"/>
         </w:numPr>
         <w:rPr>
-          <w:lang w:val="es-ES"/>
+          <w:lang w:val="en-US"/>
         </w:rPr>
       </w:pPr>
       <w:proofErr w:type="spellStart"/>
@@ -11552,50 +11607,120 @@
         <w:rPr>
           <w:lang w:val="es-ES"/>
         </w:rPr>
-        <w:t xml:space="preserve"> Esta variable nunca toma los posibles valores </w:t>
-      </w:r>
-      <w:proofErr w:type="spellStart"/>
-      <w:r>
-        <w:rPr>
-          <w:rFonts w:ascii="Consolas" w:hAnsi="Consolas"/>
-          <w:lang w:val="es-ES"/>
+        <w:t xml:space="preserve"> </w:t>
+      </w:r>
+      <w:r>
+        <w:rPr>
+          <w:lang w:val="en-US"/>
+        </w:rPr>
+        <w:t xml:space="preserve">Esta variable </w:t>
+      </w:r>
+      <w:proofErr w:type="spellStart"/>
+      <w:r>
+        <w:rPr>
+          <w:lang w:val="en-US"/>
+        </w:rPr>
+        <w:t>nunca</w:t>
+      </w:r>
+      <w:proofErr w:type="spellEnd"/>
+      <w:r>
+        <w:rPr>
+          <w:lang w:val="en-US"/>
+        </w:rPr>
+        <w:t xml:space="preserve"> </w:t>
+      </w:r>
+      <w:proofErr w:type="spellStart"/>
+      <w:r>
+        <w:rPr>
+          <w:lang w:val="en-US"/>
+        </w:rPr>
+        <w:t>toma</w:t>
+      </w:r>
+      <w:proofErr w:type="spellEnd"/>
+      <w:r>
+        <w:rPr>
+          <w:lang w:val="en-US"/>
+        </w:rPr>
+        <w:t xml:space="preserve"> </w:t>
+      </w:r>
+      <w:proofErr w:type="spellStart"/>
+      <w:r>
+        <w:rPr>
+          <w:lang w:val="en-US"/>
+        </w:rPr>
+        <w:t>los</w:t>
+      </w:r>
+      <w:proofErr w:type="spellEnd"/>
+      <w:r>
+        <w:rPr>
+          <w:lang w:val="en-US"/>
+        </w:rPr>
+        <w:t xml:space="preserve"> </w:t>
+      </w:r>
+      <w:proofErr w:type="spellStart"/>
+      <w:r>
+        <w:rPr>
+          <w:lang w:val="en-US"/>
+        </w:rPr>
+        <w:t>posibles</w:t>
+      </w:r>
+      <w:proofErr w:type="spellEnd"/>
+      <w:r>
+        <w:rPr>
+          <w:lang w:val="en-US"/>
+        </w:rPr>
+        <w:t xml:space="preserve"> </w:t>
+      </w:r>
+      <w:proofErr w:type="spellStart"/>
+      <w:r>
+        <w:rPr>
+          <w:lang w:val="en-US"/>
+        </w:rPr>
+        <w:t>valores</w:t>
+      </w:r>
+      <w:proofErr w:type="spellEnd"/>
+      <w:r>
+        <w:rPr>
+          <w:lang w:val="en-US"/>
+        </w:rPr>
+        <w:t xml:space="preserve"> </w:t>
+      </w:r>
+      <w:r>
+        <w:rPr>
+          <w:rFonts w:ascii="Consolas" w:hAnsi="Consolas"/>
+          <w:lang w:val="en-US"/>
         </w:rPr>
         <w:t>Raise</w:t>
       </w:r>
-      <w:proofErr w:type="spellEnd"/>
-      <w:r>
-        <w:rPr>
-          <w:lang w:val="es-ES"/>
+      <w:r>
+        <w:rPr>
+          <w:lang w:val="en-US"/>
         </w:rPr>
         <w:t xml:space="preserve">, </w:t>
       </w:r>
-      <w:proofErr w:type="spellStart"/>
-      <w:r>
-        <w:rPr>
-          <w:rFonts w:ascii="Consolas" w:hAnsi="Consolas"/>
-          <w:lang w:val="es-ES"/>
+      <w:r>
+        <w:rPr>
+          <w:rFonts w:ascii="Consolas" w:hAnsi="Consolas"/>
+          <w:lang w:val="en-US"/>
         </w:rPr>
         <w:t>Return</w:t>
       </w:r>
-      <w:proofErr w:type="spellEnd"/>
-      <w:r>
-        <w:rPr>
-          <w:lang w:val="es-ES"/>
+      <w:r>
+        <w:rPr>
+          <w:lang w:val="en-US"/>
         </w:rPr>
         <w:t xml:space="preserve">, </w:t>
       </w:r>
-      <w:proofErr w:type="spellStart"/>
-      <w:r>
-        <w:rPr>
-          <w:rFonts w:ascii="Consolas" w:hAnsi="Consolas"/>
-          <w:lang w:val="es-ES"/>
+      <w:r>
+        <w:rPr>
+          <w:rFonts w:ascii="Consolas" w:hAnsi="Consolas"/>
+          <w:lang w:val="en-US"/>
         </w:rPr>
         <w:t>Import</w:t>
       </w:r>
-      <w:proofErr w:type="spellEnd"/>
-      <w:r>
-        <w:rPr>
-          <w:lang w:val="es-ES"/>
+      <w:r>
+        <w:rPr>
+          <w:lang w:val="en-US"/>
         </w:rPr>
         <w:t xml:space="preserve">, </w:t>
       </w:r>
@@ -11603,42 +11728,40 @@
       <w:r>
         <w:rPr>
           <w:rFonts w:ascii="Consolas" w:hAnsi="Consolas"/>
-          <w:lang w:val="es-ES"/>
+          <w:lang w:val="en-US"/>
         </w:rPr>
         <w:t>ImportFrom</w:t>
       </w:r>
       <w:proofErr w:type="spellEnd"/>
       <w:r>
         <w:rPr>
-          <w:lang w:val="es-ES"/>
+          <w:lang w:val="en-US"/>
         </w:rPr>
         <w:t xml:space="preserve">, </w:t>
       </w:r>
       <w:r>
         <w:rPr>
           <w:rFonts w:ascii="Consolas" w:hAnsi="Consolas"/>
-          <w:lang w:val="es-ES"/>
+          <w:lang w:val="en-US"/>
         </w:rPr>
         <w:t>Global</w:t>
       </w:r>
       <w:r>
         <w:rPr>
-          <w:lang w:val="es-ES"/>
+          <w:lang w:val="en-US"/>
         </w:rPr>
         <w:t xml:space="preserve">, </w:t>
       </w:r>
-      <w:proofErr w:type="spellStart"/>
-      <w:r>
-        <w:rPr>
-          <w:rFonts w:ascii="Consolas" w:hAnsi="Consolas"/>
-          <w:lang w:val="es-ES"/>
+      <w:r>
+        <w:rPr>
+          <w:rFonts w:ascii="Consolas" w:hAnsi="Consolas"/>
+          <w:lang w:val="en-US"/>
         </w:rPr>
         <w:t>Nonlocal</w:t>
       </w:r>
-      <w:proofErr w:type="spellEnd"/>
-      <w:r>
-        <w:rPr>
-          <w:lang w:val="es-ES"/>
+      <w:r>
+        <w:rPr>
+          <w:lang w:val="en-US"/>
         </w:rPr>
         <w:t xml:space="preserve">, </w:t>
       </w:r>
@@ -11646,27 +11769,27 @@
       <w:r>
         <w:rPr>
           <w:rFonts w:ascii="Consolas" w:hAnsi="Consolas"/>
-          <w:lang w:val="es-ES"/>
+          <w:lang w:val="en-US"/>
         </w:rPr>
         <w:t>AnnotatedAssignment</w:t>
       </w:r>
       <w:proofErr w:type="spellEnd"/>
       <w:r>
         <w:rPr>
-          <w:lang w:val="es-ES"/>
+          <w:lang w:val="en-US"/>
         </w:rPr>
         <w:t xml:space="preserve">, </w:t>
       </w:r>
       <w:r>
         <w:rPr>
           <w:rFonts w:ascii="Consolas" w:hAnsi="Consolas"/>
-          <w:lang w:val="es-ES"/>
+          <w:lang w:val="en-US"/>
         </w:rPr>
         <w:t>Pass</w:t>
       </w:r>
       <w:r>
         <w:rPr>
-          <w:lang w:val="es-ES"/>
+          <w:lang w:val="en-US"/>
         </w:rPr>
         <w:t xml:space="preserve">, </w:t>
       </w:r>
@@ -11674,70 +11797,66 @@
       <w:r>
         <w:rPr>
           <w:rFonts w:ascii="Consolas" w:hAnsi="Consolas"/>
-          <w:lang w:val="es-ES"/>
+          <w:lang w:val="en-US"/>
         </w:rPr>
         <w:t>AssignmentStmt</w:t>
       </w:r>
       <w:proofErr w:type="spellEnd"/>
       <w:r>
         <w:rPr>
-          <w:lang w:val="es-ES"/>
+          <w:lang w:val="en-US"/>
         </w:rPr>
         <w:t xml:space="preserve">, </w:t>
       </w:r>
       <w:r>
         <w:rPr>
           <w:rFonts w:ascii="Consolas" w:hAnsi="Consolas"/>
-          <w:lang w:val="es-ES"/>
+          <w:lang w:val="en-US"/>
         </w:rPr>
         <w:t>Break</w:t>
       </w:r>
       <w:r>
         <w:rPr>
-          <w:lang w:val="es-ES"/>
+          <w:lang w:val="en-US"/>
         </w:rPr>
         <w:t xml:space="preserve">, </w:t>
       </w:r>
-      <w:proofErr w:type="spellStart"/>
-      <w:r>
-        <w:rPr>
-          <w:rFonts w:ascii="Consolas" w:hAnsi="Consolas"/>
-          <w:lang w:val="es-ES"/>
+      <w:r>
+        <w:rPr>
+          <w:rFonts w:ascii="Consolas" w:hAnsi="Consolas"/>
+          <w:lang w:val="en-US"/>
         </w:rPr>
         <w:t>Delete</w:t>
       </w:r>
-      <w:proofErr w:type="spellEnd"/>
-      <w:r>
-        <w:rPr>
-          <w:lang w:val="es-ES"/>
+      <w:r>
+        <w:rPr>
+          <w:lang w:val="en-US"/>
         </w:rPr>
         <w:t xml:space="preserve">, </w:t>
       </w:r>
       <w:r>
         <w:rPr>
           <w:rFonts w:ascii="Consolas" w:hAnsi="Consolas"/>
-          <w:lang w:val="es-ES"/>
+          <w:lang w:val="en-US"/>
         </w:rPr>
         <w:t>Continue</w:t>
       </w:r>
       <w:r>
         <w:rPr>
-          <w:lang w:val="es-ES"/>
+          <w:lang w:val="en-US"/>
         </w:rPr>
         <w:t xml:space="preserve">, </w:t>
       </w:r>
-      <w:proofErr w:type="spellStart"/>
-      <w:r>
-        <w:rPr>
-          <w:rFonts w:ascii="Consolas" w:hAnsi="Consolas"/>
-          <w:lang w:val="es-ES"/>
+      <w:r>
+        <w:rPr>
+          <w:rFonts w:ascii="Consolas" w:hAnsi="Consolas"/>
+          <w:lang w:val="en-US"/>
         </w:rPr>
         <w:t>Assert</w:t>
       </w:r>
-      <w:proofErr w:type="spellEnd"/>
-      <w:r>
-        <w:rPr>
-          <w:lang w:val="es-ES"/>
+      <w:r>
+        <w:rPr>
+          <w:lang w:val="en-US"/>
         </w:rPr>
         <w:t xml:space="preserve">, </w:t>
       </w:r>
@@ -11745,14 +11864,35 @@
       <w:r>
         <w:rPr>
           <w:rFonts w:ascii="Consolas" w:hAnsi="Consolas"/>
-          <w:lang w:val="es-ES"/>
+          <w:lang w:val="en-US"/>
         </w:rPr>
         <w:t>AugmentedAssignment</w:t>
       </w:r>
       <w:proofErr w:type="spellEnd"/>
       <w:r>
         <w:rPr>
-          <w:lang w:val="es-ES"/>
+          <w:lang w:val="en-US"/>
+        </w:rPr>
+        <w:t>,</w:t>
+      </w:r>
+      <w:r>
+        <w:rPr>
+          <w:lang w:val="en-US"/>
+        </w:rPr>
+        <w:t xml:space="preserve"> </w:t>
+      </w:r>
+      <w:proofErr w:type="spellStart"/>
+      <w:r>
+        <w:rPr>
+          <w:rFonts w:ascii="Consolas" w:hAnsi="Consolas"/>
+          <w:lang w:val="en-US"/>
+        </w:rPr>
+        <w:t>TypeAlias</w:t>
+      </w:r>
+      <w:proofErr w:type="spellEnd"/>
+      <w:r>
+        <w:rPr>
+          <w:lang w:val="en-US"/>
         </w:rPr>
         <w:t xml:space="preserve">, </w:t>
       </w:r>
@@ -11760,57 +11900,27 @@
       <w:r>
         <w:rPr>
           <w:rFonts w:ascii="Consolas" w:hAnsi="Consolas"/>
-          <w:lang w:val="es-ES"/>
-        </w:rPr>
-        <w:t>MethodDef</w:t>
-      </w:r>
-      <w:proofErr w:type="spellEnd"/>
-      <w:r>
-        <w:rPr>
-          <w:lang w:val="es-ES"/>
-        </w:rPr>
-        <w:t xml:space="preserve"> </w:t>
-      </w:r>
-      <w:proofErr w:type="spellStart"/>
-      <w:r>
-        <w:rPr>
-          <w:rFonts w:ascii="Consolas" w:hAnsi="Consolas"/>
-          <w:lang w:val="es-ES"/>
-        </w:rPr>
-        <w:t>TypeAlias</w:t>
-      </w:r>
-      <w:proofErr w:type="spellEnd"/>
-      <w:r>
-        <w:rPr>
-          <w:lang w:val="es-ES"/>
-        </w:rPr>
-        <w:t xml:space="preserve">, </w:t>
-      </w:r>
-      <w:proofErr w:type="spellStart"/>
-      <w:r>
-        <w:rPr>
-          <w:rFonts w:ascii="Consolas" w:hAnsi="Consolas"/>
-          <w:lang w:val="es-ES"/>
+          <w:lang w:val="en-US"/>
         </w:rPr>
         <w:t>AsyncWith</w:t>
       </w:r>
       <w:proofErr w:type="spellEnd"/>
       <w:r>
         <w:rPr>
-          <w:lang w:val="es-ES"/>
+          <w:lang w:val="en-US"/>
         </w:rPr>
         <w:t xml:space="preserve"> y </w:t>
       </w:r>
       <w:r>
         <w:rPr>
           <w:rFonts w:ascii="Consolas" w:hAnsi="Consolas"/>
-          <w:lang w:val="es-ES"/>
+          <w:lang w:val="en-US"/>
         </w:rPr>
         <w:t>Match</w:t>
       </w:r>
       <w:r>
         <w:rPr>
-          <w:lang w:val="es-ES"/>
+          <w:lang w:val="en-US"/>
         </w:rPr>
         <w:t>.</w:t>
       </w:r>
@@ -11823,7 +11933,7 @@
           <w:numId w:val="31"/>
         </w:numPr>
         <w:rPr>
-          <w:lang w:val="es-ES"/>
+          <w:lang w:val="en-US"/>
         </w:rPr>
       </w:pPr>
       <w:r>
@@ -11857,50 +11967,120 @@
         <w:rPr>
           <w:lang w:val="es-ES"/>
         </w:rPr>
-        <w:t xml:space="preserve">. No se detectaron valores anómalos para esta característica. Esta variable nunca toma los posibles valores </w:t>
-      </w:r>
-      <w:proofErr w:type="spellStart"/>
-      <w:r>
-        <w:rPr>
-          <w:rFonts w:ascii="Consolas" w:hAnsi="Consolas"/>
-          <w:lang w:val="es-ES"/>
+        <w:t xml:space="preserve">. No se detectaron valores anómalos para esta característica. </w:t>
+      </w:r>
+      <w:r>
+        <w:rPr>
+          <w:lang w:val="en-US"/>
+        </w:rPr>
+        <w:t xml:space="preserve">Esta variable </w:t>
+      </w:r>
+      <w:proofErr w:type="spellStart"/>
+      <w:r>
+        <w:rPr>
+          <w:lang w:val="en-US"/>
+        </w:rPr>
+        <w:t>nunca</w:t>
+      </w:r>
+      <w:proofErr w:type="spellEnd"/>
+      <w:r>
+        <w:rPr>
+          <w:lang w:val="en-US"/>
+        </w:rPr>
+        <w:t xml:space="preserve"> </w:t>
+      </w:r>
+      <w:proofErr w:type="spellStart"/>
+      <w:r>
+        <w:rPr>
+          <w:lang w:val="en-US"/>
+        </w:rPr>
+        <w:t>toma</w:t>
+      </w:r>
+      <w:proofErr w:type="spellEnd"/>
+      <w:r>
+        <w:rPr>
+          <w:lang w:val="en-US"/>
+        </w:rPr>
+        <w:t xml:space="preserve"> </w:t>
+      </w:r>
+      <w:proofErr w:type="spellStart"/>
+      <w:r>
+        <w:rPr>
+          <w:lang w:val="en-US"/>
+        </w:rPr>
+        <w:t>los</w:t>
+      </w:r>
+      <w:proofErr w:type="spellEnd"/>
+      <w:r>
+        <w:rPr>
+          <w:lang w:val="en-US"/>
+        </w:rPr>
+        <w:t xml:space="preserve"> </w:t>
+      </w:r>
+      <w:proofErr w:type="spellStart"/>
+      <w:r>
+        <w:rPr>
+          <w:lang w:val="en-US"/>
+        </w:rPr>
+        <w:t>posibles</w:t>
+      </w:r>
+      <w:proofErr w:type="spellEnd"/>
+      <w:r>
+        <w:rPr>
+          <w:lang w:val="en-US"/>
+        </w:rPr>
+        <w:t xml:space="preserve"> </w:t>
+      </w:r>
+      <w:proofErr w:type="spellStart"/>
+      <w:r>
+        <w:rPr>
+          <w:lang w:val="en-US"/>
+        </w:rPr>
+        <w:t>valores</w:t>
+      </w:r>
+      <w:proofErr w:type="spellEnd"/>
+      <w:r>
+        <w:rPr>
+          <w:lang w:val="en-US"/>
+        </w:rPr>
+        <w:t xml:space="preserve"> </w:t>
+      </w:r>
+      <w:r>
+        <w:rPr>
+          <w:rFonts w:ascii="Consolas" w:hAnsi="Consolas"/>
+          <w:lang w:val="en-US"/>
         </w:rPr>
         <w:t>Raise</w:t>
       </w:r>
-      <w:proofErr w:type="spellEnd"/>
-      <w:r>
-        <w:rPr>
-          <w:lang w:val="es-ES"/>
+      <w:r>
+        <w:rPr>
+          <w:lang w:val="en-US"/>
         </w:rPr>
         <w:t xml:space="preserve">, </w:t>
       </w:r>
-      <w:proofErr w:type="spellStart"/>
-      <w:r>
-        <w:rPr>
-          <w:rFonts w:ascii="Consolas" w:hAnsi="Consolas"/>
-          <w:lang w:val="es-ES"/>
+      <w:r>
+        <w:rPr>
+          <w:rFonts w:ascii="Consolas" w:hAnsi="Consolas"/>
+          <w:lang w:val="en-US"/>
         </w:rPr>
         <w:t>Return</w:t>
       </w:r>
-      <w:proofErr w:type="spellEnd"/>
-      <w:r>
-        <w:rPr>
-          <w:lang w:val="es-ES"/>
+      <w:r>
+        <w:rPr>
+          <w:lang w:val="en-US"/>
         </w:rPr>
         <w:t xml:space="preserve">, </w:t>
       </w:r>
-      <w:proofErr w:type="spellStart"/>
-      <w:r>
-        <w:rPr>
-          <w:rFonts w:ascii="Consolas" w:hAnsi="Consolas"/>
-          <w:lang w:val="es-ES"/>
+      <w:r>
+        <w:rPr>
+          <w:rFonts w:ascii="Consolas" w:hAnsi="Consolas"/>
+          <w:lang w:val="en-US"/>
         </w:rPr>
         <w:t>Import</w:t>
       </w:r>
-      <w:proofErr w:type="spellEnd"/>
-      <w:r>
-        <w:rPr>
-          <w:lang w:val="es-ES"/>
+      <w:r>
+        <w:rPr>
+          <w:lang w:val="en-US"/>
         </w:rPr>
         <w:t xml:space="preserve">, </w:t>
       </w:r>
@@ -11908,42 +12088,40 @@
       <w:r>
         <w:rPr>
           <w:rFonts w:ascii="Consolas" w:hAnsi="Consolas"/>
-          <w:lang w:val="es-ES"/>
+          <w:lang w:val="en-US"/>
         </w:rPr>
         <w:t>ImportFrom</w:t>
       </w:r>
       <w:proofErr w:type="spellEnd"/>
       <w:r>
         <w:rPr>
-          <w:lang w:val="es-ES"/>
+          <w:lang w:val="en-US"/>
         </w:rPr>
         <w:t xml:space="preserve">, </w:t>
       </w:r>
       <w:r>
         <w:rPr>
           <w:rFonts w:ascii="Consolas" w:hAnsi="Consolas"/>
-          <w:lang w:val="es-ES"/>
+          <w:lang w:val="en-US"/>
         </w:rPr>
         <w:t>Global</w:t>
       </w:r>
       <w:r>
         <w:rPr>
-          <w:lang w:val="es-ES"/>
+          <w:lang w:val="en-US"/>
         </w:rPr>
         <w:t xml:space="preserve">, </w:t>
       </w:r>
-      <w:proofErr w:type="spellStart"/>
-      <w:r>
-        <w:rPr>
-          <w:rFonts w:ascii="Consolas" w:hAnsi="Consolas"/>
-          <w:lang w:val="es-ES"/>
+      <w:r>
+        <w:rPr>
+          <w:rFonts w:ascii="Consolas" w:hAnsi="Consolas"/>
+          <w:lang w:val="en-US"/>
         </w:rPr>
         <w:t>Nonlocal</w:t>
       </w:r>
-      <w:proofErr w:type="spellEnd"/>
-      <w:r>
-        <w:rPr>
-          <w:lang w:val="es-ES"/>
+      <w:r>
+        <w:rPr>
+          <w:lang w:val="en-US"/>
         </w:rPr>
         <w:t xml:space="preserve">, </w:t>
       </w:r>
@@ -11951,27 +12129,27 @@
       <w:r>
         <w:rPr>
           <w:rFonts w:ascii="Consolas" w:hAnsi="Consolas"/>
-          <w:lang w:val="es-ES"/>
+          <w:lang w:val="en-US"/>
         </w:rPr>
         <w:t>AnnotatedAssignment</w:t>
       </w:r>
       <w:proofErr w:type="spellEnd"/>
       <w:r>
         <w:rPr>
-          <w:lang w:val="es-ES"/>
+          <w:lang w:val="en-US"/>
         </w:rPr>
         <w:t xml:space="preserve">, </w:t>
       </w:r>
       <w:r>
         <w:rPr>
           <w:rFonts w:ascii="Consolas" w:hAnsi="Consolas"/>
-          <w:lang w:val="es-ES"/>
+          <w:lang w:val="en-US"/>
         </w:rPr>
         <w:t>Pass</w:t>
       </w:r>
       <w:r>
         <w:rPr>
-          <w:lang w:val="es-ES"/>
+          <w:lang w:val="en-US"/>
         </w:rPr>
         <w:t xml:space="preserve">, </w:t>
       </w:r>
@@ -11979,70 +12157,66 @@
       <w:r>
         <w:rPr>
           <w:rFonts w:ascii="Consolas" w:hAnsi="Consolas"/>
-          <w:lang w:val="es-ES"/>
+          <w:lang w:val="en-US"/>
         </w:rPr>
         <w:t>AssignmentStmt</w:t>
       </w:r>
       <w:proofErr w:type="spellEnd"/>
       <w:r>
         <w:rPr>
-          <w:lang w:val="es-ES"/>
+          <w:lang w:val="en-US"/>
         </w:rPr>
         <w:t xml:space="preserve">, </w:t>
       </w:r>
       <w:r>
         <w:rPr>
           <w:rFonts w:ascii="Consolas" w:hAnsi="Consolas"/>
-          <w:lang w:val="es-ES"/>
+          <w:lang w:val="en-US"/>
         </w:rPr>
         <w:t>Break</w:t>
       </w:r>
       <w:r>
         <w:rPr>
-          <w:lang w:val="es-ES"/>
+          <w:lang w:val="en-US"/>
         </w:rPr>
         <w:t xml:space="preserve">, </w:t>
       </w:r>
-      <w:proofErr w:type="spellStart"/>
-      <w:r>
-        <w:rPr>
-          <w:rFonts w:ascii="Consolas" w:hAnsi="Consolas"/>
-          <w:lang w:val="es-ES"/>
+      <w:r>
+        <w:rPr>
+          <w:rFonts w:ascii="Consolas" w:hAnsi="Consolas"/>
+          <w:lang w:val="en-US"/>
         </w:rPr>
         <w:t>Delete</w:t>
       </w:r>
-      <w:proofErr w:type="spellEnd"/>
-      <w:r>
-        <w:rPr>
-          <w:lang w:val="es-ES"/>
+      <w:r>
+        <w:rPr>
+          <w:lang w:val="en-US"/>
         </w:rPr>
         <w:t xml:space="preserve">, </w:t>
       </w:r>
       <w:r>
         <w:rPr>
           <w:rFonts w:ascii="Consolas" w:hAnsi="Consolas"/>
-          <w:lang w:val="es-ES"/>
+          <w:lang w:val="en-US"/>
         </w:rPr>
         <w:t>Continue</w:t>
       </w:r>
       <w:r>
         <w:rPr>
-          <w:lang w:val="es-ES"/>
+          <w:lang w:val="en-US"/>
         </w:rPr>
         <w:t xml:space="preserve">, </w:t>
       </w:r>
-      <w:proofErr w:type="spellStart"/>
-      <w:r>
-        <w:rPr>
-          <w:rFonts w:ascii="Consolas" w:hAnsi="Consolas"/>
-          <w:lang w:val="es-ES"/>
+      <w:r>
+        <w:rPr>
+          <w:rFonts w:ascii="Consolas" w:hAnsi="Consolas"/>
+          <w:lang w:val="en-US"/>
         </w:rPr>
         <w:t>Assert</w:t>
       </w:r>
-      <w:proofErr w:type="spellEnd"/>
-      <w:r>
-        <w:rPr>
-          <w:lang w:val="es-ES"/>
+      <w:r>
+        <w:rPr>
+          <w:lang w:val="en-US"/>
         </w:rPr>
         <w:t xml:space="preserve">, </w:t>
       </w:r>
@@ -12050,44 +12224,29 @@
       <w:r>
         <w:rPr>
           <w:rFonts w:ascii="Consolas" w:hAnsi="Consolas"/>
-          <w:lang w:val="es-ES"/>
+          <w:lang w:val="en-US"/>
         </w:rPr>
         <w:t>AugmentedAssignment</w:t>
       </w:r>
       <w:proofErr w:type="spellEnd"/>
       <w:r>
         <w:rPr>
-          <w:lang w:val="es-ES"/>
-        </w:rPr>
-        <w:t xml:space="preserve">, </w:t>
-      </w:r>
-      <w:proofErr w:type="spellStart"/>
-      <w:r>
-        <w:rPr>
-          <w:rFonts w:ascii="Consolas" w:hAnsi="Consolas"/>
-          <w:lang w:val="es-ES"/>
-        </w:rPr>
-        <w:t>MethodDef</w:t>
-      </w:r>
-      <w:proofErr w:type="spellEnd"/>
-      <w:r>
-        <w:rPr>
-          <w:lang w:val="es-ES"/>
-        </w:rPr>
-        <w:t xml:space="preserve"> y </w:t>
-      </w:r>
-      <w:proofErr w:type="spellStart"/>
-      <w:r>
-        <w:rPr>
-          <w:rFonts w:ascii="Consolas" w:hAnsi="Consolas"/>
-          <w:lang w:val="es-ES"/>
+          <w:lang w:val="en-US"/>
+        </w:rPr>
+        <w:t xml:space="preserve">, y </w:t>
+      </w:r>
+      <w:proofErr w:type="spellStart"/>
+      <w:r>
+        <w:rPr>
+          <w:rFonts w:ascii="Consolas" w:hAnsi="Consolas"/>
+          <w:lang w:val="en-US"/>
         </w:rPr>
         <w:t>TypeAlias</w:t>
       </w:r>
       <w:proofErr w:type="spellEnd"/>
       <w:r>
         <w:rPr>
-          <w:lang w:val="es-ES"/>
+          <w:lang w:val="en-US"/>
         </w:rPr>
         <w:t>.</w:t>
       </w:r>
@@ -12912,37 +13071,7 @@
         <w:rPr>
           <w:lang w:val="es-ES"/>
         </w:rPr>
-        <w:t>En este caso la variable toma 3</w:t>
-      </w:r>
-      <w:r>
-        <w:rPr>
-          <w:lang w:val="es-ES"/>
-        </w:rPr>
-        <w:t>0</w:t>
-      </w:r>
-      <w:r>
-        <w:rPr>
-          <w:lang w:val="es-ES"/>
-        </w:rPr>
-        <w:t xml:space="preserve"> valores, se considera como valor anómalo todos aquellos que tienen una frecuencia inferior a 0,00</w:t>
-      </w:r>
-      <w:r>
-        <w:rPr>
-          <w:lang w:val="es-ES"/>
-        </w:rPr>
-        <w:t>66</w:t>
-      </w:r>
-      <w:r>
-        <w:rPr>
-          <w:lang w:val="es-ES"/>
-        </w:rPr>
-        <w:t>%</w:t>
-      </w:r>
-      <w:r>
-        <w:rPr>
-          <w:lang w:val="es-ES"/>
-        </w:rPr>
-        <w:t xml:space="preserve">. </w:t>
+        <w:t xml:space="preserve">En este caso la variable toma 30 valores, se considera como valor anómalo todos aquellos que tienen una frecuencia inferior a 0,0066%. </w:t>
       </w:r>
       <w:r>
         <w:rPr>
@@ -13428,31 +13557,7 @@
         <w:rPr>
           <w:lang w:val="es-ES"/>
         </w:rPr>
-        <w:t>En este caso la variable toma 3</w:t>
-      </w:r>
-      <w:r>
-        <w:rPr>
-          <w:lang w:val="es-ES"/>
-        </w:rPr>
-        <w:t>6</w:t>
-      </w:r>
-      <w:r>
-        <w:rPr>
-          <w:lang w:val="es-ES"/>
-        </w:rPr>
-        <w:t xml:space="preserve"> valores, se considera como valor anómalo todos aquellos que tienen una frecuencia inferior a 0,005</w:t>
-      </w:r>
-      <w:r>
-        <w:rPr>
-          <w:lang w:val="es-ES"/>
-        </w:rPr>
-        <w:t>5</w:t>
-      </w:r>
-      <w:r>
-        <w:rPr>
-          <w:lang w:val="es-ES"/>
-        </w:rPr>
-        <w:t xml:space="preserve">%. </w:t>
+        <w:t xml:space="preserve">En este caso la variable toma 36 valores, se considera como valor anómalo todos aquellos que tienen una frecuencia inferior a 0,0055%. </w:t>
       </w:r>
       <w:r>
         <w:rPr>
@@ -13653,19 +13758,7 @@
         <w:rPr>
           <w:lang w:val="es-ES"/>
         </w:rPr>
-        <w:t>En este caso la variable toma 3</w:t>
-      </w:r>
-      <w:r>
-        <w:rPr>
-          <w:lang w:val="es-ES"/>
-        </w:rPr>
-        <w:t>3</w:t>
-      </w:r>
-      <w:r>
-        <w:rPr>
-          <w:lang w:val="es-ES"/>
-        </w:rPr>
-        <w:t xml:space="preserve"> valores, se considera como valor anómalo todos aquellos que tienen una frecuencia inferior a 0,00</w:t>
+        <w:t>En este caso la variable toma 33 valores, se considera como valor anómalo todos aquellos que tienen una frecuencia inferior a 0,00</w:t>
       </w:r>
       <w:r>
         <w:rPr>
@@ -14041,9 +14134,265 @@
         <w:rPr>
           <w:lang w:val="es-ES"/>
         </w:rPr>
+        <w:t xml:space="preserve"> Esta variable nunca toma los posibles valores </w:t>
+      </w:r>
+      <w:proofErr w:type="spellStart"/>
+      <w:r>
+        <w:rPr>
+          <w:rFonts w:ascii="Consolas" w:hAnsi="Consolas"/>
+          <w:lang w:val="es-ES"/>
+        </w:rPr>
+        <w:t>AssignmentExp</w:t>
+      </w:r>
+      <w:proofErr w:type="spellEnd"/>
+      <w:r>
+        <w:rPr>
+          <w:rFonts w:ascii="Consolas" w:hAnsi="Consolas"/>
+          <w:lang w:val="es-ES"/>
+        </w:rPr>
+        <w:t xml:space="preserve">, </w:t>
+      </w:r>
+      <w:proofErr w:type="spellStart"/>
+      <w:r>
+        <w:rPr>
+          <w:rFonts w:ascii="Consolas" w:hAnsi="Consolas"/>
+          <w:lang w:val="es-ES"/>
+        </w:rPr>
+        <w:t>FormattedValue</w:t>
+      </w:r>
+      <w:proofErr w:type="spellEnd"/>
+      <w:r>
+        <w:rPr>
+          <w:rFonts w:ascii="Consolas" w:hAnsi="Consolas"/>
+          <w:lang w:val="es-ES"/>
+        </w:rPr>
+        <w:t xml:space="preserve">, </w:t>
+      </w:r>
+      <w:proofErr w:type="spellStart"/>
+      <w:r>
+        <w:rPr>
+          <w:rFonts w:ascii="Consolas" w:hAnsi="Consolas"/>
+          <w:lang w:val="es-ES"/>
+        </w:rPr>
+        <w:t>Star</w:t>
+      </w:r>
+      <w:proofErr w:type="spellEnd"/>
+      <w:r>
+        <w:rPr>
+          <w:rFonts w:ascii="Consolas" w:hAnsi="Consolas"/>
+          <w:lang w:val="es-ES"/>
+        </w:rPr>
+        <w:t xml:space="preserve">, </w:t>
+      </w:r>
+      <w:proofErr w:type="spellStart"/>
+      <w:r>
+        <w:rPr>
+          <w:rFonts w:ascii="Consolas" w:hAnsi="Consolas"/>
+          <w:lang w:val="es-ES"/>
+        </w:rPr>
+        <w:t>Parameter</w:t>
+      </w:r>
+      <w:proofErr w:type="spellEnd"/>
+      <w:r>
+        <w:rPr>
+          <w:lang w:val="es-ES"/>
+        </w:rPr>
+        <w:t xml:space="preserve"> y </w:t>
+      </w:r>
+      <w:proofErr w:type="spellStart"/>
+      <w:r>
+        <w:rPr>
+          <w:rFonts w:ascii="Consolas" w:hAnsi="Consolas"/>
+          <w:lang w:val="es-ES"/>
+        </w:rPr>
+        <w:t>Slice</w:t>
+      </w:r>
+      <w:proofErr w:type="spellEnd"/>
+      <w:r>
+        <w:rPr>
+          <w:lang w:val="es-ES"/>
+        </w:rPr>
+        <w:t>.</w:t>
+      </w:r>
+    </w:p>
+    <w:p>
+      <w:pPr>
+        <w:pStyle w:val="Prrafodelista"/>
+        <w:numPr>
+          <w:ilvl w:val="0"/>
+          <w:numId w:val="31"/>
+        </w:numPr>
+        <w:rPr>
+          <w:lang w:val="es-ES"/>
+        </w:rPr>
+      </w:pPr>
+      <w:r>
+        <w:rPr>
+          <w:lang w:val="es-ES"/>
+        </w:rPr>
+        <w:t>Categoría sintáctica del tercer hijo (Nominal):</w:t>
+      </w:r>
+    </w:p>
+    <w:p>
+      <w:pPr>
+        <w:pStyle w:val="Prrafodelista"/>
+        <w:numPr>
+          <w:ilvl w:val="1"/>
+          <w:numId w:val="31"/>
+        </w:numPr>
+        <w:rPr>
+          <w:lang w:val="es-ES"/>
+        </w:rPr>
+      </w:pPr>
+      <w:r>
+        <w:rPr>
+          <w:lang w:val="es-ES"/>
+        </w:rPr>
+        <w:t xml:space="preserve">Todos: </w:t>
+      </w:r>
+      <w:r>
+        <w:rPr>
+          <w:lang w:val="es-ES"/>
+        </w:rPr>
+        <w:t>En este caso la variable toma 30 valores, se considera como valor anómalo todos aquellos que tienen una frecuencia inferior a 0,00</w:t>
+      </w:r>
+      <w:r>
+        <w:rPr>
+          <w:lang w:val="es-ES"/>
+        </w:rPr>
+        <w:t>66</w:t>
+      </w:r>
+      <w:r>
+        <w:rPr>
+          <w:lang w:val="es-ES"/>
+        </w:rPr>
+        <w:t xml:space="preserve">%. </w:t>
+      </w:r>
+      <w:r>
+        <w:rPr>
+          <w:lang w:val="es-ES"/>
+        </w:rPr>
+        <w:t xml:space="preserve">El valor predominante que toma esta variable es el de </w:t>
+      </w:r>
+      <w:proofErr w:type="spellStart"/>
+      <w:r>
+        <w:rPr>
+          <w:rFonts w:ascii="Consolas" w:hAnsi="Consolas"/>
+          <w:lang w:val="es-ES"/>
+        </w:rPr>
+        <w:t>None</w:t>
+      </w:r>
+      <w:proofErr w:type="spellEnd"/>
+      <w:r>
+        <w:rPr>
+          <w:lang w:val="es-ES"/>
+        </w:rPr>
+        <w:t xml:space="preserve">. </w:t>
+      </w:r>
+      <w:r>
+        <w:t xml:space="preserve">Los </w:t>
+      </w:r>
+      <w:proofErr w:type="spellStart"/>
+      <w:r>
+        <w:t>valores</w:t>
+      </w:r>
+      <w:proofErr w:type="spellEnd"/>
+      <w:r>
         <w:t xml:space="preserve"> </w:t>
       </w:r>
       <w:r>
+        <w:t xml:space="preserve">Pow, </w:t>
+      </w:r>
+      <w:proofErr w:type="spellStart"/>
+      <w:r>
+        <w:t>ComplexLiteral</w:t>
+      </w:r>
+      <w:proofErr w:type="spellEnd"/>
+      <w:r>
+        <w:t xml:space="preserve">, </w:t>
+      </w:r>
+      <w:proofErr w:type="spellStart"/>
+      <w:r>
+        <w:t>UnaryNot</w:t>
+      </w:r>
+      <w:proofErr w:type="spellEnd"/>
+      <w:r>
+        <w:t xml:space="preserve">, </w:t>
+      </w:r>
+      <w:proofErr w:type="spellStart"/>
+      <w:r>
+        <w:t>SetComprehension</w:t>
+      </w:r>
+      <w:proofErr w:type="spellEnd"/>
+      <w:r>
+        <w:t xml:space="preserve">, BWLogical, </w:t>
+      </w:r>
+      <w:proofErr w:type="spellStart"/>
+      <w:r>
+        <w:t>FString</w:t>
+      </w:r>
+      <w:proofErr w:type="spellEnd"/>
+      <w:r>
+        <w:t xml:space="preserve">, </w:t>
+      </w:r>
+      <w:proofErr w:type="spellStart"/>
+      <w:r>
+        <w:t>GeneratorComprehension</w:t>
+      </w:r>
+      <w:proofErr w:type="spellEnd"/>
+      <w:r>
+        <w:t xml:space="preserve">, Compare, </w:t>
+      </w:r>
+      <w:proofErr w:type="spellStart"/>
+      <w:r>
+        <w:t>SetLiteral</w:t>
+      </w:r>
+      <w:proofErr w:type="spellEnd"/>
+      <w:r>
+        <w:t xml:space="preserve">, </w:t>
+      </w:r>
+      <w:proofErr w:type="spellStart"/>
+      <w:r>
+        <w:t>UnaryArithmentic</w:t>
+      </w:r>
+      <w:proofErr w:type="spellEnd"/>
+      <w:r>
+        <w:t xml:space="preserve">, Logical, Lambda, </w:t>
+      </w:r>
+      <w:proofErr w:type="spellStart"/>
+      <w:r>
+        <w:t>DictComprehension</w:t>
+      </w:r>
+      <w:proofErr w:type="spellEnd"/>
+      <w:r>
+        <w:t xml:space="preserve">, Await, </w:t>
+      </w:r>
+      <w:proofErr w:type="spellStart"/>
+      <w:r>
+        <w:t>ListComprehension</w:t>
+      </w:r>
+      <w:proofErr w:type="spellEnd"/>
+      <w:r>
+        <w:t>, Arithmetic y Ternary</w:t>
+      </w:r>
+      <w:r>
+        <w:t xml:space="preserve"> </w:t>
+      </w:r>
+      <w:r>
+        <w:t xml:space="preserve">son </w:t>
+      </w:r>
+      <w:proofErr w:type="spellStart"/>
+      <w:r>
+        <w:t>anómalos</w:t>
+      </w:r>
+      <w:proofErr w:type="spellEnd"/>
+      <w:r>
+        <w:t>.</w:t>
+      </w:r>
+      <w:r>
+        <w:t xml:space="preserve"> </w:t>
+      </w:r>
+      <w:r>
         <w:rPr>
           <w:lang w:val="es-ES"/>
         </w:rPr>
@@ -14063,6 +14412,22 @@
           <w:rFonts w:ascii="Consolas" w:hAnsi="Consolas"/>
           <w:lang w:val="es-ES"/>
         </w:rPr>
+        <w:t xml:space="preserve">, Shift, </w:t>
+      </w:r>
+      <w:proofErr w:type="spellStart"/>
+      <w:r>
+        <w:rPr>
+          <w:rFonts w:ascii="Consolas" w:hAnsi="Consolas"/>
+          <w:lang w:val="es-ES"/>
+        </w:rPr>
+        <w:t>FormattedValue</w:t>
+      </w:r>
+      <w:proofErr w:type="spellEnd"/>
+      <w:r>
+        <w:rPr>
+          <w:rFonts w:ascii="Consolas" w:hAnsi="Consolas"/>
+          <w:lang w:val="es-ES"/>
+        </w:rPr>
         <w:t xml:space="preserve">, </w:t>
       </w:r>
       <w:proofErr w:type="spellStart"/>
@@ -14071,7 +14436,7 @@
           <w:rFonts w:ascii="Consolas" w:hAnsi="Consolas"/>
           <w:lang w:val="es-ES"/>
         </w:rPr>
-        <w:t>FormattedValue</w:t>
+        <w:t>Star</w:t>
       </w:r>
       <w:proofErr w:type="spellEnd"/>
       <w:r>
@@ -14087,7 +14452,7 @@
           <w:rFonts w:ascii="Consolas" w:hAnsi="Consolas"/>
           <w:lang w:val="es-ES"/>
         </w:rPr>
-        <w:t>Star</w:t>
+        <w:t>MatMult</w:t>
       </w:r>
       <w:proofErr w:type="spellEnd"/>
       <w:r>
@@ -14103,6 +14468,70 @@
           <w:rFonts w:ascii="Consolas" w:hAnsi="Consolas"/>
           <w:lang w:val="es-ES"/>
         </w:rPr>
+        <w:t>YieldFrom</w:t>
+      </w:r>
+      <w:proofErr w:type="spellEnd"/>
+      <w:r>
+        <w:rPr>
+          <w:rFonts w:ascii="Consolas" w:hAnsi="Consolas"/>
+          <w:lang w:val="es-ES"/>
+        </w:rPr>
+        <w:t xml:space="preserve">, </w:t>
+      </w:r>
+      <w:proofErr w:type="spellStart"/>
+      <w:r>
+        <w:rPr>
+          <w:rFonts w:ascii="Consolas" w:hAnsi="Consolas"/>
+          <w:lang w:val="es-ES"/>
+        </w:rPr>
+        <w:t>Yield</w:t>
+      </w:r>
+      <w:proofErr w:type="spellEnd"/>
+      <w:r>
+        <w:rPr>
+          <w:rFonts w:ascii="Consolas" w:hAnsi="Consolas"/>
+          <w:lang w:val="es-ES"/>
+        </w:rPr>
+        <w:t xml:space="preserve">, </w:t>
+      </w:r>
+      <w:proofErr w:type="spellStart"/>
+      <w:r>
+        <w:rPr>
+          <w:rFonts w:ascii="Consolas" w:hAnsi="Consolas"/>
+          <w:lang w:val="es-ES"/>
+        </w:rPr>
+        <w:t>EllipsisLiteral</w:t>
+      </w:r>
+      <w:proofErr w:type="spellEnd"/>
+      <w:r>
+        <w:rPr>
+          <w:rFonts w:ascii="Consolas" w:hAnsi="Consolas"/>
+          <w:lang w:val="es-ES"/>
+        </w:rPr>
+        <w:t xml:space="preserve">, </w:t>
+      </w:r>
+      <w:proofErr w:type="spellStart"/>
+      <w:r>
+        <w:rPr>
+          <w:rFonts w:ascii="Consolas" w:hAnsi="Consolas"/>
+          <w:lang w:val="es-ES"/>
+        </w:rPr>
+        <w:t>UnaryBWNot</w:t>
+      </w:r>
+      <w:proofErr w:type="spellEnd"/>
+      <w:r>
+        <w:rPr>
+          <w:rFonts w:ascii="Consolas" w:hAnsi="Consolas"/>
+          <w:lang w:val="es-ES"/>
+        </w:rPr>
+        <w:t xml:space="preserve">, </w:t>
+      </w:r>
+      <w:proofErr w:type="spellStart"/>
+      <w:r>
+        <w:rPr>
+          <w:rFonts w:ascii="Consolas" w:hAnsi="Consolas"/>
+          <w:lang w:val="es-ES"/>
+        </w:rPr>
         <w:t>Parameter</w:t>
       </w:r>
       <w:proofErr w:type="spellEnd"/>
@@ -14132,355 +14561,12 @@
       <w:pPr>
         <w:pStyle w:val="Prrafodelista"/>
         <w:numPr>
-          <w:ilvl w:val="0"/>
-          <w:numId w:val="31"/>
-        </w:numPr>
-        <w:rPr>
-          <w:lang w:val="es-ES"/>
-        </w:rPr>
-      </w:pPr>
-      <w:r>
-        <w:rPr>
-          <w:lang w:val="es-ES"/>
-        </w:rPr>
-        <w:t>Categoría sintáctica del tercer hijo (Nominal):</w:t>
-      </w:r>
-    </w:p>
-    <w:p>
-      <w:pPr>
-        <w:pStyle w:val="Prrafodelista"/>
-        <w:numPr>
-          <w:ilvl w:val="1"/>
-          <w:numId w:val="31"/>
-        </w:numPr>
-        <w:rPr>
-          <w:lang w:val="es-ES"/>
-        </w:rPr>
-      </w:pPr>
-      <w:r>
-        <w:rPr>
-          <w:lang w:val="es-ES"/>
-        </w:rPr>
-        <w:t xml:space="preserve">Todos: </w:t>
-      </w:r>
-      <w:r>
-        <w:rPr>
-          <w:lang w:val="es-ES"/>
-        </w:rPr>
-        <w:t>En este caso la variable toma 3</w:t>
-      </w:r>
-      <w:r>
-        <w:rPr>
-          <w:lang w:val="es-ES"/>
-        </w:rPr>
-        <w:t>0</w:t>
-      </w:r>
-      <w:r>
-        <w:rPr>
-          <w:lang w:val="es-ES"/>
-        </w:rPr>
-        <w:t xml:space="preserve"> valores, se considera como valor anómalo todos aquellos que tienen una frecuencia inferior a 0,00</w:t>
-      </w:r>
-      <w:r>
-        <w:rPr>
-          <w:lang w:val="es-ES"/>
-        </w:rPr>
-        <w:t>66</w:t>
-      </w:r>
-      <w:r>
-        <w:rPr>
-          <w:lang w:val="es-ES"/>
-        </w:rPr>
-        <w:t xml:space="preserve">%. </w:t>
-      </w:r>
-      <w:r>
-        <w:rPr>
-          <w:lang w:val="es-ES"/>
-        </w:rPr>
-        <w:t xml:space="preserve">El valor predominante que toma esta variable es el de </w:t>
-      </w:r>
-      <w:proofErr w:type="spellStart"/>
-      <w:r>
-        <w:rPr>
-          <w:rFonts w:ascii="Consolas" w:hAnsi="Consolas"/>
-          <w:lang w:val="es-ES"/>
-        </w:rPr>
-        <w:t>None</w:t>
-      </w:r>
-      <w:proofErr w:type="spellEnd"/>
-      <w:r>
-        <w:rPr>
-          <w:lang w:val="es-ES"/>
-        </w:rPr>
-        <w:t xml:space="preserve">. </w:t>
-      </w:r>
-      <w:r>
-        <w:t xml:space="preserve">Los valores </w:t>
-      </w:r>
-      <w:r>
-        <w:t xml:space="preserve">Pow, </w:t>
-      </w:r>
-      <w:proofErr w:type="spellStart"/>
-      <w:r>
-        <w:t>ComplexLiteral</w:t>
-      </w:r>
-      <w:proofErr w:type="spellEnd"/>
-      <w:r>
-        <w:t xml:space="preserve">, </w:t>
-      </w:r>
-      <w:proofErr w:type="spellStart"/>
-      <w:r>
-        <w:t>UnaryNot</w:t>
-      </w:r>
-      <w:proofErr w:type="spellEnd"/>
-      <w:r>
-        <w:t xml:space="preserve">, </w:t>
-      </w:r>
-      <w:proofErr w:type="spellStart"/>
-      <w:r>
-        <w:t>SetComprehension</w:t>
-      </w:r>
-      <w:proofErr w:type="spellEnd"/>
-      <w:r>
-        <w:t xml:space="preserve">, BWLogical, </w:t>
-      </w:r>
-      <w:proofErr w:type="spellStart"/>
-      <w:r>
-        <w:t>FString</w:t>
-      </w:r>
-      <w:proofErr w:type="spellEnd"/>
-      <w:r>
-        <w:t xml:space="preserve">, </w:t>
-      </w:r>
-      <w:proofErr w:type="spellStart"/>
-      <w:r>
-        <w:t>GeneratorComprehension</w:t>
-      </w:r>
-      <w:proofErr w:type="spellEnd"/>
-      <w:r>
-        <w:t xml:space="preserve">, Compare, </w:t>
-      </w:r>
-      <w:proofErr w:type="spellStart"/>
-      <w:r>
-        <w:t>SetLiteral</w:t>
-      </w:r>
-      <w:proofErr w:type="spellEnd"/>
-      <w:r>
-        <w:t xml:space="preserve">, </w:t>
-      </w:r>
-      <w:proofErr w:type="spellStart"/>
-      <w:r>
-        <w:t>UnaryArithmentic</w:t>
-      </w:r>
-      <w:proofErr w:type="spellEnd"/>
-      <w:r>
-        <w:t xml:space="preserve">, Logical, Lambda, </w:t>
-      </w:r>
-      <w:proofErr w:type="spellStart"/>
-      <w:r>
-        <w:t>DictComprehension</w:t>
-      </w:r>
-      <w:proofErr w:type="spellEnd"/>
-      <w:r>
-        <w:t xml:space="preserve">, Await, </w:t>
-      </w:r>
-      <w:proofErr w:type="spellStart"/>
-      <w:r>
-        <w:t>ListComprehension</w:t>
-      </w:r>
-      <w:proofErr w:type="spellEnd"/>
-      <w:r>
-        <w:t>, Arithmetic y Ternary</w:t>
-      </w:r>
-      <w:r>
-        <w:t xml:space="preserve"> </w:t>
-      </w:r>
-      <w:r>
-        <w:t xml:space="preserve">son </w:t>
-      </w:r>
-      <w:proofErr w:type="spellStart"/>
-      <w:r>
-        <w:t>anómalos</w:t>
-      </w:r>
-      <w:proofErr w:type="spellEnd"/>
-      <w:r>
-        <w:t>.</w:t>
-      </w:r>
-      <w:r>
-        <w:t xml:space="preserve"> </w:t>
-      </w:r>
-      <w:r>
-        <w:rPr>
-          <w:lang w:val="es-ES"/>
-        </w:rPr>
-        <w:t xml:space="preserve">Esta variable nunca toma los posibles valores </w:t>
-      </w:r>
-      <w:proofErr w:type="spellStart"/>
-      <w:r>
-        <w:rPr>
-          <w:rFonts w:ascii="Consolas" w:hAnsi="Consolas"/>
-          <w:lang w:val="es-ES"/>
-        </w:rPr>
-        <w:t>AssignmentExp</w:t>
-      </w:r>
-      <w:proofErr w:type="spellEnd"/>
-      <w:r>
-        <w:rPr>
-          <w:rFonts w:ascii="Consolas" w:hAnsi="Consolas"/>
-          <w:lang w:val="es-ES"/>
-        </w:rPr>
-        <w:t xml:space="preserve">, Shift, </w:t>
-      </w:r>
-      <w:proofErr w:type="spellStart"/>
-      <w:r>
-        <w:rPr>
-          <w:rFonts w:ascii="Consolas" w:hAnsi="Consolas"/>
-          <w:lang w:val="es-ES"/>
-        </w:rPr>
-        <w:t>FormattedValue</w:t>
-      </w:r>
-      <w:proofErr w:type="spellEnd"/>
-      <w:r>
-        <w:rPr>
-          <w:rFonts w:ascii="Consolas" w:hAnsi="Consolas"/>
-          <w:lang w:val="es-ES"/>
-        </w:rPr>
-        <w:t xml:space="preserve">, </w:t>
-      </w:r>
-      <w:proofErr w:type="spellStart"/>
-      <w:r>
-        <w:rPr>
-          <w:rFonts w:ascii="Consolas" w:hAnsi="Consolas"/>
-          <w:lang w:val="es-ES"/>
-        </w:rPr>
-        <w:t>Star</w:t>
-      </w:r>
-      <w:proofErr w:type="spellEnd"/>
-      <w:r>
-        <w:rPr>
-          <w:rFonts w:ascii="Consolas" w:hAnsi="Consolas"/>
-          <w:lang w:val="es-ES"/>
-        </w:rPr>
-        <w:t xml:space="preserve">, </w:t>
-      </w:r>
-      <w:proofErr w:type="spellStart"/>
-      <w:r>
-        <w:rPr>
-          <w:rFonts w:ascii="Consolas" w:hAnsi="Consolas"/>
-          <w:lang w:val="es-ES"/>
-        </w:rPr>
-        <w:t>MatMult</w:t>
-      </w:r>
-      <w:proofErr w:type="spellEnd"/>
-      <w:r>
-        <w:rPr>
-          <w:rFonts w:ascii="Consolas" w:hAnsi="Consolas"/>
-          <w:lang w:val="es-ES"/>
-        </w:rPr>
-        <w:t xml:space="preserve">, </w:t>
-      </w:r>
-      <w:proofErr w:type="spellStart"/>
-      <w:r>
-        <w:rPr>
-          <w:rFonts w:ascii="Consolas" w:hAnsi="Consolas"/>
-          <w:lang w:val="es-ES"/>
-        </w:rPr>
-        <w:t>YieldFrom</w:t>
-      </w:r>
-      <w:proofErr w:type="spellEnd"/>
-      <w:r>
-        <w:rPr>
-          <w:rFonts w:ascii="Consolas" w:hAnsi="Consolas"/>
-          <w:lang w:val="es-ES"/>
-        </w:rPr>
-        <w:t xml:space="preserve">, </w:t>
-      </w:r>
-      <w:proofErr w:type="spellStart"/>
-      <w:r>
-        <w:rPr>
-          <w:rFonts w:ascii="Consolas" w:hAnsi="Consolas"/>
-          <w:lang w:val="es-ES"/>
-        </w:rPr>
-        <w:t>Yield</w:t>
-      </w:r>
-      <w:proofErr w:type="spellEnd"/>
-      <w:r>
-        <w:rPr>
-          <w:rFonts w:ascii="Consolas" w:hAnsi="Consolas"/>
-          <w:lang w:val="es-ES"/>
-        </w:rPr>
-        <w:t xml:space="preserve">, </w:t>
-      </w:r>
-      <w:proofErr w:type="spellStart"/>
-      <w:r>
-        <w:rPr>
-          <w:rFonts w:ascii="Consolas" w:hAnsi="Consolas"/>
-          <w:lang w:val="es-ES"/>
-        </w:rPr>
-        <w:t>EllipsisLiteral</w:t>
-      </w:r>
-      <w:proofErr w:type="spellEnd"/>
-      <w:r>
-        <w:rPr>
-          <w:rFonts w:ascii="Consolas" w:hAnsi="Consolas"/>
-          <w:lang w:val="es-ES"/>
-        </w:rPr>
-        <w:t xml:space="preserve">, </w:t>
-      </w:r>
-      <w:proofErr w:type="spellStart"/>
-      <w:r>
-        <w:rPr>
-          <w:rFonts w:ascii="Consolas" w:hAnsi="Consolas"/>
-          <w:lang w:val="es-ES"/>
-        </w:rPr>
-        <w:t>UnaryBWNot</w:t>
-      </w:r>
-      <w:proofErr w:type="spellEnd"/>
-      <w:r>
-        <w:rPr>
-          <w:rFonts w:ascii="Consolas" w:hAnsi="Consolas"/>
-          <w:lang w:val="es-ES"/>
-        </w:rPr>
-        <w:t xml:space="preserve">, </w:t>
-      </w:r>
-      <w:proofErr w:type="spellStart"/>
-      <w:r>
-        <w:rPr>
-          <w:rFonts w:ascii="Consolas" w:hAnsi="Consolas"/>
-          <w:lang w:val="es-ES"/>
-        </w:rPr>
-        <w:t>Parameter</w:t>
-      </w:r>
-      <w:proofErr w:type="spellEnd"/>
-      <w:r>
-        <w:rPr>
-          <w:lang w:val="es-ES"/>
-        </w:rPr>
-        <w:t xml:space="preserve"> y </w:t>
-      </w:r>
-      <w:proofErr w:type="spellStart"/>
-      <w:r>
-        <w:rPr>
-          <w:rFonts w:ascii="Consolas" w:hAnsi="Consolas"/>
-          <w:lang w:val="es-ES"/>
-        </w:rPr>
-        <w:t>Slice</w:t>
-      </w:r>
-      <w:proofErr w:type="spellEnd"/>
-      <w:r>
-        <w:rPr>
-          <w:lang w:val="es-ES"/>
-        </w:rPr>
-        <w:t>.</w:t>
-      </w:r>
-    </w:p>
-    <w:p>
-      <w:pPr>
-        <w:pStyle w:val="Prrafodelista"/>
-        <w:numPr>
-          <w:ilvl w:val="1"/>
-          <w:numId w:val="31"/>
-        </w:numPr>
+          <w:ilvl w:val="1"/>
+          <w:numId w:val="31"/>
+        </w:numPr>
+        <w:rPr>
+          <w:lang w:val="es-ES"/>
+        </w:rPr>
       </w:pPr>
       <w:proofErr w:type="spellStart"/>
       <w:r>
@@ -14502,31 +14588,7 @@
         <w:rPr>
           <w:lang w:val="es-ES"/>
         </w:rPr>
-        <w:t xml:space="preserve">En este caso la variable toma </w:t>
-      </w:r>
-      <w:r>
-        <w:rPr>
-          <w:lang w:val="es-ES"/>
-        </w:rPr>
-        <w:t>23</w:t>
-      </w:r>
-      <w:r>
-        <w:rPr>
-          <w:lang w:val="es-ES"/>
-        </w:rPr>
-        <w:t xml:space="preserve"> valores, se considera como valor anómalo todos aquellos que tienen una frecuencia inferior a 0,0</w:t>
-      </w:r>
-      <w:r>
-        <w:rPr>
-          <w:lang w:val="es-ES"/>
-        </w:rPr>
-        <w:t>087</w:t>
-      </w:r>
-      <w:r>
-        <w:rPr>
-          <w:lang w:val="es-ES"/>
-        </w:rPr>
-        <w:t xml:space="preserve">%. </w:t>
+        <w:t xml:space="preserve">En este caso la variable toma 23 valores, se considera como valor anómalo todos aquellos que tienen una frecuencia inferior a 0,0087%. </w:t>
       </w:r>
       <w:r>
         <w:rPr>
@@ -14749,189 +14811,287 @@
         <w:t xml:space="preserve"> </w:t>
       </w:r>
       <w:r>
-        <w:t xml:space="preserve">Esta variable </w:t>
-      </w:r>
-      <w:proofErr w:type="spellStart"/>
-      <w:r>
-        <w:t>nunca</w:t>
-      </w:r>
-      <w:proofErr w:type="spellEnd"/>
-      <w:r>
+        <w:rPr>
+          <w:lang w:val="es-ES"/>
+        </w:rPr>
+        <w:t xml:space="preserve">Esta variable nunca toma los valores </w:t>
+      </w:r>
+      <w:proofErr w:type="spellStart"/>
+      <w:r>
+        <w:rPr>
+          <w:rFonts w:ascii="Consolas" w:hAnsi="Consolas"/>
+          <w:lang w:val="es-ES"/>
+        </w:rPr>
+        <w:t>Unary</w:t>
+      </w:r>
+      <w:r>
+        <w:rPr>
+          <w:rFonts w:ascii="Consolas" w:hAnsi="Consolas"/>
+          <w:lang w:val="es-ES"/>
+        </w:rPr>
+        <w:t>BWNot</w:t>
+      </w:r>
+      <w:proofErr w:type="spellEnd"/>
+      <w:r>
+        <w:rPr>
+          <w:rFonts w:ascii="Consolas" w:hAnsi="Consolas"/>
+          <w:lang w:val="es-ES"/>
+        </w:rPr>
+        <w:t xml:space="preserve">, </w:t>
+      </w:r>
+      <w:proofErr w:type="spellStart"/>
+      <w:r>
+        <w:rPr>
+          <w:rFonts w:ascii="Consolas" w:hAnsi="Consolas"/>
+          <w:lang w:val="es-ES"/>
+        </w:rPr>
+        <w:t>YieldFrom</w:t>
+      </w:r>
+      <w:proofErr w:type="spellEnd"/>
+      <w:r>
+        <w:rPr>
+          <w:rFonts w:ascii="Consolas" w:hAnsi="Consolas"/>
+          <w:lang w:val="es-ES"/>
+        </w:rPr>
+        <w:t xml:space="preserve">, Shift, </w:t>
+      </w:r>
+      <w:proofErr w:type="spellStart"/>
+      <w:r>
+        <w:rPr>
+          <w:rFonts w:ascii="Consolas" w:hAnsi="Consolas"/>
+          <w:lang w:val="es-ES"/>
+        </w:rPr>
+        <w:t>AssignmentExp</w:t>
+      </w:r>
+      <w:proofErr w:type="spellEnd"/>
+      <w:r>
+        <w:rPr>
+          <w:rFonts w:ascii="Consolas" w:hAnsi="Consolas"/>
+          <w:lang w:val="es-ES"/>
+        </w:rPr>
+        <w:t xml:space="preserve">, </w:t>
+      </w:r>
+      <w:proofErr w:type="spellStart"/>
+      <w:r>
+        <w:rPr>
+          <w:rFonts w:ascii="Consolas" w:hAnsi="Consolas"/>
+          <w:lang w:val="es-ES"/>
+        </w:rPr>
+        <w:t>MatMult</w:t>
+      </w:r>
+      <w:proofErr w:type="spellEnd"/>
+      <w:r>
+        <w:rPr>
+          <w:rFonts w:ascii="Consolas" w:hAnsi="Consolas"/>
+          <w:lang w:val="es-ES"/>
+        </w:rPr>
+        <w:t xml:space="preserve">, </w:t>
+      </w:r>
+      <w:proofErr w:type="spellStart"/>
+      <w:r>
+        <w:rPr>
+          <w:rFonts w:ascii="Consolas" w:hAnsi="Consolas"/>
+          <w:lang w:val="es-ES"/>
+        </w:rPr>
+        <w:t>Star</w:t>
+      </w:r>
+      <w:proofErr w:type="spellEnd"/>
+      <w:r>
+        <w:rPr>
+          <w:rFonts w:ascii="Consolas" w:hAnsi="Consolas"/>
+          <w:lang w:val="es-ES"/>
+        </w:rPr>
+        <w:t xml:space="preserve">, </w:t>
+      </w:r>
+      <w:proofErr w:type="spellStart"/>
+      <w:r>
+        <w:rPr>
+          <w:rFonts w:ascii="Consolas" w:hAnsi="Consolas"/>
+          <w:lang w:val="es-ES"/>
+        </w:rPr>
+        <w:t>Parameter</w:t>
+      </w:r>
+      <w:proofErr w:type="spellEnd"/>
+      <w:r>
+        <w:rPr>
+          <w:rFonts w:ascii="Consolas" w:hAnsi="Consolas"/>
+          <w:lang w:val="es-ES"/>
+        </w:rPr>
+        <w:t xml:space="preserve">, </w:t>
+      </w:r>
+      <w:proofErr w:type="spellStart"/>
+      <w:r>
+        <w:rPr>
+          <w:rFonts w:ascii="Consolas" w:hAnsi="Consolas"/>
+          <w:lang w:val="es-ES"/>
+        </w:rPr>
+        <w:t>Pow</w:t>
+      </w:r>
+      <w:proofErr w:type="spellEnd"/>
+      <w:r>
+        <w:rPr>
+          <w:rFonts w:ascii="Consolas" w:hAnsi="Consolas"/>
+          <w:lang w:val="es-ES"/>
+        </w:rPr>
+        <w:t xml:space="preserve">, </w:t>
+      </w:r>
+      <w:proofErr w:type="spellStart"/>
+      <w:r>
+        <w:rPr>
+          <w:rFonts w:ascii="Consolas" w:hAnsi="Consolas"/>
+          <w:lang w:val="es-ES"/>
+        </w:rPr>
+        <w:t>Yield</w:t>
+      </w:r>
+      <w:proofErr w:type="spellEnd"/>
+      <w:r>
+        <w:rPr>
+          <w:rFonts w:ascii="Consolas" w:hAnsi="Consolas"/>
+          <w:lang w:val="es-ES"/>
+        </w:rPr>
+        <w:t xml:space="preserve">, </w:t>
+      </w:r>
+      <w:proofErr w:type="spellStart"/>
+      <w:r>
+        <w:rPr>
+          <w:rFonts w:ascii="Consolas" w:hAnsi="Consolas"/>
+          <w:lang w:val="es-ES"/>
+        </w:rPr>
+        <w:t>SetComprehension</w:t>
+      </w:r>
+      <w:proofErr w:type="spellEnd"/>
+      <w:r>
+        <w:rPr>
+          <w:rFonts w:ascii="Consolas" w:hAnsi="Consolas"/>
+          <w:lang w:val="es-ES"/>
+        </w:rPr>
+        <w:t xml:space="preserve">, </w:t>
+      </w:r>
+      <w:proofErr w:type="spellStart"/>
+      <w:r>
+        <w:rPr>
+          <w:rFonts w:ascii="Consolas" w:hAnsi="Consolas"/>
+          <w:lang w:val="es-ES"/>
+        </w:rPr>
+        <w:t>ComplexLiteral</w:t>
+      </w:r>
+      <w:proofErr w:type="spellEnd"/>
+      <w:r>
+        <w:rPr>
+          <w:rFonts w:ascii="Consolas" w:hAnsi="Consolas"/>
+          <w:lang w:val="es-ES"/>
+        </w:rPr>
+        <w:t xml:space="preserve">, </w:t>
+      </w:r>
+      <w:proofErr w:type="spellStart"/>
+      <w:r>
+        <w:rPr>
+          <w:rFonts w:ascii="Consolas" w:hAnsi="Consolas"/>
+          <w:lang w:val="es-ES"/>
+        </w:rPr>
+        <w:t>FString</w:t>
+      </w:r>
+      <w:proofErr w:type="spellEnd"/>
+      <w:r>
+        <w:rPr>
+          <w:rFonts w:ascii="Consolas" w:hAnsi="Consolas"/>
+          <w:lang w:val="es-ES"/>
+        </w:rPr>
+        <w:t xml:space="preserve">, </w:t>
+      </w:r>
+      <w:proofErr w:type="spellStart"/>
+      <w:r>
+        <w:rPr>
+          <w:rFonts w:ascii="Consolas" w:hAnsi="Consolas"/>
+          <w:lang w:val="es-ES"/>
+        </w:rPr>
+        <w:t>UnaryNot</w:t>
+      </w:r>
+      <w:proofErr w:type="spellEnd"/>
+      <w:r>
+        <w:rPr>
+          <w:rFonts w:ascii="Consolas" w:hAnsi="Consolas"/>
+          <w:lang w:val="es-ES"/>
+        </w:rPr>
+        <w:t xml:space="preserve">, </w:t>
+      </w:r>
+      <w:proofErr w:type="spellStart"/>
+      <w:r>
+        <w:rPr>
+          <w:rFonts w:ascii="Consolas" w:hAnsi="Consolas"/>
+          <w:lang w:val="es-ES"/>
+        </w:rPr>
+        <w:t>EllipsisLiteral</w:t>
+      </w:r>
+      <w:proofErr w:type="spellEnd"/>
+      <w:r>
+        <w:rPr>
+          <w:rFonts w:ascii="Consolas" w:hAnsi="Consolas"/>
+          <w:lang w:val="es-ES"/>
+        </w:rPr>
+        <w:t xml:space="preserve">, Compare, </w:t>
+      </w:r>
+      <w:proofErr w:type="spellStart"/>
+      <w:r>
+        <w:rPr>
+          <w:rFonts w:ascii="Consolas" w:hAnsi="Consolas"/>
+          <w:lang w:val="es-ES"/>
+        </w:rPr>
+        <w:t>FormatterValue</w:t>
+      </w:r>
+      <w:proofErr w:type="spellEnd"/>
+      <w:r>
+        <w:rPr>
+          <w:rFonts w:ascii="Consolas" w:hAnsi="Consolas"/>
+          <w:lang w:val="es-ES"/>
+        </w:rPr>
+        <w:t xml:space="preserve">, </w:t>
+      </w:r>
+      <w:proofErr w:type="spellStart"/>
+      <w:r>
+        <w:rPr>
+          <w:rFonts w:ascii="Consolas" w:hAnsi="Consolas"/>
+          <w:lang w:val="es-ES"/>
+        </w:rPr>
+        <w:t>Await</w:t>
+      </w:r>
+      <w:proofErr w:type="spellEnd"/>
+      <w:r>
+        <w:rPr>
+          <w:rFonts w:ascii="Consolas" w:hAnsi="Consolas"/>
+          <w:lang w:val="es-ES"/>
+        </w:rPr>
         <w:t xml:space="preserve"> </w:t>
       </w:r>
-      <w:proofErr w:type="spellStart"/>
-      <w:r>
-        <w:t>toma</w:t>
-      </w:r>
-      <w:proofErr w:type="spellEnd"/>
-      <w:r>
+      <w:r>
+        <w:rPr>
+          <w:rFonts w:asciiTheme="minorHAnsi" w:hAnsiTheme="minorHAnsi" w:cstheme="minorHAnsi"/>
+          <w:lang w:val="es-ES"/>
+        </w:rPr>
+        <w:t>y</w:t>
+      </w:r>
+      <w:r>
+        <w:rPr>
+          <w:rFonts w:ascii="Consolas" w:hAnsi="Consolas" w:cstheme="minorHAnsi"/>
+          <w:lang w:val="es-ES"/>
+        </w:rPr>
         <w:t xml:space="preserve"> </w:t>
       </w:r>
       <w:proofErr w:type="spellStart"/>
       <w:r>
-        <w:t>los</w:t>
-      </w:r>
-      <w:proofErr w:type="spellEnd"/>
-      <w:r>
-        <w:t xml:space="preserve"> valores </w:t>
-      </w:r>
-      <w:proofErr w:type="spellStart"/>
-      <w:r>
-        <w:rPr>
-          <w:rFonts w:ascii="Consolas" w:hAnsi="Consolas"/>
-        </w:rPr>
-        <w:t>Unary</w:t>
-      </w:r>
-      <w:r>
-        <w:rPr>
-          <w:rFonts w:ascii="Consolas" w:hAnsi="Consolas"/>
-        </w:rPr>
-        <w:t>BWNot</w:t>
-      </w:r>
-      <w:proofErr w:type="spellEnd"/>
-      <w:r>
-        <w:rPr>
-          <w:rFonts w:ascii="Consolas" w:hAnsi="Consolas"/>
-        </w:rPr>
-        <w:t xml:space="preserve">, </w:t>
-      </w:r>
-      <w:proofErr w:type="spellStart"/>
-      <w:r>
-        <w:rPr>
-          <w:rFonts w:ascii="Consolas" w:hAnsi="Consolas"/>
-        </w:rPr>
-        <w:t>YieldFrom</w:t>
-      </w:r>
-      <w:proofErr w:type="spellEnd"/>
-      <w:r>
-        <w:rPr>
-          <w:rFonts w:ascii="Consolas" w:hAnsi="Consolas"/>
-        </w:rPr>
-        <w:t xml:space="preserve">, Shift, </w:t>
-      </w:r>
-      <w:proofErr w:type="spellStart"/>
-      <w:r>
-        <w:rPr>
-          <w:rFonts w:ascii="Consolas" w:hAnsi="Consolas"/>
-        </w:rPr>
-        <w:t>AssignmentExp</w:t>
-      </w:r>
-      <w:proofErr w:type="spellEnd"/>
-      <w:r>
-        <w:rPr>
-          <w:rFonts w:ascii="Consolas" w:hAnsi="Consolas"/>
-        </w:rPr>
-        <w:t xml:space="preserve">, </w:t>
-      </w:r>
-      <w:proofErr w:type="spellStart"/>
-      <w:r>
-        <w:rPr>
-          <w:rFonts w:ascii="Consolas" w:hAnsi="Consolas"/>
-        </w:rPr>
-        <w:t>MatMult</w:t>
-      </w:r>
-      <w:proofErr w:type="spellEnd"/>
-      <w:r>
-        <w:rPr>
-          <w:rFonts w:ascii="Consolas" w:hAnsi="Consolas"/>
-        </w:rPr>
-        <w:t xml:space="preserve">, Star, Parameter, Pow, Yield, </w:t>
-      </w:r>
-      <w:proofErr w:type="spellStart"/>
-      <w:r>
-        <w:rPr>
-          <w:rFonts w:ascii="Consolas" w:hAnsi="Consolas"/>
-        </w:rPr>
-        <w:t>SetComprehension</w:t>
-      </w:r>
-      <w:proofErr w:type="spellEnd"/>
-      <w:r>
-        <w:rPr>
-          <w:rFonts w:ascii="Consolas" w:hAnsi="Consolas"/>
-        </w:rPr>
-        <w:t xml:space="preserve">, </w:t>
-      </w:r>
-      <w:proofErr w:type="spellStart"/>
-      <w:r>
-        <w:rPr>
-          <w:rFonts w:ascii="Consolas" w:hAnsi="Consolas"/>
-        </w:rPr>
-        <w:t>ComplexLiteral</w:t>
-      </w:r>
-      <w:proofErr w:type="spellEnd"/>
-      <w:r>
-        <w:rPr>
-          <w:rFonts w:ascii="Consolas" w:hAnsi="Consolas"/>
-        </w:rPr>
-        <w:t xml:space="preserve">, </w:t>
-      </w:r>
-      <w:proofErr w:type="spellStart"/>
-      <w:r>
-        <w:rPr>
-          <w:rFonts w:ascii="Consolas" w:hAnsi="Consolas"/>
-        </w:rPr>
-        <w:t>FString</w:t>
-      </w:r>
-      <w:proofErr w:type="spellEnd"/>
-      <w:r>
-        <w:rPr>
-          <w:rFonts w:ascii="Consolas" w:hAnsi="Consolas"/>
-        </w:rPr>
-        <w:t xml:space="preserve">, </w:t>
-      </w:r>
-      <w:proofErr w:type="spellStart"/>
-      <w:r>
-        <w:rPr>
-          <w:rFonts w:ascii="Consolas" w:hAnsi="Consolas"/>
-        </w:rPr>
-        <w:t>UnaryNot</w:t>
-      </w:r>
-      <w:proofErr w:type="spellEnd"/>
-      <w:r>
-        <w:rPr>
-          <w:rFonts w:ascii="Consolas" w:hAnsi="Consolas"/>
-        </w:rPr>
-        <w:t xml:space="preserve">, </w:t>
-      </w:r>
-      <w:proofErr w:type="spellStart"/>
-      <w:r>
-        <w:rPr>
-          <w:rFonts w:ascii="Consolas" w:hAnsi="Consolas"/>
-        </w:rPr>
-        <w:t>EllipsisLiteral</w:t>
-      </w:r>
-      <w:proofErr w:type="spellEnd"/>
-      <w:r>
-        <w:rPr>
-          <w:rFonts w:ascii="Consolas" w:hAnsi="Consolas"/>
-        </w:rPr>
-        <w:t xml:space="preserve">, Compare, </w:t>
-      </w:r>
-      <w:proofErr w:type="spellStart"/>
-      <w:r>
-        <w:rPr>
-          <w:rFonts w:ascii="Consolas" w:hAnsi="Consolas"/>
-        </w:rPr>
-        <w:t>FormatterValue</w:t>
-      </w:r>
-      <w:proofErr w:type="spellEnd"/>
-      <w:r>
-        <w:rPr>
-          <w:rFonts w:ascii="Consolas" w:hAnsi="Consolas"/>
-        </w:rPr>
-        <w:t xml:space="preserve">, Await </w:t>
-      </w:r>
-      <w:r>
-        <w:rPr>
-          <w:rFonts w:asciiTheme="minorHAnsi" w:hAnsiTheme="minorHAnsi" w:cstheme="minorHAnsi"/>
-        </w:rPr>
-        <w:t>y</w:t>
-      </w:r>
-      <w:r>
         <w:rPr>
           <w:rFonts w:ascii="Consolas" w:hAnsi="Consolas" w:cstheme="minorHAnsi"/>
-        </w:rPr>
-        <w:t xml:space="preserve"> Slice.</w:t>
+          <w:lang w:val="es-ES"/>
+        </w:rPr>
+        <w:t>Slice</w:t>
+      </w:r>
+      <w:proofErr w:type="spellEnd"/>
+      <w:r>
+        <w:rPr>
+          <w:rFonts w:ascii="Consolas" w:hAnsi="Consolas" w:cstheme="minorHAnsi"/>
+          <w:lang w:val="es-ES"/>
+        </w:rPr>
+        <w:t>.</w:t>
       </w:r>
     </w:p>
     <w:p>
@@ -15239,13 +15399,7 @@
         <w:rPr>
           <w:lang w:val="es-ES"/>
         </w:rPr>
-        <w:t xml:space="preserve"> </w:t>
-      </w:r>
-      <w:r>
-        <w:rPr>
-          <w:lang w:val="es-ES"/>
-        </w:rPr>
-        <w:t>Esta variable nunca toma los posibles valores</w:t>
+        <w:t xml:space="preserve"> Esta variable nunca toma los posibles valores</w:t>
       </w:r>
       <w:r>
         <w:rPr>
@@ -17553,8 +17707,13 @@
         <w:t xml:space="preserve">. </w:t>
       </w:r>
       <w:r>
-        <w:t>Los valores</w:t>
-      </w:r>
+        <w:t xml:space="preserve">Los </w:t>
+      </w:r>
+      <w:proofErr w:type="spellStart"/>
+      <w:r>
+        <w:t>valores</w:t>
+      </w:r>
+      <w:proofErr w:type="spellEnd"/>
       <w:r>
         <w:t xml:space="preserve"> </w:t>
       </w:r>
@@ -17648,8 +17807,13 @@
         <w:t xml:space="preserve">. </w:t>
       </w:r>
       <w:r>
-        <w:t>Los valores</w:t>
-      </w:r>
+        <w:t xml:space="preserve">Los </w:t>
+      </w:r>
+      <w:proofErr w:type="spellStart"/>
+      <w:r>
+        <w:t>valores</w:t>
+      </w:r>
+      <w:proofErr w:type="spellEnd"/>
       <w:r>
         <w:t xml:space="preserve"> </w:t>
       </w:r>
@@ -17736,7 +17900,15 @@
         <w:t xml:space="preserve">. </w:t>
       </w:r>
       <w:r>
-        <w:t xml:space="preserve">Los valores </w:t>
+        <w:t xml:space="preserve">Los </w:t>
+      </w:r>
+      <w:proofErr w:type="spellStart"/>
+      <w:r>
+        <w:t>valores</w:t>
+      </w:r>
+      <w:proofErr w:type="spellEnd"/>
+      <w:r>
+        <w:t xml:space="preserve"> </w:t>
       </w:r>
       <w:proofErr w:type="spellStart"/>
       <w:r>
@@ -17877,8 +18049,13 @@
         <w:t xml:space="preserve">. </w:t>
       </w:r>
       <w:r>
-        <w:t>Los valores</w:t>
-      </w:r>
+        <w:t xml:space="preserve">Los </w:t>
+      </w:r>
+      <w:proofErr w:type="spellStart"/>
+      <w:r>
+        <w:t>valores</w:t>
+      </w:r>
+      <w:proofErr w:type="spellEnd"/>
       <w:r>
         <w:t xml:space="preserve"> </w:t>
       </w:r>
@@ -18404,8 +18581,13 @@
         <w:t xml:space="preserve">. </w:t>
       </w:r>
       <w:r>
-        <w:t>Los valores</w:t>
-      </w:r>
+        <w:t xml:space="preserve">Los </w:t>
+      </w:r>
+      <w:proofErr w:type="spellStart"/>
+      <w:r>
+        <w:t>valores</w:t>
+      </w:r>
+      <w:proofErr w:type="spellEnd"/>
       <w:r>
         <w:t xml:space="preserve"> </w:t>
       </w:r>
@@ -18843,8 +19025,13 @@
       <w:r>
         <w:t xml:space="preserve">Los </w:t>
       </w:r>
-      <w:r>
-        <w:t xml:space="preserve">valores </w:t>
+      <w:proofErr w:type="spellStart"/>
+      <w:r>
+        <w:t>valores</w:t>
+      </w:r>
+      <w:proofErr w:type="spellEnd"/>
+      <w:r>
+        <w:t xml:space="preserve"> </w:t>
       </w:r>
       <w:proofErr w:type="spellStart"/>
       <w:r>
@@ -18973,8 +19160,13 @@
         <w:t xml:space="preserve">. </w:t>
       </w:r>
       <w:r>
-        <w:t>Los valores</w:t>
-      </w:r>
+        <w:t xml:space="preserve">Los </w:t>
+      </w:r>
+      <w:proofErr w:type="spellStart"/>
+      <w:r>
+        <w:t>valores</w:t>
+      </w:r>
+      <w:proofErr w:type="spellEnd"/>
       <w:r>
         <w:t xml:space="preserve"> </w:t>
       </w:r>
@@ -19128,8 +19320,13 @@
         <w:t xml:space="preserve">. </w:t>
       </w:r>
       <w:r>
-        <w:t>Los valores</w:t>
-      </w:r>
+        <w:t xml:space="preserve">Los </w:t>
+      </w:r>
+      <w:proofErr w:type="spellStart"/>
+      <w:r>
+        <w:t>valores</w:t>
+      </w:r>
+      <w:proofErr w:type="spellEnd"/>
       <w:r>
         <w:t xml:space="preserve"> </w:t>
       </w:r>
@@ -20221,9 +20418,11 @@
       <w:r>
         <w:t xml:space="preserve"> </w:t>
       </w:r>
+      <w:proofErr w:type="spellStart"/>
       <w:r>
         <w:t>valores</w:t>
       </w:r>
+      <w:proofErr w:type="spellEnd"/>
       <w:r>
         <w:t xml:space="preserve"> </w:t>
       </w:r>
@@ -20383,8 +20582,13 @@
         <w:t xml:space="preserve">. </w:t>
       </w:r>
       <w:r>
-        <w:t>Los valores</w:t>
-      </w:r>
+        <w:t xml:space="preserve">Los </w:t>
+      </w:r>
+      <w:proofErr w:type="spellStart"/>
+      <w:r>
+        <w:t>valores</w:t>
+      </w:r>
+      <w:proofErr w:type="spellEnd"/>
       <w:r>
         <w:t xml:space="preserve"> </w:t>
       </w:r>
@@ -20548,7 +20752,15 @@
         <w:t xml:space="preserve">. </w:t>
       </w:r>
       <w:r>
-        <w:t xml:space="preserve">Los valores </w:t>
+        <w:t xml:space="preserve">Los </w:t>
+      </w:r>
+      <w:proofErr w:type="spellStart"/>
+      <w:r>
+        <w:t>valores</w:t>
+      </w:r>
+      <w:proofErr w:type="spellEnd"/>
+      <w:r>
+        <w:t xml:space="preserve"> </w:t>
       </w:r>
       <w:proofErr w:type="spellStart"/>
       <w:r>
@@ -21206,7 +21418,15 @@
       </w:r>
       <w:proofErr w:type="spellEnd"/>
       <w:r>
-        <w:t xml:space="preserve"> valores </w:t>
+        <w:t xml:space="preserve"> </w:t>
+      </w:r>
+      <w:proofErr w:type="spellStart"/>
+      <w:r>
+        <w:t>valores</w:t>
+      </w:r>
+      <w:proofErr w:type="spellEnd"/>
+      <w:r>
+        <w:t xml:space="preserve"> </w:t>
       </w:r>
       <w:proofErr w:type="spellStart"/>
       <w:r>
@@ -21372,7 +21592,15 @@
       </w:r>
       <w:proofErr w:type="spellEnd"/>
       <w:r>
-        <w:t xml:space="preserve"> valores </w:t>
+        <w:t xml:space="preserve"> </w:t>
+      </w:r>
+      <w:proofErr w:type="spellStart"/>
+      <w:r>
+        <w:t>valores</w:t>
+      </w:r>
+      <w:proofErr w:type="spellEnd"/>
+      <w:r>
+        <w:t xml:space="preserve"> </w:t>
       </w:r>
       <w:proofErr w:type="spellStart"/>
       <w:r>
@@ -32280,6 +32508,12 @@
 </file>
 
 <file path=customXml/item1.xml><?xml version="1.0" encoding="utf-8"?>
+<go:gDocsCustomXmlDataStorage xmlns:go="http://customooxmlschemas.google.com/" xmlns:r="http://schemas.openxmlformats.org/officeDocument/2006/relationships">
+  <go:docsCustomData xmlns:go="http://customooxmlschemas.google.com/" roundtripDataSignature="AMtx7mj6eTTlcsOuScUR+b/Ssy1fbgRAMA==">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</go:docsCustomData>
+</go:gDocsCustomXmlDataStorage>
+</file>
+
+<file path=customXml/item2.xml><?xml version="1.0" encoding="utf-8"?>
 <b:Sources xmlns:b="http://schemas.openxmlformats.org/officeDocument/2006/bibliography" xmlns="http://schemas.openxmlformats.org/officeDocument/2006/bibliography" SelectedStyle="\ISO690Nmerical.XSL" StyleName="IEEE" Version="1987">
   <b:Source>
     <b:Tag>Ins15</b:Tag>
@@ -32305,25 +32539,19 @@
 </b:Sources>
 </file>
 
-<file path=customXml/item2.xml><?xml version="1.0" encoding="utf-8"?>
-<go:gDocsCustomXmlDataStorage xmlns:go="http://customooxmlschemas.google.com/" xmlns:r="http://schemas.openxmlformats.org/officeDocument/2006/relationships">
-  <go:docsCustomData xmlns:go="http://customooxmlschemas.google.com/" roundtripDataSignature="AMtx7mj6eTTlcsOuScUR+b/Ssy1fbgRAMA==">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</go:docsCustomData>
-</go:gDocsCustomXmlDataStorage>
-</file>
-
 <file path=customXml/itemProps1.xml><?xml version="1.0" encoding="utf-8"?>
-<ds:datastoreItem xmlns:ds="http://schemas.openxmlformats.org/officeDocument/2006/customXml" ds:itemID="{0EA27E8E-1BB7-6549-AA4A-E1F7E8BE216D}">
-  <ds:schemaRefs>
-    <ds:schemaRef ds:uri="http://schemas.openxmlformats.org/officeDocument/2006/bibliography"/>
-  </ds:schemaRefs>
-</ds:datastoreItem>
-</file>
-
-<file path=customXml/itemProps2.xml><?xml version="1.0" encoding="utf-8"?>
 <ds:datastoreItem xmlns:ds="http://schemas.openxmlformats.org/officeDocument/2006/customXml" ds:itemID="{11111111-1234-1234-1234-123412341234}">
   <ds:schemaRefs>
     <ds:schemaRef ds:uri="http://customooxmlschemas.google.com/"/>
     <ds:schemaRef ds:uri="http://schemas.openxmlformats.org/officeDocument/2006/relationships"/>
   </ds:schemaRefs>
 </ds:datastoreItem>
+</file>
+
+<file path=customXml/itemProps2.xml><?xml version="1.0" encoding="utf-8"?>
+<ds:datastoreItem xmlns:ds="http://schemas.openxmlformats.org/officeDocument/2006/customXml" ds:itemID="{0EA27E8E-1BB7-6549-AA4A-E1F7E8BE216D}">
+  <ds:schemaRefs>
+    <ds:schemaRef ds:uri="http://schemas.openxmlformats.org/officeDocument/2006/bibliography"/>
+  </ds:schemaRefs>
+</ds:datastoreItem>
 </file>
</xml_diff>

<commit_message>
Anexo: comprehension data updated
</commit_message>
<xml_diff>
--- a/documentation/AnexoResultadosAnomalias.docx
+++ b/documentation/AnexoResultadosAnomalias.docx
@@ -9963,7 +9963,13 @@
         <w:rPr>
           <w:lang w:val="es-ES"/>
         </w:rPr>
-        <w:t xml:space="preserve">: Se detecta como anómalo cuando es superior a </w:t>
+        <w:t xml:space="preserve">: Se </w:t>
+      </w:r>
+      <w:r>
+        <w:rPr>
+          <w:lang w:val="es-ES"/>
+        </w:rPr>
+        <w:t xml:space="preserve">detecta como anómalo cuando es superior a </w:t>
       </w:r>
       <w:r>
         <w:rPr>
@@ -10017,7 +10023,6 @@
           <w:ilvl w:val="0"/>
           <w:numId w:val="31"/>
         </w:numPr>
-        <w:shd w:val="clear" w:color="auto" w:fill="FFFF00"/>
         <w:rPr>
           <w:lang w:val="es-ES"/>
         </w:rPr>
@@ -10036,7 +10041,6 @@
           <w:ilvl w:val="1"/>
           <w:numId w:val="31"/>
         </w:numPr>
-        <w:shd w:val="clear" w:color="auto" w:fill="FFFF00"/>
         <w:rPr>
           <w:lang w:val="es-ES"/>
         </w:rPr>
@@ -10109,7 +10113,6 @@
           <w:ilvl w:val="1"/>
           <w:numId w:val="31"/>
         </w:numPr>
-        <w:shd w:val="clear" w:color="auto" w:fill="FFFF00"/>
         <w:rPr>
           <w:lang w:val="es-ES"/>
         </w:rPr>
@@ -10186,7 +10189,6 @@
           <w:ilvl w:val="1"/>
           <w:numId w:val="31"/>
         </w:numPr>
-        <w:shd w:val="clear" w:color="auto" w:fill="FFFF00"/>
         <w:rPr>
           <w:lang w:val="es-ES"/>
         </w:rPr>
@@ -11205,7 +11207,7 @@
           <w:numId w:val="31"/>
         </w:numPr>
         <w:rPr>
-          <w:lang w:val="en-US"/>
+          <w:lang w:val="es-ES"/>
         </w:rPr>
       </w:pPr>
       <w:r>
@@ -11259,273 +11261,215 @@
       </w:r>
       <w:r>
         <w:rPr>
-          <w:lang w:val="en-US"/>
-        </w:rPr>
-        <w:t xml:space="preserve">Esta variable </w:t>
-      </w:r>
-      <w:proofErr w:type="spellStart"/>
-      <w:r>
-        <w:rPr>
-          <w:lang w:val="en-US"/>
-        </w:rPr>
-        <w:t>nunca</w:t>
-      </w:r>
-      <w:proofErr w:type="spellEnd"/>
-      <w:r>
-        <w:rPr>
-          <w:lang w:val="en-US"/>
+          <w:lang w:val="es-ES"/>
+        </w:rPr>
+        <w:t xml:space="preserve">Esta variable nunca toma los posibles valores </w:t>
+      </w:r>
+      <w:proofErr w:type="spellStart"/>
+      <w:r>
+        <w:rPr>
+          <w:rFonts w:ascii="Consolas" w:hAnsi="Consolas"/>
+          <w:lang w:val="es-ES"/>
+        </w:rPr>
+        <w:t>Raise</w:t>
+      </w:r>
+      <w:proofErr w:type="spellEnd"/>
+      <w:r>
+        <w:rPr>
+          <w:lang w:val="es-ES"/>
+        </w:rPr>
+        <w:t xml:space="preserve">, </w:t>
+      </w:r>
+      <w:proofErr w:type="spellStart"/>
+      <w:r>
+        <w:rPr>
+          <w:rFonts w:ascii="Consolas" w:hAnsi="Consolas"/>
+          <w:lang w:val="es-ES"/>
+        </w:rPr>
+        <w:t>Return</w:t>
+      </w:r>
+      <w:proofErr w:type="spellEnd"/>
+      <w:r>
+        <w:rPr>
+          <w:lang w:val="es-ES"/>
+        </w:rPr>
+        <w:t xml:space="preserve">, </w:t>
+      </w:r>
+      <w:proofErr w:type="spellStart"/>
+      <w:r>
+        <w:rPr>
+          <w:rFonts w:ascii="Consolas" w:hAnsi="Consolas"/>
+          <w:lang w:val="es-ES"/>
+        </w:rPr>
+        <w:t>Import</w:t>
+      </w:r>
+      <w:proofErr w:type="spellEnd"/>
+      <w:r>
+        <w:rPr>
+          <w:lang w:val="es-ES"/>
+        </w:rPr>
+        <w:t xml:space="preserve">, </w:t>
+      </w:r>
+      <w:proofErr w:type="spellStart"/>
+      <w:r>
+        <w:rPr>
+          <w:rFonts w:ascii="Consolas" w:hAnsi="Consolas"/>
+          <w:lang w:val="es-ES"/>
+        </w:rPr>
+        <w:t>ImportFrom</w:t>
+      </w:r>
+      <w:proofErr w:type="spellEnd"/>
+      <w:r>
+        <w:rPr>
+          <w:lang w:val="es-ES"/>
+        </w:rPr>
+        <w:t xml:space="preserve">, </w:t>
+      </w:r>
+      <w:r>
+        <w:rPr>
+          <w:rFonts w:ascii="Consolas" w:hAnsi="Consolas"/>
+          <w:lang w:val="es-ES"/>
+        </w:rPr>
+        <w:t>Global</w:t>
+      </w:r>
+      <w:r>
+        <w:rPr>
+          <w:lang w:val="es-ES"/>
+        </w:rPr>
+        <w:t xml:space="preserve">, </w:t>
+      </w:r>
+      <w:proofErr w:type="spellStart"/>
+      <w:r>
+        <w:rPr>
+          <w:rFonts w:ascii="Consolas" w:hAnsi="Consolas"/>
+          <w:lang w:val="es-ES"/>
+        </w:rPr>
+        <w:t>Nonlocal</w:t>
+      </w:r>
+      <w:proofErr w:type="spellEnd"/>
+      <w:r>
+        <w:rPr>
+          <w:lang w:val="es-ES"/>
+        </w:rPr>
+        <w:t xml:space="preserve">, </w:t>
+      </w:r>
+      <w:proofErr w:type="spellStart"/>
+      <w:r>
+        <w:rPr>
+          <w:rFonts w:ascii="Consolas" w:hAnsi="Consolas"/>
+          <w:lang w:val="es-ES"/>
+        </w:rPr>
+        <w:t>AnnotatedAssignment</w:t>
+      </w:r>
+      <w:proofErr w:type="spellEnd"/>
+      <w:r>
+        <w:rPr>
+          <w:lang w:val="es-ES"/>
+        </w:rPr>
+        <w:t xml:space="preserve">, </w:t>
+      </w:r>
+      <w:r>
+        <w:rPr>
+          <w:rFonts w:ascii="Consolas" w:hAnsi="Consolas"/>
+          <w:lang w:val="es-ES"/>
+        </w:rPr>
+        <w:t>Pass</w:t>
+      </w:r>
+      <w:r>
+        <w:rPr>
+          <w:lang w:val="es-ES"/>
+        </w:rPr>
+        <w:t xml:space="preserve">, </w:t>
+      </w:r>
+      <w:proofErr w:type="spellStart"/>
+      <w:r>
+        <w:rPr>
+          <w:rFonts w:ascii="Consolas" w:hAnsi="Consolas"/>
+          <w:lang w:val="es-ES"/>
+        </w:rPr>
+        <w:t>AssignmentStmt</w:t>
+      </w:r>
+      <w:proofErr w:type="spellEnd"/>
+      <w:r>
+        <w:rPr>
+          <w:lang w:val="es-ES"/>
+        </w:rPr>
+        <w:t xml:space="preserve">, </w:t>
+      </w:r>
+      <w:r>
+        <w:rPr>
+          <w:rFonts w:ascii="Consolas" w:hAnsi="Consolas"/>
+          <w:lang w:val="es-ES"/>
+        </w:rPr>
+        <w:t>Break</w:t>
+      </w:r>
+      <w:r>
+        <w:rPr>
+          <w:lang w:val="es-ES"/>
+        </w:rPr>
+        <w:t xml:space="preserve">, </w:t>
+      </w:r>
+      <w:proofErr w:type="spellStart"/>
+      <w:r>
+        <w:rPr>
+          <w:rFonts w:ascii="Consolas" w:hAnsi="Consolas"/>
+          <w:lang w:val="es-ES"/>
+        </w:rPr>
+        <w:t>Delete</w:t>
+      </w:r>
+      <w:proofErr w:type="spellEnd"/>
+      <w:r>
+        <w:rPr>
+          <w:lang w:val="es-ES"/>
+        </w:rPr>
+        <w:t xml:space="preserve">, </w:t>
+      </w:r>
+      <w:r>
+        <w:rPr>
+          <w:rFonts w:ascii="Consolas" w:hAnsi="Consolas"/>
+          <w:lang w:val="es-ES"/>
+        </w:rPr>
+        <w:t>Continue</w:t>
+      </w:r>
+      <w:r>
+        <w:rPr>
+          <w:lang w:val="es-ES"/>
+        </w:rPr>
+        <w:t xml:space="preserve">, </w:t>
+      </w:r>
+      <w:proofErr w:type="spellStart"/>
+      <w:r>
+        <w:rPr>
+          <w:rFonts w:ascii="Consolas" w:hAnsi="Consolas"/>
+          <w:lang w:val="es-ES"/>
+        </w:rPr>
+        <w:t>Assert</w:t>
+      </w:r>
+      <w:proofErr w:type="spellEnd"/>
+      <w:r>
+        <w:rPr>
+          <w:lang w:val="es-ES"/>
+        </w:rPr>
+        <w:t xml:space="preserve">, </w:t>
+      </w:r>
+      <w:proofErr w:type="spellStart"/>
+      <w:r>
+        <w:rPr>
+          <w:rFonts w:ascii="Consolas" w:hAnsi="Consolas"/>
+          <w:lang w:val="es-ES"/>
+        </w:rPr>
+        <w:t>AugmentedAssignment</w:t>
+      </w:r>
+      <w:proofErr w:type="spellEnd"/>
+      <w:r>
+        <w:rPr>
+          <w:lang w:val="es-ES"/>
         </w:rPr>
         <w:t xml:space="preserve"> </w:t>
       </w:r>
-      <w:proofErr w:type="spellStart"/>
-      <w:r>
-        <w:rPr>
-          <w:lang w:val="en-US"/>
-        </w:rPr>
-        <w:t>toma</w:t>
-      </w:r>
-      <w:proofErr w:type="spellEnd"/>
-      <w:r>
-        <w:rPr>
-          <w:lang w:val="en-US"/>
-        </w:rPr>
-        <w:t xml:space="preserve"> </w:t>
-      </w:r>
-      <w:proofErr w:type="spellStart"/>
-      <w:r>
-        <w:rPr>
-          <w:lang w:val="en-US"/>
-        </w:rPr>
-        <w:t>los</w:t>
-      </w:r>
-      <w:proofErr w:type="spellEnd"/>
-      <w:r>
-        <w:rPr>
-          <w:lang w:val="en-US"/>
-        </w:rPr>
-        <w:t xml:space="preserve"> </w:t>
-      </w:r>
-      <w:proofErr w:type="spellStart"/>
-      <w:r>
-        <w:rPr>
-          <w:lang w:val="en-US"/>
-        </w:rPr>
-        <w:t>posibles</w:t>
-      </w:r>
-      <w:proofErr w:type="spellEnd"/>
-      <w:r>
-        <w:rPr>
-          <w:lang w:val="en-US"/>
-        </w:rPr>
-        <w:t xml:space="preserve"> </w:t>
-      </w:r>
-      <w:proofErr w:type="spellStart"/>
-      <w:r>
-        <w:rPr>
-          <w:lang w:val="en-US"/>
-        </w:rPr>
-        <w:t>valores</w:t>
-      </w:r>
-      <w:proofErr w:type="spellEnd"/>
-      <w:r>
-        <w:rPr>
-          <w:lang w:val="en-US"/>
-        </w:rPr>
-        <w:t xml:space="preserve"> </w:t>
-      </w:r>
-      <w:r>
-        <w:rPr>
-          <w:rFonts w:ascii="Consolas" w:hAnsi="Consolas"/>
-          <w:lang w:val="en-US"/>
-        </w:rPr>
-        <w:t>Raise</w:t>
-      </w:r>
-      <w:r>
-        <w:rPr>
-          <w:lang w:val="en-US"/>
-        </w:rPr>
-        <w:t xml:space="preserve">, </w:t>
-      </w:r>
-      <w:r>
-        <w:rPr>
-          <w:rFonts w:ascii="Consolas" w:hAnsi="Consolas"/>
-          <w:lang w:val="en-US"/>
-        </w:rPr>
-        <w:t>Return</w:t>
-      </w:r>
-      <w:r>
-        <w:rPr>
-          <w:lang w:val="en-US"/>
-        </w:rPr>
-        <w:t xml:space="preserve">, </w:t>
-      </w:r>
-      <w:r>
-        <w:rPr>
-          <w:rFonts w:ascii="Consolas" w:hAnsi="Consolas"/>
-          <w:lang w:val="en-US"/>
-        </w:rPr>
-        <w:t>Import</w:t>
-      </w:r>
-      <w:r>
-        <w:rPr>
-          <w:lang w:val="en-US"/>
-        </w:rPr>
-        <w:t xml:space="preserve">, </w:t>
-      </w:r>
-      <w:proofErr w:type="spellStart"/>
-      <w:r>
-        <w:rPr>
-          <w:rFonts w:ascii="Consolas" w:hAnsi="Consolas"/>
-          <w:lang w:val="en-US"/>
-        </w:rPr>
-        <w:t>ImportFrom</w:t>
-      </w:r>
-      <w:proofErr w:type="spellEnd"/>
-      <w:r>
-        <w:rPr>
-          <w:lang w:val="en-US"/>
-        </w:rPr>
-        <w:t xml:space="preserve">, </w:t>
-      </w:r>
-      <w:r>
-        <w:rPr>
-          <w:rFonts w:ascii="Consolas" w:hAnsi="Consolas"/>
-          <w:lang w:val="en-US"/>
-        </w:rPr>
-        <w:t>Global</w:t>
-      </w:r>
-      <w:r>
-        <w:rPr>
-          <w:lang w:val="en-US"/>
-        </w:rPr>
-        <w:t xml:space="preserve">, </w:t>
-      </w:r>
-      <w:r>
-        <w:rPr>
-          <w:rFonts w:ascii="Consolas" w:hAnsi="Consolas"/>
-          <w:lang w:val="en-US"/>
-        </w:rPr>
-        <w:t>Nonlocal</w:t>
-      </w:r>
-      <w:r>
-        <w:rPr>
-          <w:lang w:val="en-US"/>
-        </w:rPr>
-        <w:t xml:space="preserve">, </w:t>
-      </w:r>
-      <w:proofErr w:type="spellStart"/>
-      <w:r>
-        <w:rPr>
-          <w:rFonts w:ascii="Consolas" w:hAnsi="Consolas"/>
-          <w:lang w:val="en-US"/>
-        </w:rPr>
-        <w:t>AnnotatedAssignment</w:t>
-      </w:r>
-      <w:proofErr w:type="spellEnd"/>
-      <w:r>
-        <w:rPr>
-          <w:lang w:val="en-US"/>
-        </w:rPr>
-        <w:t xml:space="preserve">, </w:t>
-      </w:r>
-      <w:r>
-        <w:rPr>
-          <w:rFonts w:ascii="Consolas" w:hAnsi="Consolas"/>
-          <w:lang w:val="en-US"/>
-        </w:rPr>
-        <w:t>Pass</w:t>
-      </w:r>
-      <w:r>
-        <w:rPr>
-          <w:lang w:val="en-US"/>
-        </w:rPr>
-        <w:t xml:space="preserve">, </w:t>
-      </w:r>
-      <w:proofErr w:type="spellStart"/>
-      <w:r>
-        <w:rPr>
-          <w:rFonts w:ascii="Consolas" w:hAnsi="Consolas"/>
-          <w:lang w:val="en-US"/>
-        </w:rPr>
-        <w:t>AssignmentStmt</w:t>
-      </w:r>
-      <w:proofErr w:type="spellEnd"/>
-      <w:r>
-        <w:rPr>
-          <w:lang w:val="en-US"/>
-        </w:rPr>
-        <w:t xml:space="preserve">, </w:t>
-      </w:r>
-      <w:r>
-        <w:rPr>
-          <w:rFonts w:ascii="Consolas" w:hAnsi="Consolas"/>
-          <w:lang w:val="en-US"/>
-        </w:rPr>
-        <w:t>Break</w:t>
-      </w:r>
-      <w:r>
-        <w:rPr>
-          <w:lang w:val="en-US"/>
-        </w:rPr>
-        <w:t xml:space="preserve">, </w:t>
-      </w:r>
-      <w:r>
-        <w:rPr>
-          <w:rFonts w:ascii="Consolas" w:hAnsi="Consolas"/>
-          <w:lang w:val="en-US"/>
-        </w:rPr>
-        <w:t>Delete</w:t>
-      </w:r>
-      <w:r>
-        <w:rPr>
-          <w:lang w:val="en-US"/>
-        </w:rPr>
-        <w:t xml:space="preserve">, </w:t>
-      </w:r>
-      <w:r>
-        <w:rPr>
-          <w:rFonts w:ascii="Consolas" w:hAnsi="Consolas"/>
-          <w:lang w:val="en-US"/>
-        </w:rPr>
-        <w:t>Continue</w:t>
-      </w:r>
-      <w:r>
-        <w:rPr>
-          <w:lang w:val="en-US"/>
-        </w:rPr>
-        <w:t xml:space="preserve">, </w:t>
-      </w:r>
-      <w:r>
-        <w:rPr>
-          <w:rFonts w:ascii="Consolas" w:hAnsi="Consolas"/>
-          <w:lang w:val="en-US"/>
-        </w:rPr>
-        <w:t>Assert</w:t>
-      </w:r>
-      <w:r>
-        <w:rPr>
-          <w:lang w:val="en-US"/>
-        </w:rPr>
-        <w:t xml:space="preserve">, </w:t>
-      </w:r>
-      <w:proofErr w:type="spellStart"/>
-      <w:r>
-        <w:rPr>
-          <w:rFonts w:ascii="Consolas" w:hAnsi="Consolas"/>
-          <w:lang w:val="en-US"/>
-        </w:rPr>
-        <w:t>AugmentedAssignment</w:t>
-      </w:r>
-      <w:proofErr w:type="spellEnd"/>
-      <w:r>
-        <w:rPr>
-          <w:lang w:val="en-US"/>
-        </w:rPr>
-        <w:t xml:space="preserve"> </w:t>
-      </w:r>
-      <w:r>
-        <w:rPr>
-          <w:lang w:val="en-US"/>
+      <w:r>
+        <w:rPr>
+          <w:lang w:val="es-ES"/>
         </w:rPr>
         <w:t xml:space="preserve">y </w:t>
       </w:r>
@@ -11533,14 +11477,14 @@
       <w:r>
         <w:rPr>
           <w:rFonts w:ascii="Consolas" w:hAnsi="Consolas"/>
-          <w:lang w:val="en-US"/>
+          <w:lang w:val="es-ES"/>
         </w:rPr>
         <w:t>TypeAlias</w:t>
       </w:r>
       <w:proofErr w:type="spellEnd"/>
       <w:r>
         <w:rPr>
-          <w:lang w:val="en-US"/>
+          <w:lang w:val="es-ES"/>
         </w:rPr>
         <w:t>.</w:t>
       </w:r>
@@ -11553,7 +11497,7 @@
           <w:numId w:val="31"/>
         </w:numPr>
         <w:rPr>
-          <w:lang w:val="en-US"/>
+          <w:lang w:val="es-ES"/>
         </w:rPr>
       </w:pPr>
       <w:proofErr w:type="spellStart"/>
@@ -11611,316 +11555,258 @@
       </w:r>
       <w:r>
         <w:rPr>
-          <w:lang w:val="en-US"/>
-        </w:rPr>
-        <w:t xml:space="preserve">Esta variable </w:t>
-      </w:r>
-      <w:proofErr w:type="spellStart"/>
-      <w:r>
-        <w:rPr>
-          <w:lang w:val="en-US"/>
-        </w:rPr>
-        <w:t>nunca</w:t>
-      </w:r>
-      <w:proofErr w:type="spellEnd"/>
-      <w:r>
-        <w:rPr>
-          <w:lang w:val="en-US"/>
+          <w:lang w:val="es-ES"/>
+        </w:rPr>
+        <w:t xml:space="preserve">Esta variable nunca toma los posibles valores </w:t>
+      </w:r>
+      <w:proofErr w:type="spellStart"/>
+      <w:r>
+        <w:rPr>
+          <w:rFonts w:ascii="Consolas" w:hAnsi="Consolas"/>
+          <w:lang w:val="es-ES"/>
+        </w:rPr>
+        <w:t>Raise</w:t>
+      </w:r>
+      <w:proofErr w:type="spellEnd"/>
+      <w:r>
+        <w:rPr>
+          <w:lang w:val="es-ES"/>
+        </w:rPr>
+        <w:t xml:space="preserve">, </w:t>
+      </w:r>
+      <w:proofErr w:type="spellStart"/>
+      <w:r>
+        <w:rPr>
+          <w:rFonts w:ascii="Consolas" w:hAnsi="Consolas"/>
+          <w:lang w:val="es-ES"/>
+        </w:rPr>
+        <w:t>Return</w:t>
+      </w:r>
+      <w:proofErr w:type="spellEnd"/>
+      <w:r>
+        <w:rPr>
+          <w:lang w:val="es-ES"/>
+        </w:rPr>
+        <w:t xml:space="preserve">, </w:t>
+      </w:r>
+      <w:proofErr w:type="spellStart"/>
+      <w:r>
+        <w:rPr>
+          <w:rFonts w:ascii="Consolas" w:hAnsi="Consolas"/>
+          <w:lang w:val="es-ES"/>
+        </w:rPr>
+        <w:t>Import</w:t>
+      </w:r>
+      <w:proofErr w:type="spellEnd"/>
+      <w:r>
+        <w:rPr>
+          <w:lang w:val="es-ES"/>
+        </w:rPr>
+        <w:t xml:space="preserve">, </w:t>
+      </w:r>
+      <w:proofErr w:type="spellStart"/>
+      <w:r>
+        <w:rPr>
+          <w:rFonts w:ascii="Consolas" w:hAnsi="Consolas"/>
+          <w:lang w:val="es-ES"/>
+        </w:rPr>
+        <w:t>ImportFrom</w:t>
+      </w:r>
+      <w:proofErr w:type="spellEnd"/>
+      <w:r>
+        <w:rPr>
+          <w:lang w:val="es-ES"/>
+        </w:rPr>
+        <w:t xml:space="preserve">, </w:t>
+      </w:r>
+      <w:r>
+        <w:rPr>
+          <w:rFonts w:ascii="Consolas" w:hAnsi="Consolas"/>
+          <w:lang w:val="es-ES"/>
+        </w:rPr>
+        <w:t>Global</w:t>
+      </w:r>
+      <w:r>
+        <w:rPr>
+          <w:lang w:val="es-ES"/>
+        </w:rPr>
+        <w:t xml:space="preserve">, </w:t>
+      </w:r>
+      <w:proofErr w:type="spellStart"/>
+      <w:r>
+        <w:rPr>
+          <w:rFonts w:ascii="Consolas" w:hAnsi="Consolas"/>
+          <w:lang w:val="es-ES"/>
+        </w:rPr>
+        <w:t>Nonlocal</w:t>
+      </w:r>
+      <w:proofErr w:type="spellEnd"/>
+      <w:r>
+        <w:rPr>
+          <w:lang w:val="es-ES"/>
+        </w:rPr>
+        <w:t xml:space="preserve">, </w:t>
+      </w:r>
+      <w:proofErr w:type="spellStart"/>
+      <w:r>
+        <w:rPr>
+          <w:rFonts w:ascii="Consolas" w:hAnsi="Consolas"/>
+          <w:lang w:val="es-ES"/>
+        </w:rPr>
+        <w:t>AnnotatedAssignment</w:t>
+      </w:r>
+      <w:proofErr w:type="spellEnd"/>
+      <w:r>
+        <w:rPr>
+          <w:lang w:val="es-ES"/>
+        </w:rPr>
+        <w:t xml:space="preserve">, </w:t>
+      </w:r>
+      <w:r>
+        <w:rPr>
+          <w:rFonts w:ascii="Consolas" w:hAnsi="Consolas"/>
+          <w:lang w:val="es-ES"/>
+        </w:rPr>
+        <w:t>Pass</w:t>
+      </w:r>
+      <w:r>
+        <w:rPr>
+          <w:lang w:val="es-ES"/>
+        </w:rPr>
+        <w:t xml:space="preserve">, </w:t>
+      </w:r>
+      <w:proofErr w:type="spellStart"/>
+      <w:r>
+        <w:rPr>
+          <w:rFonts w:ascii="Consolas" w:hAnsi="Consolas"/>
+          <w:lang w:val="es-ES"/>
+        </w:rPr>
+        <w:t>AssignmentStmt</w:t>
+      </w:r>
+      <w:proofErr w:type="spellEnd"/>
+      <w:r>
+        <w:rPr>
+          <w:lang w:val="es-ES"/>
+        </w:rPr>
+        <w:t xml:space="preserve">, </w:t>
+      </w:r>
+      <w:r>
+        <w:rPr>
+          <w:rFonts w:ascii="Consolas" w:hAnsi="Consolas"/>
+          <w:lang w:val="es-ES"/>
+        </w:rPr>
+        <w:t>Break</w:t>
+      </w:r>
+      <w:r>
+        <w:rPr>
+          <w:lang w:val="es-ES"/>
+        </w:rPr>
+        <w:t xml:space="preserve">, </w:t>
+      </w:r>
+      <w:proofErr w:type="spellStart"/>
+      <w:r>
+        <w:rPr>
+          <w:rFonts w:ascii="Consolas" w:hAnsi="Consolas"/>
+          <w:lang w:val="es-ES"/>
+        </w:rPr>
+        <w:t>Delete</w:t>
+      </w:r>
+      <w:proofErr w:type="spellEnd"/>
+      <w:r>
+        <w:rPr>
+          <w:lang w:val="es-ES"/>
+        </w:rPr>
+        <w:t xml:space="preserve">, </w:t>
+      </w:r>
+      <w:r>
+        <w:rPr>
+          <w:rFonts w:ascii="Consolas" w:hAnsi="Consolas"/>
+          <w:lang w:val="es-ES"/>
+        </w:rPr>
+        <w:t>Continue</w:t>
+      </w:r>
+      <w:r>
+        <w:rPr>
+          <w:lang w:val="es-ES"/>
+        </w:rPr>
+        <w:t xml:space="preserve">, </w:t>
+      </w:r>
+      <w:proofErr w:type="spellStart"/>
+      <w:r>
+        <w:rPr>
+          <w:rFonts w:ascii="Consolas" w:hAnsi="Consolas"/>
+          <w:lang w:val="es-ES"/>
+        </w:rPr>
+        <w:t>Assert</w:t>
+      </w:r>
+      <w:proofErr w:type="spellEnd"/>
+      <w:r>
+        <w:rPr>
+          <w:lang w:val="es-ES"/>
+        </w:rPr>
+        <w:t xml:space="preserve">, </w:t>
+      </w:r>
+      <w:proofErr w:type="spellStart"/>
+      <w:r>
+        <w:rPr>
+          <w:rFonts w:ascii="Consolas" w:hAnsi="Consolas"/>
+          <w:lang w:val="es-ES"/>
+        </w:rPr>
+        <w:t>AugmentedAssignment</w:t>
+      </w:r>
+      <w:proofErr w:type="spellEnd"/>
+      <w:r>
+        <w:rPr>
+          <w:lang w:val="es-ES"/>
+        </w:rPr>
+        <w:t>,</w:t>
+      </w:r>
+      <w:r>
+        <w:rPr>
+          <w:lang w:val="es-ES"/>
         </w:rPr>
         <w:t xml:space="preserve"> </w:t>
       </w:r>
       <w:proofErr w:type="spellStart"/>
       <w:r>
         <w:rPr>
-          <w:lang w:val="en-US"/>
-        </w:rPr>
-        <w:t>toma</w:t>
-      </w:r>
-      <w:proofErr w:type="spellEnd"/>
-      <w:r>
-        <w:rPr>
-          <w:lang w:val="en-US"/>
-        </w:rPr>
-        <w:t xml:space="preserve"> </w:t>
-      </w:r>
-      <w:proofErr w:type="spellStart"/>
-      <w:r>
-        <w:rPr>
-          <w:lang w:val="en-US"/>
-        </w:rPr>
-        <w:t>los</w:t>
-      </w:r>
-      <w:proofErr w:type="spellEnd"/>
-      <w:r>
-        <w:rPr>
-          <w:lang w:val="en-US"/>
-        </w:rPr>
-        <w:t xml:space="preserve"> </w:t>
-      </w:r>
-      <w:proofErr w:type="spellStart"/>
-      <w:r>
-        <w:rPr>
-          <w:lang w:val="en-US"/>
-        </w:rPr>
-        <w:t>posibles</w:t>
-      </w:r>
-      <w:proofErr w:type="spellEnd"/>
-      <w:r>
-        <w:rPr>
-          <w:lang w:val="en-US"/>
-        </w:rPr>
-        <w:t xml:space="preserve"> </w:t>
-      </w:r>
-      <w:proofErr w:type="spellStart"/>
-      <w:r>
-        <w:rPr>
-          <w:lang w:val="en-US"/>
-        </w:rPr>
-        <w:t>valores</w:t>
-      </w:r>
-      <w:proofErr w:type="spellEnd"/>
-      <w:r>
-        <w:rPr>
-          <w:lang w:val="en-US"/>
-        </w:rPr>
-        <w:t xml:space="preserve"> </w:t>
-      </w:r>
-      <w:r>
-        <w:rPr>
-          <w:rFonts w:ascii="Consolas" w:hAnsi="Consolas"/>
-          <w:lang w:val="en-US"/>
-        </w:rPr>
-        <w:t>Raise</w:t>
-      </w:r>
-      <w:r>
-        <w:rPr>
-          <w:lang w:val="en-US"/>
+          <w:rFonts w:ascii="Consolas" w:hAnsi="Consolas"/>
+          <w:lang w:val="es-ES"/>
+        </w:rPr>
+        <w:t>TypeAlias</w:t>
+      </w:r>
+      <w:proofErr w:type="spellEnd"/>
+      <w:r>
+        <w:rPr>
+          <w:lang w:val="es-ES"/>
         </w:rPr>
         <w:t xml:space="preserve">, </w:t>
       </w:r>
-      <w:r>
-        <w:rPr>
-          <w:rFonts w:ascii="Consolas" w:hAnsi="Consolas"/>
-          <w:lang w:val="en-US"/>
-        </w:rPr>
-        <w:t>Return</w:t>
-      </w:r>
-      <w:r>
-        <w:rPr>
-          <w:lang w:val="en-US"/>
-        </w:rPr>
-        <w:t xml:space="preserve">, </w:t>
-      </w:r>
-      <w:r>
-        <w:rPr>
-          <w:rFonts w:ascii="Consolas" w:hAnsi="Consolas"/>
-          <w:lang w:val="en-US"/>
-        </w:rPr>
-        <w:t>Import</w:t>
-      </w:r>
-      <w:r>
-        <w:rPr>
-          <w:lang w:val="en-US"/>
-        </w:rPr>
-        <w:t xml:space="preserve">, </w:t>
-      </w:r>
-      <w:proofErr w:type="spellStart"/>
-      <w:r>
-        <w:rPr>
-          <w:rFonts w:ascii="Consolas" w:hAnsi="Consolas"/>
-          <w:lang w:val="en-US"/>
-        </w:rPr>
-        <w:t>ImportFrom</w:t>
-      </w:r>
-      <w:proofErr w:type="spellEnd"/>
-      <w:r>
-        <w:rPr>
-          <w:lang w:val="en-US"/>
-        </w:rPr>
-        <w:t xml:space="preserve">, </w:t>
-      </w:r>
-      <w:r>
-        <w:rPr>
-          <w:rFonts w:ascii="Consolas" w:hAnsi="Consolas"/>
-          <w:lang w:val="en-US"/>
-        </w:rPr>
-        <w:t>Global</w:t>
-      </w:r>
-      <w:r>
-        <w:rPr>
-          <w:lang w:val="en-US"/>
-        </w:rPr>
-        <w:t xml:space="preserve">, </w:t>
-      </w:r>
-      <w:r>
-        <w:rPr>
-          <w:rFonts w:ascii="Consolas" w:hAnsi="Consolas"/>
-          <w:lang w:val="en-US"/>
-        </w:rPr>
-        <w:t>Nonlocal</w:t>
-      </w:r>
-      <w:r>
-        <w:rPr>
-          <w:lang w:val="en-US"/>
-        </w:rPr>
-        <w:t xml:space="preserve">, </w:t>
-      </w:r>
-      <w:proofErr w:type="spellStart"/>
-      <w:r>
-        <w:rPr>
-          <w:rFonts w:ascii="Consolas" w:hAnsi="Consolas"/>
-          <w:lang w:val="en-US"/>
-        </w:rPr>
-        <w:t>AnnotatedAssignment</w:t>
-      </w:r>
-      <w:proofErr w:type="spellEnd"/>
-      <w:r>
-        <w:rPr>
-          <w:lang w:val="en-US"/>
-        </w:rPr>
-        <w:t xml:space="preserve">, </w:t>
-      </w:r>
-      <w:r>
-        <w:rPr>
-          <w:rFonts w:ascii="Consolas" w:hAnsi="Consolas"/>
-          <w:lang w:val="en-US"/>
-        </w:rPr>
-        <w:t>Pass</w:t>
-      </w:r>
-      <w:r>
-        <w:rPr>
-          <w:lang w:val="en-US"/>
-        </w:rPr>
-        <w:t xml:space="preserve">, </w:t>
-      </w:r>
-      <w:proofErr w:type="spellStart"/>
-      <w:r>
-        <w:rPr>
-          <w:rFonts w:ascii="Consolas" w:hAnsi="Consolas"/>
-          <w:lang w:val="en-US"/>
-        </w:rPr>
-        <w:t>AssignmentStmt</w:t>
-      </w:r>
-      <w:proofErr w:type="spellEnd"/>
-      <w:r>
-        <w:rPr>
-          <w:lang w:val="en-US"/>
-        </w:rPr>
-        <w:t xml:space="preserve">, </w:t>
-      </w:r>
-      <w:r>
-        <w:rPr>
-          <w:rFonts w:ascii="Consolas" w:hAnsi="Consolas"/>
-          <w:lang w:val="en-US"/>
-        </w:rPr>
-        <w:t>Break</w:t>
-      </w:r>
-      <w:r>
-        <w:rPr>
-          <w:lang w:val="en-US"/>
-        </w:rPr>
-        <w:t xml:space="preserve">, </w:t>
-      </w:r>
-      <w:r>
-        <w:rPr>
-          <w:rFonts w:ascii="Consolas" w:hAnsi="Consolas"/>
-          <w:lang w:val="en-US"/>
-        </w:rPr>
-        <w:t>Delete</w:t>
-      </w:r>
-      <w:r>
-        <w:rPr>
-          <w:lang w:val="en-US"/>
-        </w:rPr>
-        <w:t xml:space="preserve">, </w:t>
-      </w:r>
-      <w:r>
-        <w:rPr>
-          <w:rFonts w:ascii="Consolas" w:hAnsi="Consolas"/>
-          <w:lang w:val="en-US"/>
-        </w:rPr>
-        <w:t>Continue</w:t>
-      </w:r>
-      <w:r>
-        <w:rPr>
-          <w:lang w:val="en-US"/>
-        </w:rPr>
-        <w:t xml:space="preserve">, </w:t>
-      </w:r>
-      <w:r>
-        <w:rPr>
-          <w:rFonts w:ascii="Consolas" w:hAnsi="Consolas"/>
-          <w:lang w:val="en-US"/>
-        </w:rPr>
-        <w:t>Assert</w:t>
-      </w:r>
-      <w:r>
-        <w:rPr>
-          <w:lang w:val="en-US"/>
-        </w:rPr>
-        <w:t xml:space="preserve">, </w:t>
-      </w:r>
-      <w:proofErr w:type="spellStart"/>
-      <w:r>
-        <w:rPr>
-          <w:rFonts w:ascii="Consolas" w:hAnsi="Consolas"/>
-          <w:lang w:val="en-US"/>
-        </w:rPr>
-        <w:t>AugmentedAssignment</w:t>
-      </w:r>
-      <w:proofErr w:type="spellEnd"/>
-      <w:r>
-        <w:rPr>
-          <w:lang w:val="en-US"/>
-        </w:rPr>
-        <w:t>,</w:t>
-      </w:r>
-      <w:r>
-        <w:rPr>
-          <w:lang w:val="en-US"/>
-        </w:rPr>
-        <w:t xml:space="preserve"> </w:t>
-      </w:r>
-      <w:proofErr w:type="spellStart"/>
-      <w:r>
-        <w:rPr>
-          <w:rFonts w:ascii="Consolas" w:hAnsi="Consolas"/>
-          <w:lang w:val="en-US"/>
-        </w:rPr>
-        <w:t>TypeAlias</w:t>
-      </w:r>
-      <w:proofErr w:type="spellEnd"/>
-      <w:r>
-        <w:rPr>
-          <w:lang w:val="en-US"/>
-        </w:rPr>
-        <w:t xml:space="preserve">, </w:t>
-      </w:r>
-      <w:proofErr w:type="spellStart"/>
-      <w:r>
-        <w:rPr>
-          <w:rFonts w:ascii="Consolas" w:hAnsi="Consolas"/>
-          <w:lang w:val="en-US"/>
+      <w:proofErr w:type="spellStart"/>
+      <w:r>
+        <w:rPr>
+          <w:rFonts w:ascii="Consolas" w:hAnsi="Consolas"/>
+          <w:lang w:val="es-ES"/>
         </w:rPr>
         <w:t>AsyncWith</w:t>
       </w:r>
       <w:proofErr w:type="spellEnd"/>
       <w:r>
         <w:rPr>
-          <w:lang w:val="en-US"/>
+          <w:lang w:val="es-ES"/>
         </w:rPr>
         <w:t xml:space="preserve"> y </w:t>
       </w:r>
       <w:r>
         <w:rPr>
           <w:rFonts w:ascii="Consolas" w:hAnsi="Consolas"/>
-          <w:lang w:val="en-US"/>
+          <w:lang w:val="es-ES"/>
         </w:rPr>
         <w:t>Match</w:t>
       </w:r>
       <w:r>
         <w:rPr>
-          <w:lang w:val="en-US"/>
+          <w:lang w:val="es-ES"/>
         </w:rPr>
         <w:t>.</w:t>
       </w:r>
@@ -11933,7 +11819,7 @@
           <w:numId w:val="31"/>
         </w:numPr>
         <w:rPr>
-          <w:lang w:val="en-US"/>
+          <w:lang w:val="es-ES"/>
         </w:rPr>
       </w:pPr>
       <w:r>
@@ -11971,116 +11857,52 @@
       </w:r>
       <w:r>
         <w:rPr>
-          <w:lang w:val="en-US"/>
-        </w:rPr>
-        <w:t xml:space="preserve">Esta variable </w:t>
-      </w:r>
-      <w:proofErr w:type="spellStart"/>
-      <w:r>
-        <w:rPr>
-          <w:lang w:val="en-US"/>
-        </w:rPr>
-        <w:t>nunca</w:t>
-      </w:r>
-      <w:proofErr w:type="spellEnd"/>
-      <w:r>
-        <w:rPr>
-          <w:lang w:val="en-US"/>
-        </w:rPr>
-        <w:t xml:space="preserve"> </w:t>
-      </w:r>
-      <w:proofErr w:type="spellStart"/>
-      <w:r>
-        <w:rPr>
-          <w:lang w:val="en-US"/>
-        </w:rPr>
-        <w:t>toma</w:t>
-      </w:r>
-      <w:proofErr w:type="spellEnd"/>
-      <w:r>
-        <w:rPr>
-          <w:lang w:val="en-US"/>
-        </w:rPr>
-        <w:t xml:space="preserve"> </w:t>
-      </w:r>
-      <w:proofErr w:type="spellStart"/>
-      <w:r>
-        <w:rPr>
-          <w:lang w:val="en-US"/>
-        </w:rPr>
-        <w:t>los</w:t>
-      </w:r>
-      <w:proofErr w:type="spellEnd"/>
-      <w:r>
-        <w:rPr>
-          <w:lang w:val="en-US"/>
-        </w:rPr>
-        <w:t xml:space="preserve"> </w:t>
-      </w:r>
-      <w:proofErr w:type="spellStart"/>
-      <w:r>
-        <w:rPr>
-          <w:lang w:val="en-US"/>
-        </w:rPr>
-        <w:t>posibles</w:t>
-      </w:r>
-      <w:proofErr w:type="spellEnd"/>
-      <w:r>
-        <w:rPr>
-          <w:lang w:val="en-US"/>
-        </w:rPr>
-        <w:t xml:space="preserve"> </w:t>
-      </w:r>
-      <w:proofErr w:type="spellStart"/>
-      <w:r>
-        <w:rPr>
-          <w:lang w:val="en-US"/>
-        </w:rPr>
-        <w:t>valores</w:t>
-      </w:r>
-      <w:proofErr w:type="spellEnd"/>
-      <w:r>
-        <w:rPr>
-          <w:lang w:val="en-US"/>
-        </w:rPr>
-        <w:t xml:space="preserve"> </w:t>
-      </w:r>
-      <w:r>
-        <w:rPr>
-          <w:rFonts w:ascii="Consolas" w:hAnsi="Consolas"/>
-          <w:lang w:val="en-US"/>
+          <w:lang w:val="es-ES"/>
+        </w:rPr>
+        <w:t xml:space="preserve">Esta variable nunca toma los posibles valores </w:t>
+      </w:r>
+      <w:proofErr w:type="spellStart"/>
+      <w:r>
+        <w:rPr>
+          <w:rFonts w:ascii="Consolas" w:hAnsi="Consolas"/>
+          <w:lang w:val="es-ES"/>
         </w:rPr>
         <w:t>Raise</w:t>
       </w:r>
-      <w:r>
-        <w:rPr>
-          <w:lang w:val="en-US"/>
+      <w:proofErr w:type="spellEnd"/>
+      <w:r>
+        <w:rPr>
+          <w:lang w:val="es-ES"/>
         </w:rPr>
         <w:t xml:space="preserve">, </w:t>
       </w:r>
-      <w:r>
-        <w:rPr>
-          <w:rFonts w:ascii="Consolas" w:hAnsi="Consolas"/>
-          <w:lang w:val="en-US"/>
+      <w:proofErr w:type="spellStart"/>
+      <w:r>
+        <w:rPr>
+          <w:rFonts w:ascii="Consolas" w:hAnsi="Consolas"/>
+          <w:lang w:val="es-ES"/>
         </w:rPr>
         <w:t>Return</w:t>
       </w:r>
-      <w:r>
-        <w:rPr>
-          <w:lang w:val="en-US"/>
+      <w:proofErr w:type="spellEnd"/>
+      <w:r>
+        <w:rPr>
+          <w:lang w:val="es-ES"/>
         </w:rPr>
         <w:t xml:space="preserve">, </w:t>
       </w:r>
-      <w:r>
-        <w:rPr>
-          <w:rFonts w:ascii="Consolas" w:hAnsi="Consolas"/>
-          <w:lang w:val="en-US"/>
+      <w:proofErr w:type="spellStart"/>
+      <w:r>
+        <w:rPr>
+          <w:rFonts w:ascii="Consolas" w:hAnsi="Consolas"/>
+          <w:lang w:val="es-ES"/>
         </w:rPr>
         <w:t>Import</w:t>
       </w:r>
-      <w:r>
-        <w:rPr>
-          <w:lang w:val="en-US"/>
+      <w:proofErr w:type="spellEnd"/>
+      <w:r>
+        <w:rPr>
+          <w:lang w:val="es-ES"/>
         </w:rPr>
         <w:t xml:space="preserve">, </w:t>
       </w:r>
@@ -12088,40 +11910,42 @@
       <w:r>
         <w:rPr>
           <w:rFonts w:ascii="Consolas" w:hAnsi="Consolas"/>
-          <w:lang w:val="en-US"/>
+          <w:lang w:val="es-ES"/>
         </w:rPr>
         <w:t>ImportFrom</w:t>
       </w:r>
       <w:proofErr w:type="spellEnd"/>
       <w:r>
         <w:rPr>
-          <w:lang w:val="en-US"/>
+          <w:lang w:val="es-ES"/>
         </w:rPr>
         <w:t xml:space="preserve">, </w:t>
       </w:r>
       <w:r>
         <w:rPr>
           <w:rFonts w:ascii="Consolas" w:hAnsi="Consolas"/>
-          <w:lang w:val="en-US"/>
+          <w:lang w:val="es-ES"/>
         </w:rPr>
         <w:t>Global</w:t>
       </w:r>
       <w:r>
         <w:rPr>
-          <w:lang w:val="en-US"/>
+          <w:lang w:val="es-ES"/>
         </w:rPr>
         <w:t xml:space="preserve">, </w:t>
       </w:r>
-      <w:r>
-        <w:rPr>
-          <w:rFonts w:ascii="Consolas" w:hAnsi="Consolas"/>
-          <w:lang w:val="en-US"/>
+      <w:proofErr w:type="spellStart"/>
+      <w:r>
+        <w:rPr>
+          <w:rFonts w:ascii="Consolas" w:hAnsi="Consolas"/>
+          <w:lang w:val="es-ES"/>
         </w:rPr>
         <w:t>Nonlocal</w:t>
       </w:r>
-      <w:r>
-        <w:rPr>
-          <w:lang w:val="en-US"/>
+      <w:proofErr w:type="spellEnd"/>
+      <w:r>
+        <w:rPr>
+          <w:lang w:val="es-ES"/>
         </w:rPr>
         <w:t xml:space="preserve">, </w:t>
       </w:r>
@@ -12129,27 +11953,27 @@
       <w:r>
         <w:rPr>
           <w:rFonts w:ascii="Consolas" w:hAnsi="Consolas"/>
-          <w:lang w:val="en-US"/>
+          <w:lang w:val="es-ES"/>
         </w:rPr>
         <w:t>AnnotatedAssignment</w:t>
       </w:r>
       <w:proofErr w:type="spellEnd"/>
       <w:r>
         <w:rPr>
-          <w:lang w:val="en-US"/>
+          <w:lang w:val="es-ES"/>
         </w:rPr>
         <w:t xml:space="preserve">, </w:t>
       </w:r>
       <w:r>
         <w:rPr>
           <w:rFonts w:ascii="Consolas" w:hAnsi="Consolas"/>
-          <w:lang w:val="en-US"/>
+          <w:lang w:val="es-ES"/>
         </w:rPr>
         <w:t>Pass</w:t>
       </w:r>
       <w:r>
         <w:rPr>
-          <w:lang w:val="en-US"/>
+          <w:lang w:val="es-ES"/>
         </w:rPr>
         <w:t xml:space="preserve">, </w:t>
       </w:r>
@@ -12157,66 +11981,70 @@
       <w:r>
         <w:rPr>
           <w:rFonts w:ascii="Consolas" w:hAnsi="Consolas"/>
-          <w:lang w:val="en-US"/>
+          <w:lang w:val="es-ES"/>
         </w:rPr>
         <w:t>AssignmentStmt</w:t>
       </w:r>
       <w:proofErr w:type="spellEnd"/>
       <w:r>
         <w:rPr>
-          <w:lang w:val="en-US"/>
+          <w:lang w:val="es-ES"/>
         </w:rPr>
         <w:t xml:space="preserve">, </w:t>
       </w:r>
       <w:r>
         <w:rPr>
           <w:rFonts w:ascii="Consolas" w:hAnsi="Consolas"/>
-          <w:lang w:val="en-US"/>
+          <w:lang w:val="es-ES"/>
         </w:rPr>
         <w:t>Break</w:t>
       </w:r>
       <w:r>
         <w:rPr>
-          <w:lang w:val="en-US"/>
+          <w:lang w:val="es-ES"/>
         </w:rPr>
         <w:t xml:space="preserve">, </w:t>
       </w:r>
-      <w:r>
-        <w:rPr>
-          <w:rFonts w:ascii="Consolas" w:hAnsi="Consolas"/>
-          <w:lang w:val="en-US"/>
+      <w:proofErr w:type="spellStart"/>
+      <w:r>
+        <w:rPr>
+          <w:rFonts w:ascii="Consolas" w:hAnsi="Consolas"/>
+          <w:lang w:val="es-ES"/>
         </w:rPr>
         <w:t>Delete</w:t>
       </w:r>
-      <w:r>
-        <w:rPr>
-          <w:lang w:val="en-US"/>
+      <w:proofErr w:type="spellEnd"/>
+      <w:r>
+        <w:rPr>
+          <w:lang w:val="es-ES"/>
         </w:rPr>
         <w:t xml:space="preserve">, </w:t>
       </w:r>
       <w:r>
         <w:rPr>
           <w:rFonts w:ascii="Consolas" w:hAnsi="Consolas"/>
-          <w:lang w:val="en-US"/>
+          <w:lang w:val="es-ES"/>
         </w:rPr>
         <w:t>Continue</w:t>
       </w:r>
       <w:r>
         <w:rPr>
-          <w:lang w:val="en-US"/>
+          <w:lang w:val="es-ES"/>
         </w:rPr>
         <w:t xml:space="preserve">, </w:t>
       </w:r>
-      <w:r>
-        <w:rPr>
-          <w:rFonts w:ascii="Consolas" w:hAnsi="Consolas"/>
-          <w:lang w:val="en-US"/>
+      <w:proofErr w:type="spellStart"/>
+      <w:r>
+        <w:rPr>
+          <w:rFonts w:ascii="Consolas" w:hAnsi="Consolas"/>
+          <w:lang w:val="es-ES"/>
         </w:rPr>
         <w:t>Assert</w:t>
       </w:r>
-      <w:r>
-        <w:rPr>
-          <w:lang w:val="en-US"/>
+      <w:proofErr w:type="spellEnd"/>
+      <w:r>
+        <w:rPr>
+          <w:lang w:val="es-ES"/>
         </w:rPr>
         <w:t xml:space="preserve">, </w:t>
       </w:r>
@@ -12224,14 +12052,14 @@
       <w:r>
         <w:rPr>
           <w:rFonts w:ascii="Consolas" w:hAnsi="Consolas"/>
-          <w:lang w:val="en-US"/>
+          <w:lang w:val="es-ES"/>
         </w:rPr>
         <w:t>AugmentedAssignment</w:t>
       </w:r>
       <w:proofErr w:type="spellEnd"/>
       <w:r>
         <w:rPr>
-          <w:lang w:val="en-US"/>
+          <w:lang w:val="es-ES"/>
         </w:rPr>
         <w:t xml:space="preserve">, y </w:t>
       </w:r>
@@ -12239,14 +12067,14 @@
       <w:r>
         <w:rPr>
           <w:rFonts w:ascii="Consolas" w:hAnsi="Consolas"/>
-          <w:lang w:val="en-US"/>
+          <w:lang w:val="es-ES"/>
         </w:rPr>
         <w:t>TypeAlias</w:t>
       </w:r>
       <w:proofErr w:type="spellEnd"/>
       <w:r>
         <w:rPr>
-          <w:lang w:val="en-US"/>
+          <w:lang w:val="es-ES"/>
         </w:rPr>
         <w:t>.</w:t>
       </w:r>
@@ -21092,6 +20920,7 @@
           <w:numId w:val="31"/>
         </w:numPr>
         <w:rPr>
+          <w:highlight w:val="yellow"/>
           <w:lang w:val="es-ES"/>
         </w:rPr>
       </w:pPr>
@@ -21100,6 +20929,7 @@
         <w:rPr>
           <w:i/>
           <w:iCs/>
+          <w:highlight w:val="yellow"/>
           <w:lang w:val="es-ES"/>
         </w:rPr>
         <w:t>Beginner</w:t>
@@ -21107,27 +20937,17 @@
       <w:proofErr w:type="spellEnd"/>
       <w:r>
         <w:rPr>
+          <w:highlight w:val="yellow"/>
           <w:lang w:val="es-ES"/>
         </w:rPr>
         <w:t xml:space="preserve">: </w:t>
       </w:r>
       <w:r>
         <w:rPr>
-          <w:lang w:val="es-ES"/>
-        </w:rPr>
-        <w:t xml:space="preserve">Se detecta como anómalo cuando es superior a </w:t>
-      </w:r>
-      <w:r>
-        <w:rPr>
-          <w:lang w:val="es-ES"/>
-        </w:rPr>
-        <w:t>2,5</w:t>
-      </w:r>
-      <w:r>
-        <w:rPr>
-          <w:lang w:val="es-ES"/>
-        </w:rPr>
-        <w:t>.</w:t>
+          <w:highlight w:val="yellow"/>
+          <w:lang w:val="es-ES"/>
+        </w:rPr>
+        <w:t>No se detectaron valores anómalos para esta característica.</w:t>
       </w:r>
     </w:p>
     <w:p>
@@ -21327,28 +21147,39 @@
         <w:rPr>
           <w:lang w:val="es-ES"/>
         </w:rPr>
-        <w:t xml:space="preserve"> (Nominal): Esta variable puede tomar </w:t>
-      </w:r>
-      <w:r>
-        <w:rPr>
+        <w:t xml:space="preserve"> (Nominal): </w:t>
+      </w:r>
+      <w:r>
+        <w:rPr>
+          <w:highlight w:val="yellow"/>
+          <w:lang w:val="es-ES"/>
+        </w:rPr>
+        <w:t xml:space="preserve">En todos los casos esta variable toma </w:t>
+      </w:r>
+      <w:r>
+        <w:rPr>
+          <w:highlight w:val="yellow"/>
           <w:lang w:val="es-ES"/>
         </w:rPr>
         <w:t>4</w:t>
       </w:r>
       <w:r>
         <w:rPr>
+          <w:highlight w:val="yellow"/>
           <w:lang w:val="es-ES"/>
         </w:rPr>
         <w:t xml:space="preserve"> valores, se considera como valor anómalo todos aquellos que tienen una frecuencia inferior a 0,0</w:t>
       </w:r>
       <w:r>
         <w:rPr>
+          <w:highlight w:val="yellow"/>
           <w:lang w:val="es-ES"/>
         </w:rPr>
         <w:t>5</w:t>
       </w:r>
       <w:r>
         <w:rPr>
+          <w:highlight w:val="yellow"/>
           <w:lang w:val="es-ES"/>
         </w:rPr>
         <w:t>%.</w:t>
@@ -32508,12 +32339,6 @@
 </file>
 
 <file path=customXml/item1.xml><?xml version="1.0" encoding="utf-8"?>
-<go:gDocsCustomXmlDataStorage xmlns:go="http://customooxmlschemas.google.com/" xmlns:r="http://schemas.openxmlformats.org/officeDocument/2006/relationships">
-  <go:docsCustomData xmlns:go="http://customooxmlschemas.google.com/" roundtripDataSignature="AMtx7mj6eTTlcsOuScUR+b/Ssy1fbgRAMA==">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</go:docsCustomData>
-</go:gDocsCustomXmlDataStorage>
-</file>
-
-<file path=customXml/item2.xml><?xml version="1.0" encoding="utf-8"?>
 <b:Sources xmlns:b="http://schemas.openxmlformats.org/officeDocument/2006/bibliography" xmlns="http://schemas.openxmlformats.org/officeDocument/2006/bibliography" SelectedStyle="\ISO690Nmerical.XSL" StyleName="IEEE" Version="1987">
   <b:Source>
     <b:Tag>Ins15</b:Tag>
@@ -32539,19 +32364,25 @@
 </b:Sources>
 </file>
 
+<file path=customXml/item2.xml><?xml version="1.0" encoding="utf-8"?>
+<go:gDocsCustomXmlDataStorage xmlns:go="http://customooxmlschemas.google.com/" xmlns:r="http://schemas.openxmlformats.org/officeDocument/2006/relationships">
+  <go:docsCustomData xmlns:go="http://customooxmlschemas.google.com/" roundtripDataSignature="AMtx7mj6eTTlcsOuScUR+b/Ssy1fbgRAMA==">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</go:docsCustomData>
+</go:gDocsCustomXmlDataStorage>
+</file>
+
 <file path=customXml/itemProps1.xml><?xml version="1.0" encoding="utf-8"?>
+<ds:datastoreItem xmlns:ds="http://schemas.openxmlformats.org/officeDocument/2006/customXml" ds:itemID="{0EA27E8E-1BB7-6549-AA4A-E1F7E8BE216D}">
+  <ds:schemaRefs>
+    <ds:schemaRef ds:uri="http://schemas.openxmlformats.org/officeDocument/2006/bibliography"/>
+  </ds:schemaRefs>
+</ds:datastoreItem>
+</file>
+
+<file path=customXml/itemProps2.xml><?xml version="1.0" encoding="utf-8"?>
 <ds:datastoreItem xmlns:ds="http://schemas.openxmlformats.org/officeDocument/2006/customXml" ds:itemID="{11111111-1234-1234-1234-123412341234}">
   <ds:schemaRefs>
     <ds:schemaRef ds:uri="http://customooxmlschemas.google.com/"/>
     <ds:schemaRef ds:uri="http://schemas.openxmlformats.org/officeDocument/2006/relationships"/>
   </ds:schemaRefs>
 </ds:datastoreItem>
-</file>
-
-<file path=customXml/itemProps2.xml><?xml version="1.0" encoding="utf-8"?>
-<ds:datastoreItem xmlns:ds="http://schemas.openxmlformats.org/officeDocument/2006/customXml" ds:itemID="{0EA27E8E-1BB7-6549-AA4A-E1F7E8BE216D}">
-  <ds:schemaRefs>
-    <ds:schemaRef ds:uri="http://schemas.openxmlformats.org/officeDocument/2006/bibliography"/>
-  </ds:schemaRefs>
-</ds:datastoreItem>
 </file>
</xml_diff>